<commit_message>
added full support for 3 letter ID's
returns values based on 3 letter ID's of coins, still need to work on 4
letter
</commit_message>
<xml_diff>
--- a/Documentation/EasyFin project notebook.docx
+++ b/Documentation/EasyFin project notebook.docx
@@ -1051,199 +1051,219 @@
             <w:r>
               <w:t>12</w:t>
             </w:r>
+          </w:p>
+        </w:tc>
+        <w:tc>
+          <w:tcPr>
+            <w:tcW w:w="1005" w:type="dxa"/>
+          </w:tcPr>
+          <w:p>
+            <w:r>
+              <w:t>1</w:t>
+            </w:r>
+          </w:p>
+        </w:tc>
+        <w:tc>
+          <w:tcPr>
+            <w:tcW w:w="1870" w:type="dxa"/>
+          </w:tcPr>
+          <w:p/>
+        </w:tc>
+      </w:tr>
+      <w:tr>
+        <w:tc>
+          <w:tcPr>
+            <w:tcW w:w="985" w:type="dxa"/>
+          </w:tcPr>
+          <w:p>
+            <w:r>
+              <w:t>S6</w:t>
+            </w:r>
+          </w:p>
+        </w:tc>
+        <w:tc>
+          <w:tcPr>
+            <w:tcW w:w="4680" w:type="dxa"/>
+          </w:tcPr>
+          <w:p>
+            <w:r>
+              <w:t>Allow user to access a pie chart that shows spending habits defined as bills/savings/available</w:t>
+            </w:r>
+          </w:p>
+        </w:tc>
+        <w:tc>
+          <w:tcPr>
+            <w:tcW w:w="810" w:type="dxa"/>
+          </w:tcPr>
+          <w:p>
+            <w:r>
+              <w:t>5</w:t>
+            </w:r>
+          </w:p>
+        </w:tc>
+        <w:tc>
+          <w:tcPr>
+            <w:tcW w:w="1005" w:type="dxa"/>
+          </w:tcPr>
+          <w:p>
+            <w:r>
+              <w:t>3</w:t>
+            </w:r>
+          </w:p>
+        </w:tc>
+        <w:tc>
+          <w:tcPr>
+            <w:tcW w:w="1870" w:type="dxa"/>
+          </w:tcPr>
+          <w:p/>
+        </w:tc>
+      </w:tr>
+      <w:tr>
+        <w:tc>
+          <w:tcPr>
+            <w:tcW w:w="985" w:type="dxa"/>
+          </w:tcPr>
+          <w:p>
+            <w:r>
+              <w:t>S7</w:t>
+            </w:r>
+          </w:p>
+        </w:tc>
+        <w:tc>
+          <w:tcPr>
+            <w:tcW w:w="4680" w:type="dxa"/>
+          </w:tcPr>
+          <w:p>
+            <w:r>
+              <w:t>Allow user to see a line graph on how much they spent per month basis</w:t>
+            </w:r>
+          </w:p>
+        </w:tc>
+        <w:tc>
+          <w:tcPr>
+            <w:tcW w:w="810" w:type="dxa"/>
+          </w:tcPr>
+          <w:p>
+            <w:r>
+              <w:t>5</w:t>
+            </w:r>
+          </w:p>
+        </w:tc>
+        <w:tc>
+          <w:tcPr>
+            <w:tcW w:w="1005" w:type="dxa"/>
+          </w:tcPr>
+          <w:p>
+            <w:r>
+              <w:t>3</w:t>
+            </w:r>
+          </w:p>
+        </w:tc>
+        <w:tc>
+          <w:tcPr>
+            <w:tcW w:w="1870" w:type="dxa"/>
+          </w:tcPr>
+          <w:p/>
+        </w:tc>
+      </w:tr>
+      <w:tr>
+        <w:tc>
+          <w:tcPr>
+            <w:tcW w:w="985" w:type="dxa"/>
+          </w:tcPr>
+          <w:p>
+            <w:r>
+              <w:t>S8</w:t>
+            </w:r>
+          </w:p>
+        </w:tc>
+        <w:tc>
+          <w:tcPr>
+            <w:tcW w:w="4680" w:type="dxa"/>
+          </w:tcPr>
+          <w:p>
+            <w:r>
+              <w:t>Allow user to set how much they want to set aside for savings every month</w:t>
+            </w:r>
+          </w:p>
+        </w:tc>
+        <w:tc>
+          <w:tcPr>
+            <w:tcW w:w="810" w:type="dxa"/>
+          </w:tcPr>
+          <w:p>
+            <w:r>
+              <w:t>5</w:t>
+            </w:r>
+          </w:p>
+        </w:tc>
+        <w:tc>
+          <w:tcPr>
+            <w:tcW w:w="1005" w:type="dxa"/>
+          </w:tcPr>
+          <w:p>
+            <w:r>
+              <w:t>3</w:t>
+            </w:r>
+          </w:p>
+        </w:tc>
+        <w:tc>
+          <w:tcPr>
+            <w:tcW w:w="1870" w:type="dxa"/>
+          </w:tcPr>
+          <w:p/>
+        </w:tc>
+      </w:tr>
+      <w:tr>
+        <w:tc>
+          <w:tcPr>
+            <w:tcW w:w="985" w:type="dxa"/>
+          </w:tcPr>
+          <w:p>
+            <w:r>
+              <w:t>S9</w:t>
+            </w:r>
+          </w:p>
+        </w:tc>
+        <w:tc>
+          <w:tcPr>
+            <w:tcW w:w="4680" w:type="dxa"/>
+          </w:tcPr>
+          <w:p>
+            <w:r>
+              <w:t xml:space="preserve">Connect to </w:t>
+            </w:r>
+            <w:proofErr w:type="spellStart"/>
+            <w:r>
+              <w:t>Cryptocompares</w:t>
+            </w:r>
+            <w:proofErr w:type="spellEnd"/>
+            <w:r>
+              <w:t xml:space="preserve"> database</w:t>
+            </w:r>
+          </w:p>
+        </w:tc>
+        <w:tc>
+          <w:tcPr>
+            <w:tcW w:w="810" w:type="dxa"/>
+          </w:tcPr>
+          <w:p>
+            <w:r>
+              <w:t>5</w:t>
+            </w:r>
+          </w:p>
+        </w:tc>
+        <w:tc>
+          <w:tcPr>
+            <w:tcW w:w="1005" w:type="dxa"/>
+          </w:tcPr>
+          <w:p>
+            <w:r>
+              <w:t>1</w:t>
+            </w:r>
             <w:bookmarkStart w:id="0" w:name="_GoBack"/>
             <w:bookmarkEnd w:id="0"/>
           </w:p>
-        </w:tc>
-        <w:tc>
-          <w:tcPr>
-            <w:tcW w:w="1005" w:type="dxa"/>
-          </w:tcPr>
-          <w:p>
-            <w:r>
-              <w:t>1</w:t>
-            </w:r>
-          </w:p>
-        </w:tc>
-        <w:tc>
-          <w:tcPr>
-            <w:tcW w:w="1870" w:type="dxa"/>
-          </w:tcPr>
-          <w:p/>
-        </w:tc>
-      </w:tr>
-      <w:tr>
-        <w:tc>
-          <w:tcPr>
-            <w:tcW w:w="985" w:type="dxa"/>
-          </w:tcPr>
-          <w:p>
-            <w:r>
-              <w:t>S6</w:t>
-            </w:r>
-          </w:p>
-        </w:tc>
-        <w:tc>
-          <w:tcPr>
-            <w:tcW w:w="4680" w:type="dxa"/>
-          </w:tcPr>
-          <w:p>
-            <w:r>
-              <w:t>Allow user to access a pie chart that shows spending habits defined as bills/savings/available</w:t>
-            </w:r>
-          </w:p>
-        </w:tc>
-        <w:tc>
-          <w:tcPr>
-            <w:tcW w:w="810" w:type="dxa"/>
-          </w:tcPr>
-          <w:p>
-            <w:r>
-              <w:t>5</w:t>
-            </w:r>
-          </w:p>
-        </w:tc>
-        <w:tc>
-          <w:tcPr>
-            <w:tcW w:w="1005" w:type="dxa"/>
-          </w:tcPr>
-          <w:p>
-            <w:r>
-              <w:t>3</w:t>
-            </w:r>
-          </w:p>
-        </w:tc>
-        <w:tc>
-          <w:tcPr>
-            <w:tcW w:w="1870" w:type="dxa"/>
-          </w:tcPr>
-          <w:p/>
-        </w:tc>
-      </w:tr>
-      <w:tr>
-        <w:tc>
-          <w:tcPr>
-            <w:tcW w:w="985" w:type="dxa"/>
-          </w:tcPr>
-          <w:p>
-            <w:r>
-              <w:t>S7</w:t>
-            </w:r>
-          </w:p>
-        </w:tc>
-        <w:tc>
-          <w:tcPr>
-            <w:tcW w:w="4680" w:type="dxa"/>
-          </w:tcPr>
-          <w:p>
-            <w:r>
-              <w:t>Allow user to see a line graph on how much they spent per month basis</w:t>
-            </w:r>
-          </w:p>
-        </w:tc>
-        <w:tc>
-          <w:tcPr>
-            <w:tcW w:w="810" w:type="dxa"/>
-          </w:tcPr>
-          <w:p>
-            <w:r>
-              <w:t>5</w:t>
-            </w:r>
-          </w:p>
-        </w:tc>
-        <w:tc>
-          <w:tcPr>
-            <w:tcW w:w="1005" w:type="dxa"/>
-          </w:tcPr>
-          <w:p>
-            <w:r>
-              <w:t>3</w:t>
-            </w:r>
-          </w:p>
-        </w:tc>
-        <w:tc>
-          <w:tcPr>
-            <w:tcW w:w="1870" w:type="dxa"/>
-          </w:tcPr>
-          <w:p/>
-        </w:tc>
-      </w:tr>
-      <w:tr>
-        <w:tc>
-          <w:tcPr>
-            <w:tcW w:w="985" w:type="dxa"/>
-          </w:tcPr>
-          <w:p>
-            <w:r>
-              <w:t>S8</w:t>
-            </w:r>
-          </w:p>
-        </w:tc>
-        <w:tc>
-          <w:tcPr>
-            <w:tcW w:w="4680" w:type="dxa"/>
-          </w:tcPr>
-          <w:p>
-            <w:r>
-              <w:t>Allow user to set how much they want to set aside for savings every month</w:t>
-            </w:r>
-          </w:p>
-        </w:tc>
-        <w:tc>
-          <w:tcPr>
-            <w:tcW w:w="810" w:type="dxa"/>
-          </w:tcPr>
-          <w:p>
-            <w:r>
-              <w:t>5</w:t>
-            </w:r>
-          </w:p>
-        </w:tc>
-        <w:tc>
-          <w:tcPr>
-            <w:tcW w:w="1005" w:type="dxa"/>
-          </w:tcPr>
-          <w:p>
-            <w:r>
-              <w:t>3</w:t>
-            </w:r>
-          </w:p>
-        </w:tc>
-        <w:tc>
-          <w:tcPr>
-            <w:tcW w:w="1870" w:type="dxa"/>
-          </w:tcPr>
-          <w:p/>
-        </w:tc>
-      </w:tr>
-      <w:tr>
-        <w:tc>
-          <w:tcPr>
-            <w:tcW w:w="985" w:type="dxa"/>
-          </w:tcPr>
-          <w:p>
-            <w:r>
-              <w:t>S9</w:t>
-            </w:r>
-          </w:p>
-        </w:tc>
-        <w:tc>
-          <w:tcPr>
-            <w:tcW w:w="4680" w:type="dxa"/>
-          </w:tcPr>
-          <w:p/>
-        </w:tc>
-        <w:tc>
-          <w:tcPr>
-            <w:tcW w:w="810" w:type="dxa"/>
-          </w:tcPr>
-          <w:p/>
-        </w:tc>
-        <w:tc>
-          <w:tcPr>
-            <w:tcW w:w="1005" w:type="dxa"/>
-          </w:tcPr>
-          <w:p/>
         </w:tc>
         <w:tc>
           <w:tcPr>

</xml_diff>

<commit_message>
added sprint plan and screenshots from sprint 2
updated sprint plan, screenshots, and notebook
</commit_message>
<xml_diff>
--- a/Documentation/EasyFin project notebook.docx
+++ b/Documentation/EasyFin project notebook.docx
@@ -13,7 +13,6 @@
           <w:sz w:val="96"/>
         </w:rPr>
       </w:pPr>
-      <w:proofErr w:type="spellStart"/>
       <w:r>
         <w:rPr>
           <w:rFonts w:ascii="Calibri" w:hAnsi="Calibri"/>
@@ -23,7 +22,6 @@
         </w:rPr>
         <w:t>EasyFin</w:t>
       </w:r>
-      <w:proofErr w:type="spellEnd"/>
     </w:p>
     <w:p>
       <w:pPr>
@@ -169,34 +167,13 @@
       </w:pPr>
       <w:r>
         <w:lastRenderedPageBreak/>
-        <w:t xml:space="preserve">Vision Statement for </w:t>
+        <w:t>Vision Statement for EasyFin</w:t>
       </w:r>
-      <w:proofErr w:type="spellStart"/>
-      <w:r>
-        <w:t>EasyFin</w:t>
-      </w:r>
-      <w:proofErr w:type="spellEnd"/>
     </w:p>
     <w:p>
       <w:r>
         <w:tab/>
-        <w:t xml:space="preserve">For all those people who have trouble keeping track of their finances </w:t>
-      </w:r>
-      <w:proofErr w:type="spellStart"/>
-      <w:r>
-        <w:t>EasyFin</w:t>
-      </w:r>
-      <w:proofErr w:type="spellEnd"/>
-      <w:r>
-        <w:t xml:space="preserve"> is the answer. Unlike other apps this app is an all-in-one app that combines financial planning, easy stock checks, and ease of mind. This app will add the functionality of alerts that tell you when payments are due as well as make sure you don’t overspend on your budget. This product is different since it keeps </w:t>
-      </w:r>
-      <w:proofErr w:type="gramStart"/>
-      <w:r>
-        <w:t>all of</w:t>
-      </w:r>
-      <w:proofErr w:type="gramEnd"/>
-      <w:r>
-        <w:t xml:space="preserve"> your private information local. None of those pesky corporations getting in on your financial status and sending you junk mail.</w:t>
+        <w:t>For all those people who have trouble keeping track of their finances EasyFin is the answer. Unlike other apps this app is an all-in-one app that combines financial planning, easy stock checks, and ease of mind. This app will add the functionality of alerts that tell you when payments are due as well as make sure you don’t overspend on your budget. This product is different since it keeps all of your private information local. None of those pesky corporations getting in on your financial status and sending you junk mail.</w:t>
       </w:r>
     </w:p>
     <w:p>
@@ -857,409 +834,7 @@
           </w:tcPr>
           <w:p>
             <w:r>
-              <w:t>12</w:t>
-            </w:r>
-          </w:p>
-        </w:tc>
-        <w:tc>
-          <w:tcPr>
-            <w:tcW w:w="1005" w:type="dxa"/>
-          </w:tcPr>
-          <w:p>
-            <w:r>
-              <w:t>1</w:t>
-            </w:r>
-          </w:p>
-        </w:tc>
-        <w:tc>
-          <w:tcPr>
-            <w:tcW w:w="1870" w:type="dxa"/>
-          </w:tcPr>
-          <w:p/>
-        </w:tc>
-      </w:tr>
-      <w:tr>
-        <w:tc>
-          <w:tcPr>
-            <w:tcW w:w="985" w:type="dxa"/>
-          </w:tcPr>
-          <w:p>
-            <w:r>
-              <w:t>S2</w:t>
-            </w:r>
-          </w:p>
-        </w:tc>
-        <w:tc>
-          <w:tcPr>
-            <w:tcW w:w="4680" w:type="dxa"/>
-          </w:tcPr>
-          <w:p>
-            <w:r>
-              <w:t>Allow user to check stocks by saved identifiers</w:t>
-            </w:r>
-          </w:p>
-        </w:tc>
-        <w:tc>
-          <w:tcPr>
-            <w:tcW w:w="810" w:type="dxa"/>
-          </w:tcPr>
-          <w:p>
-            <w:r>
-              <w:t>3</w:t>
-            </w:r>
-          </w:p>
-        </w:tc>
-        <w:tc>
-          <w:tcPr>
-            <w:tcW w:w="1005" w:type="dxa"/>
-          </w:tcPr>
-          <w:p>
-            <w:r>
-              <w:t>2</w:t>
-            </w:r>
-          </w:p>
-        </w:tc>
-        <w:tc>
-          <w:tcPr>
-            <w:tcW w:w="1870" w:type="dxa"/>
-          </w:tcPr>
-          <w:p/>
-        </w:tc>
-      </w:tr>
-      <w:tr>
-        <w:tc>
-          <w:tcPr>
-            <w:tcW w:w="985" w:type="dxa"/>
-          </w:tcPr>
-          <w:p>
-            <w:r>
-              <w:t>S3</w:t>
-            </w:r>
-          </w:p>
-        </w:tc>
-        <w:tc>
-          <w:tcPr>
-            <w:tcW w:w="4680" w:type="dxa"/>
-          </w:tcPr>
-          <w:p>
-            <w:r>
-              <w:t>Allow user to save bill amounts in local storage</w:t>
-            </w:r>
-          </w:p>
-        </w:tc>
-        <w:tc>
-          <w:tcPr>
-            <w:tcW w:w="810" w:type="dxa"/>
-          </w:tcPr>
-          <w:p>
-            <w:r>
-              <w:t>5</w:t>
-            </w:r>
-          </w:p>
-        </w:tc>
-        <w:tc>
-          <w:tcPr>
-            <w:tcW w:w="1005" w:type="dxa"/>
-          </w:tcPr>
-          <w:p>
-            <w:r>
-              <w:t>1</w:t>
-            </w:r>
-          </w:p>
-        </w:tc>
-        <w:tc>
-          <w:tcPr>
-            <w:tcW w:w="1870" w:type="dxa"/>
-          </w:tcPr>
-          <w:p/>
-        </w:tc>
-      </w:tr>
-      <w:tr>
-        <w:tc>
-          <w:tcPr>
-            <w:tcW w:w="985" w:type="dxa"/>
-          </w:tcPr>
-          <w:p>
-            <w:r>
-              <w:t>S4</w:t>
-            </w:r>
-          </w:p>
-        </w:tc>
-        <w:tc>
-          <w:tcPr>
-            <w:tcW w:w="4680" w:type="dxa"/>
-          </w:tcPr>
-          <w:p>
-            <w:r>
-              <w:t>Notify user when bill is due</w:t>
-            </w:r>
-          </w:p>
-        </w:tc>
-        <w:tc>
-          <w:tcPr>
-            <w:tcW w:w="810" w:type="dxa"/>
-          </w:tcPr>
-          <w:p>
-            <w:r>
-              <w:t>5</w:t>
-            </w:r>
-          </w:p>
-        </w:tc>
-        <w:tc>
-          <w:tcPr>
-            <w:tcW w:w="1005" w:type="dxa"/>
-          </w:tcPr>
-          <w:p>
-            <w:r>
-              <w:t>2</w:t>
-            </w:r>
-          </w:p>
-        </w:tc>
-        <w:tc>
-          <w:tcPr>
-            <w:tcW w:w="1870" w:type="dxa"/>
-          </w:tcPr>
-          <w:p/>
-        </w:tc>
-      </w:tr>
-      <w:tr>
-        <w:tc>
-          <w:tcPr>
-            <w:tcW w:w="985" w:type="dxa"/>
-          </w:tcPr>
-          <w:p>
-            <w:r>
-              <w:t>S5</w:t>
-            </w:r>
-          </w:p>
-        </w:tc>
-        <w:tc>
-          <w:tcPr>
-            <w:tcW w:w="4680" w:type="dxa"/>
-          </w:tcPr>
-          <w:p>
-            <w:r>
-              <w:t>Allow user to view bills and days due</w:t>
-            </w:r>
-          </w:p>
-        </w:tc>
-        <w:tc>
-          <w:tcPr>
-            <w:tcW w:w="810" w:type="dxa"/>
-          </w:tcPr>
-          <w:p>
-            <w:r>
-              <w:t>12</w:t>
-            </w:r>
-          </w:p>
-        </w:tc>
-        <w:tc>
-          <w:tcPr>
-            <w:tcW w:w="1005" w:type="dxa"/>
-          </w:tcPr>
-          <w:p>
-            <w:r>
-              <w:t>1</w:t>
-            </w:r>
-          </w:p>
-        </w:tc>
-        <w:tc>
-          <w:tcPr>
-            <w:tcW w:w="1870" w:type="dxa"/>
-          </w:tcPr>
-          <w:p/>
-        </w:tc>
-      </w:tr>
-      <w:tr>
-        <w:tc>
-          <w:tcPr>
-            <w:tcW w:w="985" w:type="dxa"/>
-          </w:tcPr>
-          <w:p>
-            <w:r>
-              <w:t>S6</w:t>
-            </w:r>
-          </w:p>
-        </w:tc>
-        <w:tc>
-          <w:tcPr>
-            <w:tcW w:w="4680" w:type="dxa"/>
-          </w:tcPr>
-          <w:p>
-            <w:r>
-              <w:t>Allow user to access a pie chart that shows spending habits defined as bills/savings/available</w:t>
-            </w:r>
-          </w:p>
-        </w:tc>
-        <w:tc>
-          <w:tcPr>
-            <w:tcW w:w="810" w:type="dxa"/>
-          </w:tcPr>
-          <w:p>
-            <w:r>
-              <w:t>5</w:t>
-            </w:r>
-          </w:p>
-        </w:tc>
-        <w:tc>
-          <w:tcPr>
-            <w:tcW w:w="1005" w:type="dxa"/>
-          </w:tcPr>
-          <w:p>
-            <w:r>
-              <w:t>3</w:t>
-            </w:r>
-          </w:p>
-        </w:tc>
-        <w:tc>
-          <w:tcPr>
-            <w:tcW w:w="1870" w:type="dxa"/>
-          </w:tcPr>
-          <w:p/>
-        </w:tc>
-      </w:tr>
-      <w:tr>
-        <w:tc>
-          <w:tcPr>
-            <w:tcW w:w="985" w:type="dxa"/>
-          </w:tcPr>
-          <w:p>
-            <w:r>
-              <w:t>S7</w:t>
-            </w:r>
-          </w:p>
-        </w:tc>
-        <w:tc>
-          <w:tcPr>
-            <w:tcW w:w="4680" w:type="dxa"/>
-          </w:tcPr>
-          <w:p>
-            <w:r>
-              <w:t>Allow user to see a line graph on how much they spent per month basis</w:t>
-            </w:r>
-          </w:p>
-        </w:tc>
-        <w:tc>
-          <w:tcPr>
-            <w:tcW w:w="810" w:type="dxa"/>
-          </w:tcPr>
-          <w:p>
-            <w:r>
-              <w:t>5</w:t>
-            </w:r>
-          </w:p>
-        </w:tc>
-        <w:tc>
-          <w:tcPr>
-            <w:tcW w:w="1005" w:type="dxa"/>
-          </w:tcPr>
-          <w:p>
-            <w:r>
-              <w:t>3</w:t>
-            </w:r>
-          </w:p>
-        </w:tc>
-        <w:tc>
-          <w:tcPr>
-            <w:tcW w:w="1870" w:type="dxa"/>
-          </w:tcPr>
-          <w:p/>
-        </w:tc>
-      </w:tr>
-      <w:tr>
-        <w:tc>
-          <w:tcPr>
-            <w:tcW w:w="985" w:type="dxa"/>
-          </w:tcPr>
-          <w:p>
-            <w:r>
-              <w:t>S8</w:t>
-            </w:r>
-          </w:p>
-        </w:tc>
-        <w:tc>
-          <w:tcPr>
-            <w:tcW w:w="4680" w:type="dxa"/>
-          </w:tcPr>
-          <w:p>
-            <w:r>
-              <w:t>Allow user to set how much they want to set aside for savings every month</w:t>
-            </w:r>
-          </w:p>
-        </w:tc>
-        <w:tc>
-          <w:tcPr>
-            <w:tcW w:w="810" w:type="dxa"/>
-          </w:tcPr>
-          <w:p>
-            <w:r>
-              <w:t>5</w:t>
-            </w:r>
-          </w:p>
-        </w:tc>
-        <w:tc>
-          <w:tcPr>
-            <w:tcW w:w="1005" w:type="dxa"/>
-          </w:tcPr>
-          <w:p>
-            <w:r>
-              <w:t>3</w:t>
-            </w:r>
-          </w:p>
-        </w:tc>
-        <w:tc>
-          <w:tcPr>
-            <w:tcW w:w="1870" w:type="dxa"/>
-          </w:tcPr>
-          <w:p/>
-        </w:tc>
-      </w:tr>
-      <w:tr>
-        <w:tc>
-          <w:tcPr>
-            <w:tcW w:w="985" w:type="dxa"/>
-          </w:tcPr>
-          <w:p>
-            <w:r>
-              <w:t>S9</w:t>
-            </w:r>
-          </w:p>
-        </w:tc>
-        <w:tc>
-          <w:tcPr>
-            <w:tcW w:w="4680" w:type="dxa"/>
-          </w:tcPr>
-          <w:p>
-            <w:r>
-              <w:t xml:space="preserve">Connect to </w:t>
-            </w:r>
-            <w:proofErr w:type="spellStart"/>
-            <w:r>
-              <w:t>Cryptocompares</w:t>
-            </w:r>
-            <w:proofErr w:type="spellEnd"/>
-            <w:r>
-              <w:t xml:space="preserve"> database</w:t>
-            </w:r>
-          </w:p>
-        </w:tc>
-        <w:tc>
-          <w:tcPr>
-            <w:tcW w:w="810" w:type="dxa"/>
-          </w:tcPr>
-          <w:p>
-            <w:r>
-              <w:t>5</w:t>
-            </w:r>
-          </w:p>
-        </w:tc>
-        <w:tc>
-          <w:tcPr>
-            <w:tcW w:w="1005" w:type="dxa"/>
-          </w:tcPr>
-          <w:p>
-            <w:r>
-              <w:t>1</w:t>
+              <w:t>35</w:t>
             </w:r>
             <w:bookmarkStart w:id="0" w:name="_GoBack"/>
             <w:bookmarkEnd w:id="0"/>
@@ -1267,9 +842,415 @@
         </w:tc>
         <w:tc>
           <w:tcPr>
+            <w:tcW w:w="1005" w:type="dxa"/>
+          </w:tcPr>
+          <w:p>
+            <w:r>
+              <w:t>1</w:t>
+            </w:r>
+          </w:p>
+        </w:tc>
+        <w:tc>
+          <w:tcPr>
             <w:tcW w:w="1870" w:type="dxa"/>
           </w:tcPr>
-          <w:p/>
+          <w:p>
+            <w:r>
+              <w:t>10/2/17 CMP</w:t>
+            </w:r>
+          </w:p>
+        </w:tc>
+      </w:tr>
+      <w:tr>
+        <w:tc>
+          <w:tcPr>
+            <w:tcW w:w="985" w:type="dxa"/>
+          </w:tcPr>
+          <w:p>
+            <w:r>
+              <w:t>S2</w:t>
+            </w:r>
+          </w:p>
+        </w:tc>
+        <w:tc>
+          <w:tcPr>
+            <w:tcW w:w="4680" w:type="dxa"/>
+          </w:tcPr>
+          <w:p>
+            <w:r>
+              <w:t>Allow user to check stocks by saved identifiers</w:t>
+            </w:r>
+          </w:p>
+        </w:tc>
+        <w:tc>
+          <w:tcPr>
+            <w:tcW w:w="810" w:type="dxa"/>
+          </w:tcPr>
+          <w:p>
+            <w:r>
+              <w:t>3</w:t>
+            </w:r>
+          </w:p>
+        </w:tc>
+        <w:tc>
+          <w:tcPr>
+            <w:tcW w:w="1005" w:type="dxa"/>
+          </w:tcPr>
+          <w:p>
+            <w:r>
+              <w:t>2</w:t>
+            </w:r>
+          </w:p>
+        </w:tc>
+        <w:tc>
+          <w:tcPr>
+            <w:tcW w:w="1870" w:type="dxa"/>
+          </w:tcPr>
+          <w:p>
+            <w:r>
+              <w:t>10/2/17 CMP</w:t>
+            </w:r>
+          </w:p>
+        </w:tc>
+      </w:tr>
+      <w:tr>
+        <w:tc>
+          <w:tcPr>
+            <w:tcW w:w="985" w:type="dxa"/>
+          </w:tcPr>
+          <w:p>
+            <w:r>
+              <w:t>S3</w:t>
+            </w:r>
+          </w:p>
+        </w:tc>
+        <w:tc>
+          <w:tcPr>
+            <w:tcW w:w="4680" w:type="dxa"/>
+          </w:tcPr>
+          <w:p>
+            <w:r>
+              <w:t>Allow user to save bill amounts in local storage</w:t>
+            </w:r>
+          </w:p>
+        </w:tc>
+        <w:tc>
+          <w:tcPr>
+            <w:tcW w:w="810" w:type="dxa"/>
+          </w:tcPr>
+          <w:p>
+            <w:r>
+              <w:t>5</w:t>
+            </w:r>
+          </w:p>
+        </w:tc>
+        <w:tc>
+          <w:tcPr>
+            <w:tcW w:w="1005" w:type="dxa"/>
+          </w:tcPr>
+          <w:p>
+            <w:r>
+              <w:t>1</w:t>
+            </w:r>
+          </w:p>
+        </w:tc>
+        <w:tc>
+          <w:tcPr>
+            <w:tcW w:w="1870" w:type="dxa"/>
+          </w:tcPr>
+          <w:p/>
+        </w:tc>
+      </w:tr>
+      <w:tr>
+        <w:tc>
+          <w:tcPr>
+            <w:tcW w:w="985" w:type="dxa"/>
+          </w:tcPr>
+          <w:p>
+            <w:r>
+              <w:t>S4</w:t>
+            </w:r>
+          </w:p>
+        </w:tc>
+        <w:tc>
+          <w:tcPr>
+            <w:tcW w:w="4680" w:type="dxa"/>
+          </w:tcPr>
+          <w:p>
+            <w:r>
+              <w:t>Notify user when bill is due</w:t>
+            </w:r>
+          </w:p>
+        </w:tc>
+        <w:tc>
+          <w:tcPr>
+            <w:tcW w:w="810" w:type="dxa"/>
+          </w:tcPr>
+          <w:p>
+            <w:r>
+              <w:t>5</w:t>
+            </w:r>
+          </w:p>
+        </w:tc>
+        <w:tc>
+          <w:tcPr>
+            <w:tcW w:w="1005" w:type="dxa"/>
+          </w:tcPr>
+          <w:p>
+            <w:r>
+              <w:t>2</w:t>
+            </w:r>
+          </w:p>
+        </w:tc>
+        <w:tc>
+          <w:tcPr>
+            <w:tcW w:w="1870" w:type="dxa"/>
+          </w:tcPr>
+          <w:p/>
+        </w:tc>
+      </w:tr>
+      <w:tr>
+        <w:tc>
+          <w:tcPr>
+            <w:tcW w:w="985" w:type="dxa"/>
+          </w:tcPr>
+          <w:p>
+            <w:r>
+              <w:t>S5</w:t>
+            </w:r>
+          </w:p>
+        </w:tc>
+        <w:tc>
+          <w:tcPr>
+            <w:tcW w:w="4680" w:type="dxa"/>
+          </w:tcPr>
+          <w:p>
+            <w:r>
+              <w:t>Allow user to view bills and days due</w:t>
+            </w:r>
+          </w:p>
+        </w:tc>
+        <w:tc>
+          <w:tcPr>
+            <w:tcW w:w="810" w:type="dxa"/>
+          </w:tcPr>
+          <w:p>
+            <w:r>
+              <w:t>12</w:t>
+            </w:r>
+          </w:p>
+        </w:tc>
+        <w:tc>
+          <w:tcPr>
+            <w:tcW w:w="1005" w:type="dxa"/>
+          </w:tcPr>
+          <w:p>
+            <w:r>
+              <w:t>1</w:t>
+            </w:r>
+          </w:p>
+        </w:tc>
+        <w:tc>
+          <w:tcPr>
+            <w:tcW w:w="1870" w:type="dxa"/>
+          </w:tcPr>
+          <w:p/>
+        </w:tc>
+      </w:tr>
+      <w:tr>
+        <w:tc>
+          <w:tcPr>
+            <w:tcW w:w="985" w:type="dxa"/>
+          </w:tcPr>
+          <w:p>
+            <w:r>
+              <w:t>S6</w:t>
+            </w:r>
+          </w:p>
+        </w:tc>
+        <w:tc>
+          <w:tcPr>
+            <w:tcW w:w="4680" w:type="dxa"/>
+          </w:tcPr>
+          <w:p>
+            <w:r>
+              <w:t>Allow user to access a pie chart that shows spending habits defined as bills/savings/available</w:t>
+            </w:r>
+          </w:p>
+        </w:tc>
+        <w:tc>
+          <w:tcPr>
+            <w:tcW w:w="810" w:type="dxa"/>
+          </w:tcPr>
+          <w:p>
+            <w:r>
+              <w:t>5</w:t>
+            </w:r>
+          </w:p>
+        </w:tc>
+        <w:tc>
+          <w:tcPr>
+            <w:tcW w:w="1005" w:type="dxa"/>
+          </w:tcPr>
+          <w:p>
+            <w:r>
+              <w:t>3</w:t>
+            </w:r>
+          </w:p>
+        </w:tc>
+        <w:tc>
+          <w:tcPr>
+            <w:tcW w:w="1870" w:type="dxa"/>
+          </w:tcPr>
+          <w:p/>
+        </w:tc>
+      </w:tr>
+      <w:tr>
+        <w:tc>
+          <w:tcPr>
+            <w:tcW w:w="985" w:type="dxa"/>
+          </w:tcPr>
+          <w:p>
+            <w:r>
+              <w:t>S7</w:t>
+            </w:r>
+          </w:p>
+        </w:tc>
+        <w:tc>
+          <w:tcPr>
+            <w:tcW w:w="4680" w:type="dxa"/>
+          </w:tcPr>
+          <w:p>
+            <w:r>
+              <w:t>Allow user to see a line graph on how much they spent per month basis</w:t>
+            </w:r>
+          </w:p>
+        </w:tc>
+        <w:tc>
+          <w:tcPr>
+            <w:tcW w:w="810" w:type="dxa"/>
+          </w:tcPr>
+          <w:p>
+            <w:r>
+              <w:t>5</w:t>
+            </w:r>
+          </w:p>
+        </w:tc>
+        <w:tc>
+          <w:tcPr>
+            <w:tcW w:w="1005" w:type="dxa"/>
+          </w:tcPr>
+          <w:p>
+            <w:r>
+              <w:t>3</w:t>
+            </w:r>
+          </w:p>
+        </w:tc>
+        <w:tc>
+          <w:tcPr>
+            <w:tcW w:w="1870" w:type="dxa"/>
+          </w:tcPr>
+          <w:p/>
+        </w:tc>
+      </w:tr>
+      <w:tr>
+        <w:tc>
+          <w:tcPr>
+            <w:tcW w:w="985" w:type="dxa"/>
+          </w:tcPr>
+          <w:p>
+            <w:r>
+              <w:t>S8</w:t>
+            </w:r>
+          </w:p>
+        </w:tc>
+        <w:tc>
+          <w:tcPr>
+            <w:tcW w:w="4680" w:type="dxa"/>
+          </w:tcPr>
+          <w:p>
+            <w:r>
+              <w:t>Allow user to set how much they want to set aside for savings every month</w:t>
+            </w:r>
+          </w:p>
+        </w:tc>
+        <w:tc>
+          <w:tcPr>
+            <w:tcW w:w="810" w:type="dxa"/>
+          </w:tcPr>
+          <w:p>
+            <w:r>
+              <w:t>5</w:t>
+            </w:r>
+          </w:p>
+        </w:tc>
+        <w:tc>
+          <w:tcPr>
+            <w:tcW w:w="1005" w:type="dxa"/>
+          </w:tcPr>
+          <w:p>
+            <w:r>
+              <w:t>3</w:t>
+            </w:r>
+          </w:p>
+        </w:tc>
+        <w:tc>
+          <w:tcPr>
+            <w:tcW w:w="1870" w:type="dxa"/>
+          </w:tcPr>
+          <w:p/>
+        </w:tc>
+      </w:tr>
+      <w:tr>
+        <w:tc>
+          <w:tcPr>
+            <w:tcW w:w="985" w:type="dxa"/>
+          </w:tcPr>
+          <w:p>
+            <w:r>
+              <w:t>S9</w:t>
+            </w:r>
+          </w:p>
+        </w:tc>
+        <w:tc>
+          <w:tcPr>
+            <w:tcW w:w="4680" w:type="dxa"/>
+          </w:tcPr>
+          <w:p>
+            <w:r>
+              <w:t>Connect to Cryptocompares database</w:t>
+            </w:r>
+          </w:p>
+        </w:tc>
+        <w:tc>
+          <w:tcPr>
+            <w:tcW w:w="810" w:type="dxa"/>
+          </w:tcPr>
+          <w:p>
+            <w:r>
+              <w:t>5</w:t>
+            </w:r>
+          </w:p>
+        </w:tc>
+        <w:tc>
+          <w:tcPr>
+            <w:tcW w:w="1005" w:type="dxa"/>
+          </w:tcPr>
+          <w:p>
+            <w:r>
+              <w:t>1</w:t>
+            </w:r>
+          </w:p>
+        </w:tc>
+        <w:tc>
+          <w:tcPr>
+            <w:tcW w:w="1870" w:type="dxa"/>
+          </w:tcPr>
+          <w:p>
+            <w:r>
+              <w:t>9/24/17 CMP</w:t>
+            </w:r>
+          </w:p>
         </w:tc>
       </w:tr>
       <w:tr>

</xml_diff>

<commit_message>
fixed a crashing issue in the stocks activity and created buttons instead of just having a clickable dropdown bar.
</commit_message>
<xml_diff>
--- a/Documentation/EasyFin project notebook.docx
+++ b/Documentation/EasyFin project notebook.docx
@@ -302,7 +302,7 @@
         <w:tblInd w:w="0" w:type="dxa"/>
         <w:tblCellMar>
           <w:top w:w="0" w:type="dxa"/>
-          <w:left w:w="83" w:type="dxa"/>
+          <w:left w:w="78" w:type="dxa"/>
           <w:bottom w:w="0" w:type="dxa"/>
           <w:right w:w="108" w:type="dxa"/>
         </w:tblCellMar>
@@ -320,7 +320,7 @@
             <w:tcBorders/>
             <w:shd w:color="auto" w:fill="E7E6E6" w:themeFill="background2" w:val="clear"/>
             <w:tcMar>
-              <w:left w:w="83" w:type="dxa"/>
+              <w:left w:w="78" w:type="dxa"/>
             </w:tcMar>
           </w:tcPr>
           <w:p>
@@ -346,7 +346,7 @@
             <w:tcBorders/>
             <w:shd w:color="auto" w:fill="E7E6E6" w:themeFill="background2" w:val="clear"/>
             <w:tcMar>
-              <w:left w:w="83" w:type="dxa"/>
+              <w:left w:w="78" w:type="dxa"/>
             </w:tcMar>
           </w:tcPr>
           <w:p>
@@ -375,7 +375,7 @@
             <w:tcBorders/>
             <w:shd w:fill="auto" w:val="clear"/>
             <w:tcMar>
-              <w:left w:w="83" w:type="dxa"/>
+              <w:left w:w="78" w:type="dxa"/>
             </w:tcMar>
           </w:tcPr>
           <w:p>
@@ -396,7 +396,7 @@
             <w:tcBorders/>
             <w:shd w:fill="auto" w:val="clear"/>
             <w:tcMar>
-              <w:left w:w="83" w:type="dxa"/>
+              <w:left w:w="78" w:type="dxa"/>
             </w:tcMar>
           </w:tcPr>
           <w:p>
@@ -420,7 +420,7 @@
             <w:tcBorders/>
             <w:shd w:fill="auto" w:val="clear"/>
             <w:tcMar>
-              <w:left w:w="83" w:type="dxa"/>
+              <w:left w:w="78" w:type="dxa"/>
             </w:tcMar>
           </w:tcPr>
           <w:p>
@@ -440,7 +440,7 @@
             <w:tcBorders/>
             <w:shd w:fill="auto" w:val="clear"/>
             <w:tcMar>
-              <w:left w:w="83" w:type="dxa"/>
+              <w:left w:w="78" w:type="dxa"/>
             </w:tcMar>
           </w:tcPr>
           <w:p>
@@ -468,7 +468,7 @@
             <w:tcBorders/>
             <w:shd w:fill="auto" w:val="clear"/>
             <w:tcMar>
-              <w:left w:w="83" w:type="dxa"/>
+              <w:left w:w="78" w:type="dxa"/>
             </w:tcMar>
           </w:tcPr>
           <w:p>
@@ -488,7 +488,7 @@
             <w:tcBorders/>
             <w:shd w:fill="auto" w:val="clear"/>
             <w:tcMar>
-              <w:left w:w="83" w:type="dxa"/>
+              <w:left w:w="78" w:type="dxa"/>
             </w:tcMar>
           </w:tcPr>
           <w:p>
@@ -516,7 +516,7 @@
             <w:tcBorders/>
             <w:shd w:fill="auto" w:val="clear"/>
             <w:tcMar>
-              <w:left w:w="83" w:type="dxa"/>
+              <w:left w:w="78" w:type="dxa"/>
             </w:tcMar>
           </w:tcPr>
           <w:p>
@@ -536,7 +536,7 @@
             <w:tcBorders/>
             <w:shd w:fill="auto" w:val="clear"/>
             <w:tcMar>
-              <w:left w:w="83" w:type="dxa"/>
+              <w:left w:w="78" w:type="dxa"/>
             </w:tcMar>
           </w:tcPr>
           <w:p>
@@ -560,7 +560,7 @@
             <w:tcBorders/>
             <w:shd w:fill="auto" w:val="clear"/>
             <w:tcMar>
-              <w:left w:w="83" w:type="dxa"/>
+              <w:left w:w="78" w:type="dxa"/>
             </w:tcMar>
           </w:tcPr>
           <w:p>
@@ -581,7 +581,7 @@
             <w:tcBorders/>
             <w:shd w:fill="auto" w:val="clear"/>
             <w:tcMar>
-              <w:left w:w="83" w:type="dxa"/>
+              <w:left w:w="78" w:type="dxa"/>
             </w:tcMar>
           </w:tcPr>
           <w:p>
@@ -605,7 +605,7 @@
             <w:tcBorders/>
             <w:shd w:fill="auto" w:val="clear"/>
             <w:tcMar>
-              <w:left w:w="83" w:type="dxa"/>
+              <w:left w:w="78" w:type="dxa"/>
             </w:tcMar>
           </w:tcPr>
           <w:p>
@@ -625,7 +625,7 @@
             <w:tcBorders/>
             <w:shd w:fill="auto" w:val="clear"/>
             <w:tcMar>
-              <w:left w:w="83" w:type="dxa"/>
+              <w:left w:w="78" w:type="dxa"/>
             </w:tcMar>
           </w:tcPr>
           <w:p>
@@ -653,7 +653,7 @@
             <w:tcBorders/>
             <w:shd w:fill="auto" w:val="clear"/>
             <w:tcMar>
-              <w:left w:w="83" w:type="dxa"/>
+              <w:left w:w="78" w:type="dxa"/>
             </w:tcMar>
           </w:tcPr>
           <w:p>
@@ -673,7 +673,7 @@
             <w:tcBorders/>
             <w:shd w:fill="auto" w:val="clear"/>
             <w:tcMar>
-              <w:left w:w="83" w:type="dxa"/>
+              <w:left w:w="78" w:type="dxa"/>
             </w:tcMar>
           </w:tcPr>
           <w:p>
@@ -701,7 +701,7 @@
             <w:tcBorders/>
             <w:shd w:fill="auto" w:val="clear"/>
             <w:tcMar>
-              <w:left w:w="83" w:type="dxa"/>
+              <w:left w:w="78" w:type="dxa"/>
             </w:tcMar>
           </w:tcPr>
           <w:p>
@@ -721,7 +721,7 @@
             <w:tcBorders/>
             <w:shd w:fill="auto" w:val="clear"/>
             <w:tcMar>
-              <w:left w:w="83" w:type="dxa"/>
+              <w:left w:w="78" w:type="dxa"/>
             </w:tcMar>
           </w:tcPr>
           <w:p>
@@ -745,7 +745,7 @@
             <w:tcBorders/>
             <w:shd w:fill="auto" w:val="clear"/>
             <w:tcMar>
-              <w:left w:w="83" w:type="dxa"/>
+              <w:left w:w="78" w:type="dxa"/>
             </w:tcMar>
           </w:tcPr>
           <w:p>
@@ -766,7 +766,7 @@
             <w:tcBorders/>
             <w:shd w:fill="auto" w:val="clear"/>
             <w:tcMar>
-              <w:left w:w="83" w:type="dxa"/>
+              <w:left w:w="78" w:type="dxa"/>
             </w:tcMar>
           </w:tcPr>
           <w:p>
@@ -790,7 +790,7 @@
             <w:tcBorders/>
             <w:shd w:fill="auto" w:val="clear"/>
             <w:tcMar>
-              <w:left w:w="83" w:type="dxa"/>
+              <w:left w:w="78" w:type="dxa"/>
             </w:tcMar>
           </w:tcPr>
           <w:p>
@@ -810,7 +810,7 @@
             <w:tcBorders/>
             <w:shd w:fill="auto" w:val="clear"/>
             <w:tcMar>
-              <w:left w:w="83" w:type="dxa"/>
+              <w:left w:w="78" w:type="dxa"/>
             </w:tcMar>
           </w:tcPr>
           <w:p>
@@ -838,7 +838,7 @@
             <w:tcBorders/>
             <w:shd w:fill="auto" w:val="clear"/>
             <w:tcMar>
-              <w:left w:w="83" w:type="dxa"/>
+              <w:left w:w="78" w:type="dxa"/>
             </w:tcMar>
           </w:tcPr>
           <w:p>
@@ -858,7 +858,7 @@
             <w:tcBorders/>
             <w:shd w:fill="auto" w:val="clear"/>
             <w:tcMar>
-              <w:left w:w="83" w:type="dxa"/>
+              <w:left w:w="78" w:type="dxa"/>
             </w:tcMar>
           </w:tcPr>
           <w:p>
@@ -886,7 +886,7 @@
             <w:tcBorders/>
             <w:shd w:fill="auto" w:val="clear"/>
             <w:tcMar>
-              <w:left w:w="83" w:type="dxa"/>
+              <w:left w:w="78" w:type="dxa"/>
             </w:tcMar>
           </w:tcPr>
           <w:p>
@@ -906,7 +906,7 @@
             <w:tcBorders/>
             <w:shd w:fill="auto" w:val="clear"/>
             <w:tcMar>
-              <w:left w:w="83" w:type="dxa"/>
+              <w:left w:w="78" w:type="dxa"/>
             </w:tcMar>
           </w:tcPr>
           <w:p>
@@ -934,7 +934,7 @@
             <w:tcBorders/>
             <w:shd w:fill="auto" w:val="clear"/>
             <w:tcMar>
-              <w:left w:w="83" w:type="dxa"/>
+              <w:left w:w="78" w:type="dxa"/>
             </w:tcMar>
           </w:tcPr>
           <w:p>
@@ -954,7 +954,7 @@
             <w:tcBorders/>
             <w:shd w:fill="auto" w:val="clear"/>
             <w:tcMar>
-              <w:left w:w="83" w:type="dxa"/>
+              <w:left w:w="78" w:type="dxa"/>
             </w:tcMar>
           </w:tcPr>
           <w:p>
@@ -982,7 +982,7 @@
             <w:tcBorders/>
             <w:shd w:fill="auto" w:val="clear"/>
             <w:tcMar>
-              <w:left w:w="83" w:type="dxa"/>
+              <w:left w:w="78" w:type="dxa"/>
             </w:tcMar>
           </w:tcPr>
           <w:p>
@@ -1002,7 +1002,7 @@
             <w:tcBorders/>
             <w:shd w:fill="auto" w:val="clear"/>
             <w:tcMar>
-              <w:left w:w="83" w:type="dxa"/>
+              <w:left w:w="78" w:type="dxa"/>
             </w:tcMar>
           </w:tcPr>
           <w:p>
@@ -1026,7 +1026,7 @@
             <w:tcBorders/>
             <w:shd w:fill="auto" w:val="clear"/>
             <w:tcMar>
-              <w:left w:w="83" w:type="dxa"/>
+              <w:left w:w="78" w:type="dxa"/>
             </w:tcMar>
           </w:tcPr>
           <w:p>
@@ -1047,7 +1047,7 @@
             <w:tcBorders/>
             <w:shd w:fill="auto" w:val="clear"/>
             <w:tcMar>
-              <w:left w:w="83" w:type="dxa"/>
+              <w:left w:w="78" w:type="dxa"/>
             </w:tcMar>
           </w:tcPr>
           <w:p>
@@ -1071,7 +1071,7 @@
             <w:tcBorders/>
             <w:shd w:fill="auto" w:val="clear"/>
             <w:tcMar>
-              <w:left w:w="83" w:type="dxa"/>
+              <w:left w:w="78" w:type="dxa"/>
             </w:tcMar>
           </w:tcPr>
           <w:p>
@@ -1091,7 +1091,7 @@
             <w:tcBorders/>
             <w:shd w:fill="auto" w:val="clear"/>
             <w:tcMar>
-              <w:left w:w="83" w:type="dxa"/>
+              <w:left w:w="78" w:type="dxa"/>
             </w:tcMar>
           </w:tcPr>
           <w:p>
@@ -1119,7 +1119,7 @@
             <w:tcBorders/>
             <w:shd w:fill="auto" w:val="clear"/>
             <w:tcMar>
-              <w:left w:w="83" w:type="dxa"/>
+              <w:left w:w="78" w:type="dxa"/>
             </w:tcMar>
           </w:tcPr>
           <w:p>
@@ -1139,7 +1139,7 @@
             <w:tcBorders/>
             <w:shd w:fill="auto" w:val="clear"/>
             <w:tcMar>
-              <w:left w:w="83" w:type="dxa"/>
+              <w:left w:w="78" w:type="dxa"/>
             </w:tcMar>
           </w:tcPr>
           <w:p>
@@ -1167,7 +1167,7 @@
             <w:tcBorders/>
             <w:shd w:fill="auto" w:val="clear"/>
             <w:tcMar>
-              <w:left w:w="83" w:type="dxa"/>
+              <w:left w:w="78" w:type="dxa"/>
             </w:tcMar>
           </w:tcPr>
           <w:p>
@@ -1187,7 +1187,7 @@
             <w:tcBorders/>
             <w:shd w:fill="auto" w:val="clear"/>
             <w:tcMar>
-              <w:left w:w="83" w:type="dxa"/>
+              <w:left w:w="78" w:type="dxa"/>
             </w:tcMar>
           </w:tcPr>
           <w:p>
@@ -1215,7 +1215,7 @@
             <w:tcBorders/>
             <w:shd w:fill="auto" w:val="clear"/>
             <w:tcMar>
-              <w:left w:w="83" w:type="dxa"/>
+              <w:left w:w="78" w:type="dxa"/>
             </w:tcMar>
           </w:tcPr>
           <w:p>
@@ -1235,7 +1235,7 @@
             <w:tcBorders/>
             <w:shd w:fill="auto" w:val="clear"/>
             <w:tcMar>
-              <w:left w:w="83" w:type="dxa"/>
+              <w:left w:w="78" w:type="dxa"/>
             </w:tcMar>
           </w:tcPr>
           <w:p>
@@ -1259,7 +1259,7 @@
             <w:tcBorders/>
             <w:shd w:fill="auto" w:val="clear"/>
             <w:tcMar>
-              <w:left w:w="83" w:type="dxa"/>
+              <w:left w:w="78" w:type="dxa"/>
             </w:tcMar>
           </w:tcPr>
           <w:p>
@@ -1280,7 +1280,7 @@
             <w:tcBorders/>
             <w:shd w:fill="auto" w:val="clear"/>
             <w:tcMar>
-              <w:left w:w="83" w:type="dxa"/>
+              <w:left w:w="78" w:type="dxa"/>
             </w:tcMar>
           </w:tcPr>
           <w:p>
@@ -1304,7 +1304,7 @@
             <w:tcBorders/>
             <w:shd w:fill="auto" w:val="clear"/>
             <w:tcMar>
-              <w:left w:w="83" w:type="dxa"/>
+              <w:left w:w="78" w:type="dxa"/>
             </w:tcMar>
           </w:tcPr>
           <w:p>
@@ -1324,7 +1324,7 @@
             <w:tcBorders/>
             <w:shd w:fill="auto" w:val="clear"/>
             <w:tcMar>
-              <w:left w:w="83" w:type="dxa"/>
+              <w:left w:w="78" w:type="dxa"/>
             </w:tcMar>
           </w:tcPr>
           <w:p>
@@ -1352,7 +1352,7 @@
             <w:tcBorders/>
             <w:shd w:fill="auto" w:val="clear"/>
             <w:tcMar>
-              <w:left w:w="83" w:type="dxa"/>
+              <w:left w:w="78" w:type="dxa"/>
             </w:tcMar>
           </w:tcPr>
           <w:p>
@@ -1372,7 +1372,7 @@
             <w:tcBorders/>
             <w:shd w:fill="auto" w:val="clear"/>
             <w:tcMar>
-              <w:left w:w="83" w:type="dxa"/>
+              <w:left w:w="78" w:type="dxa"/>
             </w:tcMar>
           </w:tcPr>
           <w:p>
@@ -1400,7 +1400,7 @@
             <w:tcBorders/>
             <w:shd w:fill="auto" w:val="clear"/>
             <w:tcMar>
-              <w:left w:w="83" w:type="dxa"/>
+              <w:left w:w="78" w:type="dxa"/>
             </w:tcMar>
           </w:tcPr>
           <w:p>
@@ -1420,7 +1420,7 @@
             <w:tcBorders/>
             <w:shd w:fill="auto" w:val="clear"/>
             <w:tcMar>
-              <w:left w:w="83" w:type="dxa"/>
+              <w:left w:w="78" w:type="dxa"/>
             </w:tcMar>
           </w:tcPr>
           <w:p>
@@ -1448,7 +1448,7 @@
             <w:tcBorders/>
             <w:shd w:fill="auto" w:val="clear"/>
             <w:tcMar>
-              <w:left w:w="83" w:type="dxa"/>
+              <w:left w:w="78" w:type="dxa"/>
             </w:tcMar>
           </w:tcPr>
           <w:p>
@@ -1468,7 +1468,7 @@
             <w:tcBorders/>
             <w:shd w:fill="auto" w:val="clear"/>
             <w:tcMar>
-              <w:left w:w="83" w:type="dxa"/>
+              <w:left w:w="78" w:type="dxa"/>
             </w:tcMar>
           </w:tcPr>
           <w:p>
@@ -1492,7 +1492,7 @@
             <w:tcBorders/>
             <w:shd w:fill="auto" w:val="clear"/>
             <w:tcMar>
-              <w:left w:w="83" w:type="dxa"/>
+              <w:left w:w="78" w:type="dxa"/>
             </w:tcMar>
           </w:tcPr>
           <w:p>
@@ -1512,7 +1512,7 @@
             <w:tcBorders/>
             <w:shd w:fill="auto" w:val="clear"/>
             <w:tcMar>
-              <w:left w:w="83" w:type="dxa"/>
+              <w:left w:w="78" w:type="dxa"/>
             </w:tcMar>
           </w:tcPr>
           <w:p>
@@ -1535,7 +1535,7 @@
             <w:tcBorders/>
             <w:shd w:fill="auto" w:val="clear"/>
             <w:tcMar>
-              <w:left w:w="83" w:type="dxa"/>
+              <w:left w:w="78" w:type="dxa"/>
             </w:tcMar>
           </w:tcPr>
           <w:p>
@@ -1555,7 +1555,7 @@
             <w:tcBorders/>
             <w:shd w:fill="auto" w:val="clear"/>
             <w:tcMar>
-              <w:left w:w="83" w:type="dxa"/>
+              <w:left w:w="78" w:type="dxa"/>
             </w:tcMar>
           </w:tcPr>
           <w:p>
@@ -1620,7 +1620,7 @@
         <w:tblInd w:w="0" w:type="dxa"/>
         <w:tblCellMar>
           <w:top w:w="0" w:type="dxa"/>
-          <w:left w:w="83" w:type="dxa"/>
+          <w:left w:w="78" w:type="dxa"/>
           <w:bottom w:w="0" w:type="dxa"/>
           <w:right w:w="108" w:type="dxa"/>
         </w:tblCellMar>
@@ -1641,7 +1641,7 @@
             <w:tcBorders/>
             <w:shd w:color="auto" w:fill="E7E6E6" w:themeFill="background2" w:val="clear"/>
             <w:tcMar>
-              <w:left w:w="83" w:type="dxa"/>
+              <w:left w:w="78" w:type="dxa"/>
             </w:tcMar>
           </w:tcPr>
           <w:p>
@@ -1662,7 +1662,7 @@
             <w:tcBorders/>
             <w:shd w:color="auto" w:fill="E7E6E6" w:themeFill="background2" w:val="clear"/>
             <w:tcMar>
-              <w:left w:w="83" w:type="dxa"/>
+              <w:left w:w="78" w:type="dxa"/>
             </w:tcMar>
           </w:tcPr>
           <w:p>
@@ -1683,7 +1683,7 @@
             <w:tcBorders/>
             <w:shd w:color="auto" w:fill="E7E6E6" w:themeFill="background2" w:val="clear"/>
             <w:tcMar>
-              <w:left w:w="83" w:type="dxa"/>
+              <w:left w:w="78" w:type="dxa"/>
             </w:tcMar>
           </w:tcPr>
           <w:p>
@@ -1704,7 +1704,7 @@
             <w:tcBorders/>
             <w:shd w:color="auto" w:fill="E7E6E6" w:themeFill="background2" w:val="clear"/>
             <w:tcMar>
-              <w:left w:w="83" w:type="dxa"/>
+              <w:left w:w="78" w:type="dxa"/>
             </w:tcMar>
           </w:tcPr>
           <w:p>
@@ -1725,7 +1725,7 @@
             <w:tcBorders/>
             <w:shd w:color="auto" w:fill="E7E6E6" w:themeFill="background2" w:val="clear"/>
             <w:tcMar>
-              <w:left w:w="83" w:type="dxa"/>
+              <w:left w:w="78" w:type="dxa"/>
             </w:tcMar>
           </w:tcPr>
           <w:p>
@@ -1749,7 +1749,7 @@
             <w:tcBorders/>
             <w:shd w:fill="auto" w:val="clear"/>
             <w:tcMar>
-              <w:left w:w="83" w:type="dxa"/>
+              <w:left w:w="78" w:type="dxa"/>
             </w:tcMar>
           </w:tcPr>
           <w:p>
@@ -1770,7 +1770,7 @@
             <w:tcBorders/>
             <w:shd w:fill="auto" w:val="clear"/>
             <w:tcMar>
-              <w:left w:w="83" w:type="dxa"/>
+              <w:left w:w="78" w:type="dxa"/>
             </w:tcMar>
           </w:tcPr>
           <w:p>
@@ -1791,7 +1791,7 @@
             <w:tcBorders/>
             <w:shd w:fill="auto" w:val="clear"/>
             <w:tcMar>
-              <w:left w:w="83" w:type="dxa"/>
+              <w:left w:w="78" w:type="dxa"/>
             </w:tcMar>
           </w:tcPr>
           <w:p>
@@ -1812,7 +1812,7 @@
             <w:tcBorders/>
             <w:shd w:fill="auto" w:val="clear"/>
             <w:tcMar>
-              <w:left w:w="83" w:type="dxa"/>
+              <w:left w:w="78" w:type="dxa"/>
             </w:tcMar>
           </w:tcPr>
           <w:p>
@@ -1833,7 +1833,7 @@
             <w:tcBorders/>
             <w:shd w:fill="auto" w:val="clear"/>
             <w:tcMar>
-              <w:left w:w="83" w:type="dxa"/>
+              <w:left w:w="78" w:type="dxa"/>
             </w:tcMar>
           </w:tcPr>
           <w:p>
@@ -1857,7 +1857,7 @@
             <w:tcBorders/>
             <w:shd w:fill="auto" w:val="clear"/>
             <w:tcMar>
-              <w:left w:w="83" w:type="dxa"/>
+              <w:left w:w="78" w:type="dxa"/>
             </w:tcMar>
           </w:tcPr>
           <w:p>
@@ -1878,7 +1878,7 @@
             <w:tcBorders/>
             <w:shd w:fill="auto" w:val="clear"/>
             <w:tcMar>
-              <w:left w:w="83" w:type="dxa"/>
+              <w:left w:w="78" w:type="dxa"/>
             </w:tcMar>
           </w:tcPr>
           <w:p>
@@ -1899,7 +1899,7 @@
             <w:tcBorders/>
             <w:shd w:fill="auto" w:val="clear"/>
             <w:tcMar>
-              <w:left w:w="83" w:type="dxa"/>
+              <w:left w:w="78" w:type="dxa"/>
             </w:tcMar>
           </w:tcPr>
           <w:p>
@@ -1920,7 +1920,7 @@
             <w:tcBorders/>
             <w:shd w:fill="auto" w:val="clear"/>
             <w:tcMar>
-              <w:left w:w="83" w:type="dxa"/>
+              <w:left w:w="78" w:type="dxa"/>
             </w:tcMar>
           </w:tcPr>
           <w:p>
@@ -1941,7 +1941,7 @@
             <w:tcBorders/>
             <w:shd w:fill="auto" w:val="clear"/>
             <w:tcMar>
-              <w:left w:w="83" w:type="dxa"/>
+              <w:left w:w="78" w:type="dxa"/>
             </w:tcMar>
           </w:tcPr>
           <w:p>
@@ -1965,7 +1965,7 @@
             <w:tcBorders/>
             <w:shd w:fill="auto" w:val="clear"/>
             <w:tcMar>
-              <w:left w:w="83" w:type="dxa"/>
+              <w:left w:w="78" w:type="dxa"/>
             </w:tcMar>
           </w:tcPr>
           <w:p>
@@ -1986,7 +1986,7 @@
             <w:tcBorders/>
             <w:shd w:fill="auto" w:val="clear"/>
             <w:tcMar>
-              <w:left w:w="83" w:type="dxa"/>
+              <w:left w:w="78" w:type="dxa"/>
             </w:tcMar>
           </w:tcPr>
           <w:p>
@@ -2007,7 +2007,7 @@
             <w:tcBorders/>
             <w:shd w:fill="auto" w:val="clear"/>
             <w:tcMar>
-              <w:left w:w="83" w:type="dxa"/>
+              <w:left w:w="78" w:type="dxa"/>
             </w:tcMar>
           </w:tcPr>
           <w:p>
@@ -2028,7 +2028,7 @@
             <w:tcBorders/>
             <w:shd w:fill="auto" w:val="clear"/>
             <w:tcMar>
-              <w:left w:w="83" w:type="dxa"/>
+              <w:left w:w="78" w:type="dxa"/>
             </w:tcMar>
           </w:tcPr>
           <w:p>
@@ -2049,7 +2049,7 @@
             <w:tcBorders/>
             <w:shd w:fill="auto" w:val="clear"/>
             <w:tcMar>
-              <w:left w:w="83" w:type="dxa"/>
+              <w:left w:w="78" w:type="dxa"/>
             </w:tcMar>
           </w:tcPr>
           <w:p>
@@ -2073,7 +2073,7 @@
             <w:tcBorders/>
             <w:shd w:fill="auto" w:val="clear"/>
             <w:tcMar>
-              <w:left w:w="83" w:type="dxa"/>
+              <w:left w:w="78" w:type="dxa"/>
             </w:tcMar>
           </w:tcPr>
           <w:p>
@@ -2094,7 +2094,7 @@
             <w:tcBorders/>
             <w:shd w:fill="auto" w:val="clear"/>
             <w:tcMar>
-              <w:left w:w="83" w:type="dxa"/>
+              <w:left w:w="78" w:type="dxa"/>
             </w:tcMar>
           </w:tcPr>
           <w:p>
@@ -2115,7 +2115,7 @@
             <w:tcBorders/>
             <w:shd w:fill="auto" w:val="clear"/>
             <w:tcMar>
-              <w:left w:w="83" w:type="dxa"/>
+              <w:left w:w="78" w:type="dxa"/>
             </w:tcMar>
           </w:tcPr>
           <w:p>
@@ -2136,7 +2136,7 @@
             <w:tcBorders/>
             <w:shd w:fill="auto" w:val="clear"/>
             <w:tcMar>
-              <w:left w:w="83" w:type="dxa"/>
+              <w:left w:w="78" w:type="dxa"/>
             </w:tcMar>
           </w:tcPr>
           <w:p>
@@ -2157,7 +2157,7 @@
             <w:tcBorders/>
             <w:shd w:fill="auto" w:val="clear"/>
             <w:tcMar>
-              <w:left w:w="83" w:type="dxa"/>
+              <w:left w:w="78" w:type="dxa"/>
             </w:tcMar>
           </w:tcPr>
           <w:p>
@@ -2181,7 +2181,7 @@
             <w:tcBorders/>
             <w:shd w:fill="auto" w:val="clear"/>
             <w:tcMar>
-              <w:left w:w="83" w:type="dxa"/>
+              <w:left w:w="78" w:type="dxa"/>
             </w:tcMar>
           </w:tcPr>
           <w:p>
@@ -2202,7 +2202,7 @@
             <w:tcBorders/>
             <w:shd w:fill="auto" w:val="clear"/>
             <w:tcMar>
-              <w:left w:w="83" w:type="dxa"/>
+              <w:left w:w="78" w:type="dxa"/>
             </w:tcMar>
           </w:tcPr>
           <w:p>
@@ -2223,7 +2223,7 @@
             <w:tcBorders/>
             <w:shd w:fill="auto" w:val="clear"/>
             <w:tcMar>
-              <w:left w:w="83" w:type="dxa"/>
+              <w:left w:w="78" w:type="dxa"/>
             </w:tcMar>
           </w:tcPr>
           <w:p>
@@ -2244,7 +2244,7 @@
             <w:tcBorders/>
             <w:shd w:fill="auto" w:val="clear"/>
             <w:tcMar>
-              <w:left w:w="83" w:type="dxa"/>
+              <w:left w:w="78" w:type="dxa"/>
             </w:tcMar>
           </w:tcPr>
           <w:p>
@@ -2265,7 +2265,7 @@
             <w:tcBorders/>
             <w:shd w:fill="auto" w:val="clear"/>
             <w:tcMar>
-              <w:left w:w="83" w:type="dxa"/>
+              <w:left w:w="78" w:type="dxa"/>
             </w:tcMar>
           </w:tcPr>
           <w:p>
@@ -2291,7 +2291,7 @@
             <w:tcBorders/>
             <w:shd w:fill="auto" w:val="clear"/>
             <w:tcMar>
-              <w:left w:w="83" w:type="dxa"/>
+              <w:left w:w="78" w:type="dxa"/>
             </w:tcMar>
           </w:tcPr>
           <w:p>
@@ -2312,7 +2312,7 @@
             <w:tcBorders/>
             <w:shd w:fill="auto" w:val="clear"/>
             <w:tcMar>
-              <w:left w:w="83" w:type="dxa"/>
+              <w:left w:w="78" w:type="dxa"/>
             </w:tcMar>
           </w:tcPr>
           <w:p>
@@ -2333,7 +2333,7 @@
             <w:tcBorders/>
             <w:shd w:fill="auto" w:val="clear"/>
             <w:tcMar>
-              <w:left w:w="83" w:type="dxa"/>
+              <w:left w:w="78" w:type="dxa"/>
             </w:tcMar>
           </w:tcPr>
           <w:p>
@@ -2354,7 +2354,7 @@
             <w:tcBorders/>
             <w:shd w:fill="auto" w:val="clear"/>
             <w:tcMar>
-              <w:left w:w="83" w:type="dxa"/>
+              <w:left w:w="78" w:type="dxa"/>
             </w:tcMar>
           </w:tcPr>
           <w:p>
@@ -2375,7 +2375,7 @@
             <w:tcBorders/>
             <w:shd w:fill="auto" w:val="clear"/>
             <w:tcMar>
-              <w:left w:w="83" w:type="dxa"/>
+              <w:left w:w="78" w:type="dxa"/>
             </w:tcMar>
           </w:tcPr>
           <w:p>
@@ -2399,7 +2399,7 @@
             <w:tcBorders/>
             <w:shd w:fill="auto" w:val="clear"/>
             <w:tcMar>
-              <w:left w:w="83" w:type="dxa"/>
+              <w:left w:w="78" w:type="dxa"/>
             </w:tcMar>
           </w:tcPr>
           <w:p>
@@ -2420,7 +2420,7 @@
             <w:tcBorders/>
             <w:shd w:fill="auto" w:val="clear"/>
             <w:tcMar>
-              <w:left w:w="83" w:type="dxa"/>
+              <w:left w:w="78" w:type="dxa"/>
             </w:tcMar>
           </w:tcPr>
           <w:p>
@@ -2441,7 +2441,7 @@
             <w:tcBorders/>
             <w:shd w:fill="auto" w:val="clear"/>
             <w:tcMar>
-              <w:left w:w="83" w:type="dxa"/>
+              <w:left w:w="78" w:type="dxa"/>
             </w:tcMar>
           </w:tcPr>
           <w:p>
@@ -2462,7 +2462,7 @@
             <w:tcBorders/>
             <w:shd w:fill="auto" w:val="clear"/>
             <w:tcMar>
-              <w:left w:w="83" w:type="dxa"/>
+              <w:left w:w="78" w:type="dxa"/>
             </w:tcMar>
           </w:tcPr>
           <w:p>
@@ -2483,7 +2483,7 @@
             <w:tcBorders/>
             <w:shd w:fill="auto" w:val="clear"/>
             <w:tcMar>
-              <w:left w:w="83" w:type="dxa"/>
+              <w:left w:w="78" w:type="dxa"/>
             </w:tcMar>
           </w:tcPr>
           <w:p>
@@ -2507,7 +2507,7 @@
             <w:tcBorders/>
             <w:shd w:fill="auto" w:val="clear"/>
             <w:tcMar>
-              <w:left w:w="83" w:type="dxa"/>
+              <w:left w:w="78" w:type="dxa"/>
             </w:tcMar>
           </w:tcPr>
           <w:p>
@@ -2528,7 +2528,7 @@
             <w:tcBorders/>
             <w:shd w:fill="auto" w:val="clear"/>
             <w:tcMar>
-              <w:left w:w="83" w:type="dxa"/>
+              <w:left w:w="78" w:type="dxa"/>
             </w:tcMar>
           </w:tcPr>
           <w:p>
@@ -2549,7 +2549,7 @@
             <w:tcBorders/>
             <w:shd w:fill="auto" w:val="clear"/>
             <w:tcMar>
-              <w:left w:w="83" w:type="dxa"/>
+              <w:left w:w="78" w:type="dxa"/>
             </w:tcMar>
           </w:tcPr>
           <w:p>
@@ -2570,7 +2570,7 @@
             <w:tcBorders/>
             <w:shd w:fill="auto" w:val="clear"/>
             <w:tcMar>
-              <w:left w:w="83" w:type="dxa"/>
+              <w:left w:w="78" w:type="dxa"/>
             </w:tcMar>
           </w:tcPr>
           <w:p>
@@ -2591,7 +2591,7 @@
             <w:tcBorders/>
             <w:shd w:fill="auto" w:val="clear"/>
             <w:tcMar>
-              <w:left w:w="83" w:type="dxa"/>
+              <w:left w:w="78" w:type="dxa"/>
             </w:tcMar>
           </w:tcPr>
           <w:p>
@@ -2615,7 +2615,7 @@
             <w:tcBorders/>
             <w:shd w:fill="auto" w:val="clear"/>
             <w:tcMar>
-              <w:left w:w="83" w:type="dxa"/>
+              <w:left w:w="78" w:type="dxa"/>
             </w:tcMar>
           </w:tcPr>
           <w:p>
@@ -2636,7 +2636,7 @@
             <w:tcBorders/>
             <w:shd w:fill="auto" w:val="clear"/>
             <w:tcMar>
-              <w:left w:w="83" w:type="dxa"/>
+              <w:left w:w="78" w:type="dxa"/>
             </w:tcMar>
           </w:tcPr>
           <w:p>
@@ -2657,7 +2657,7 @@
             <w:tcBorders/>
             <w:shd w:fill="auto" w:val="clear"/>
             <w:tcMar>
-              <w:left w:w="83" w:type="dxa"/>
+              <w:left w:w="78" w:type="dxa"/>
             </w:tcMar>
           </w:tcPr>
           <w:p>
@@ -2678,7 +2678,7 @@
             <w:tcBorders/>
             <w:shd w:fill="auto" w:val="clear"/>
             <w:tcMar>
-              <w:left w:w="83" w:type="dxa"/>
+              <w:left w:w="78" w:type="dxa"/>
             </w:tcMar>
           </w:tcPr>
           <w:p>
@@ -2699,7 +2699,7 @@
             <w:tcBorders/>
             <w:shd w:fill="auto" w:val="clear"/>
             <w:tcMar>
-              <w:left w:w="83" w:type="dxa"/>
+              <w:left w:w="78" w:type="dxa"/>
             </w:tcMar>
           </w:tcPr>
           <w:p>
@@ -2723,7 +2723,7 @@
             <w:tcBorders/>
             <w:shd w:fill="auto" w:val="clear"/>
             <w:tcMar>
-              <w:left w:w="83" w:type="dxa"/>
+              <w:left w:w="78" w:type="dxa"/>
             </w:tcMar>
           </w:tcPr>
           <w:p>
@@ -2744,7 +2744,7 @@
             <w:tcBorders/>
             <w:shd w:fill="auto" w:val="clear"/>
             <w:tcMar>
-              <w:left w:w="83" w:type="dxa"/>
+              <w:left w:w="78" w:type="dxa"/>
             </w:tcMar>
           </w:tcPr>
           <w:p>
@@ -2765,7 +2765,7 @@
             <w:tcBorders/>
             <w:shd w:fill="auto" w:val="clear"/>
             <w:tcMar>
-              <w:left w:w="83" w:type="dxa"/>
+              <w:left w:w="78" w:type="dxa"/>
             </w:tcMar>
           </w:tcPr>
           <w:p>
@@ -2786,7 +2786,7 @@
             <w:tcBorders/>
             <w:shd w:fill="auto" w:val="clear"/>
             <w:tcMar>
-              <w:left w:w="83" w:type="dxa"/>
+              <w:left w:w="78" w:type="dxa"/>
             </w:tcMar>
           </w:tcPr>
           <w:p>
@@ -2807,17 +2807,18 @@
             <w:tcBorders/>
             <w:shd w:fill="auto" w:val="clear"/>
             <w:tcMar>
-              <w:left w:w="83" w:type="dxa"/>
-            </w:tcMar>
-          </w:tcPr>
-          <w:p>
-            <w:pPr>
-              <w:pStyle w:val="Normal"/>
-              <w:spacing w:lineRule="auto" w:line="240" w:before="0" w:after="0"/>
-              <w:rPr/>
-            </w:pPr>
-            <w:r>
-              <w:rPr/>
+              <w:left w:w="78" w:type="dxa"/>
+            </w:tcMar>
+          </w:tcPr>
+          <w:p>
+            <w:pPr>
+              <w:pStyle w:val="Normal"/>
+              <w:spacing w:lineRule="auto" w:line="240" w:before="0" w:after="0"/>
+              <w:rPr/>
+            </w:pPr>
+            <w:r>
+              <w:rPr/>
+              <w:t>12/03/17 CMP</w:t>
             </w:r>
           </w:p>
         </w:tc>
@@ -2830,7 +2831,7 @@
             <w:tcBorders/>
             <w:shd w:fill="auto" w:val="clear"/>
             <w:tcMar>
-              <w:left w:w="83" w:type="dxa"/>
+              <w:left w:w="78" w:type="dxa"/>
             </w:tcMar>
           </w:tcPr>
           <w:p>
@@ -2851,7 +2852,7 @@
             <w:tcBorders/>
             <w:shd w:fill="auto" w:val="clear"/>
             <w:tcMar>
-              <w:left w:w="83" w:type="dxa"/>
+              <w:left w:w="78" w:type="dxa"/>
             </w:tcMar>
           </w:tcPr>
           <w:p>
@@ -2872,7 +2873,7 @@
             <w:tcBorders/>
             <w:shd w:fill="auto" w:val="clear"/>
             <w:tcMar>
-              <w:left w:w="83" w:type="dxa"/>
+              <w:left w:w="78" w:type="dxa"/>
             </w:tcMar>
           </w:tcPr>
           <w:p>
@@ -2893,7 +2894,7 @@
             <w:tcBorders/>
             <w:shd w:fill="auto" w:val="clear"/>
             <w:tcMar>
-              <w:left w:w="83" w:type="dxa"/>
+              <w:left w:w="78" w:type="dxa"/>
             </w:tcMar>
           </w:tcPr>
           <w:p>
@@ -2914,7 +2915,7 @@
             <w:tcBorders/>
             <w:shd w:fill="auto" w:val="clear"/>
             <w:tcMar>
-              <w:left w:w="83" w:type="dxa"/>
+              <w:left w:w="78" w:type="dxa"/>
             </w:tcMar>
           </w:tcPr>
           <w:p>
@@ -2937,7 +2938,7 @@
             <w:tcBorders/>
             <w:shd w:fill="auto" w:val="clear"/>
             <w:tcMar>
-              <w:left w:w="83" w:type="dxa"/>
+              <w:left w:w="78" w:type="dxa"/>
             </w:tcMar>
           </w:tcPr>
           <w:p>
@@ -2958,7 +2959,7 @@
             <w:tcBorders/>
             <w:shd w:fill="auto" w:val="clear"/>
             <w:tcMar>
-              <w:left w:w="83" w:type="dxa"/>
+              <w:left w:w="78" w:type="dxa"/>
             </w:tcMar>
           </w:tcPr>
           <w:p>
@@ -2981,7 +2982,7 @@
             <w:tcBorders/>
             <w:shd w:fill="auto" w:val="clear"/>
             <w:tcMar>
-              <w:left w:w="83" w:type="dxa"/>
+              <w:left w:w="78" w:type="dxa"/>
             </w:tcMar>
           </w:tcPr>
           <w:p>
@@ -3002,7 +3003,7 @@
             <w:tcBorders/>
             <w:shd w:fill="auto" w:val="clear"/>
             <w:tcMar>
-              <w:left w:w="83" w:type="dxa"/>
+              <w:left w:w="78" w:type="dxa"/>
             </w:tcMar>
           </w:tcPr>
           <w:p>
@@ -3023,7 +3024,7 @@
             <w:tcBorders/>
             <w:shd w:fill="auto" w:val="clear"/>
             <w:tcMar>
-              <w:left w:w="83" w:type="dxa"/>
+              <w:left w:w="78" w:type="dxa"/>
             </w:tcMar>
           </w:tcPr>
           <w:p>
@@ -3046,7 +3047,7 @@
             <w:tcBorders/>
             <w:shd w:fill="auto" w:val="clear"/>
             <w:tcMar>
-              <w:left w:w="83" w:type="dxa"/>
+              <w:left w:w="78" w:type="dxa"/>
             </w:tcMar>
           </w:tcPr>
           <w:p>
@@ -3067,7 +3068,7 @@
             <w:tcBorders/>
             <w:shd w:fill="auto" w:val="clear"/>
             <w:tcMar>
-              <w:left w:w="83" w:type="dxa"/>
+              <w:left w:w="78" w:type="dxa"/>
             </w:tcMar>
           </w:tcPr>
           <w:p>
@@ -3087,7 +3088,7 @@
             <w:tcBorders/>
             <w:shd w:fill="auto" w:val="clear"/>
             <w:tcMar>
-              <w:left w:w="83" w:type="dxa"/>
+              <w:left w:w="78" w:type="dxa"/>
             </w:tcMar>
           </w:tcPr>
           <w:p>
@@ -3107,7 +3108,7 @@
             <w:tcBorders/>
             <w:shd w:fill="auto" w:val="clear"/>
             <w:tcMar>
-              <w:left w:w="83" w:type="dxa"/>
+              <w:left w:w="78" w:type="dxa"/>
             </w:tcMar>
           </w:tcPr>
           <w:p>
@@ -3127,7 +3128,7 @@
             <w:tcBorders/>
             <w:shd w:fill="auto" w:val="clear"/>
             <w:tcMar>
-              <w:left w:w="83" w:type="dxa"/>
+              <w:left w:w="78" w:type="dxa"/>
             </w:tcMar>
           </w:tcPr>
           <w:p>
@@ -3304,23 +3305,23 @@
         </w:tblBorders>
         <w:tblCellMar>
           <w:top w:w="0" w:type="dxa"/>
-          <w:left w:w="83" w:type="dxa"/>
+          <w:left w:w="78" w:type="dxa"/>
           <w:bottom w:w="0" w:type="dxa"/>
           <w:right w:w="108" w:type="dxa"/>
         </w:tblCellMar>
         <w:tblLook w:noVBand="1" w:val="04a0" w:noHBand="0" w:lastColumn="0" w:firstColumn="1" w:lastRow="0" w:firstRow="1"/>
       </w:tblPr>
       <w:tblGrid>
-        <w:gridCol w:w="1121"/>
+        <w:gridCol w:w="1120"/>
         <w:gridCol w:w="6166"/>
-        <w:gridCol w:w="1711"/>
+        <w:gridCol w:w="1712"/>
         <w:gridCol w:w="1171"/>
       </w:tblGrid>
       <w:tr>
         <w:trPr/>
         <w:tc>
           <w:tcPr>
-            <w:tcW w:w="1121" w:type="dxa"/>
+            <w:tcW w:w="1120" w:type="dxa"/>
             <w:tcBorders>
               <w:top w:val="single" w:sz="4" w:space="0" w:color="000001"/>
               <w:left w:val="single" w:sz="4" w:space="0" w:color="000001"/>
@@ -3331,7 +3332,7 @@
             </w:tcBorders>
             <w:shd w:color="auto" w:fill="D9D9D9" w:val="clear"/>
             <w:tcMar>
-              <w:left w:w="83" w:type="dxa"/>
+              <w:left w:w="78" w:type="dxa"/>
             </w:tcMar>
           </w:tcPr>
           <w:p>
@@ -3361,7 +3362,7 @@
             </w:tcBorders>
             <w:shd w:color="auto" w:fill="D9D9D9" w:val="clear"/>
             <w:tcMar>
-              <w:left w:w="83" w:type="dxa"/>
+              <w:left w:w="78" w:type="dxa"/>
             </w:tcMar>
           </w:tcPr>
           <w:p>
@@ -3380,7 +3381,7 @@
         </w:tc>
         <w:tc>
           <w:tcPr>
-            <w:tcW w:w="1711" w:type="dxa"/>
+            <w:tcW w:w="1712" w:type="dxa"/>
             <w:tcBorders>
               <w:top w:val="single" w:sz="4" w:space="0" w:color="000001"/>
               <w:left w:val="single" w:sz="4" w:space="0" w:color="000001"/>
@@ -3391,7 +3392,7 @@
             </w:tcBorders>
             <w:shd w:color="auto" w:fill="D9D9D9" w:val="clear"/>
             <w:tcMar>
-              <w:left w:w="83" w:type="dxa"/>
+              <w:left w:w="78" w:type="dxa"/>
             </w:tcMar>
             <w:vAlign w:val="center"/>
           </w:tcPr>
@@ -3436,7 +3437,7 @@
             </w:tcBorders>
             <w:shd w:color="auto" w:fill="D9D9D9" w:val="clear"/>
             <w:tcMar>
-              <w:left w:w="83" w:type="dxa"/>
+              <w:left w:w="78" w:type="dxa"/>
             </w:tcMar>
           </w:tcPr>
           <w:p>
@@ -3472,18 +3473,18 @@
         <w:trPr/>
         <w:tc>
           <w:tcPr>
-            <w:tcW w:w="1121" w:type="dxa"/>
-            <w:tcBorders>
-              <w:top w:val="single" w:sz="4" w:space="0" w:color="000001"/>
-              <w:left w:val="single" w:sz="4" w:space="0" w:color="000001"/>
-              <w:bottom w:val="single" w:sz="4" w:space="0" w:color="000001"/>
-              <w:right w:val="single" w:sz="4" w:space="0" w:color="000001"/>
-              <w:insideH w:val="single" w:sz="4" w:space="0" w:color="000001"/>
-              <w:insideV w:val="single" w:sz="4" w:space="0" w:color="000001"/>
-            </w:tcBorders>
-            <w:shd w:fill="auto" w:val="clear"/>
-            <w:tcMar>
-              <w:left w:w="83" w:type="dxa"/>
+            <w:tcW w:w="1120" w:type="dxa"/>
+            <w:tcBorders>
+              <w:top w:val="single" w:sz="4" w:space="0" w:color="000001"/>
+              <w:left w:val="single" w:sz="4" w:space="0" w:color="000001"/>
+              <w:bottom w:val="single" w:sz="4" w:space="0" w:color="000001"/>
+              <w:right w:val="single" w:sz="4" w:space="0" w:color="000001"/>
+              <w:insideH w:val="single" w:sz="4" w:space="0" w:color="000001"/>
+              <w:insideV w:val="single" w:sz="4" w:space="0" w:color="000001"/>
+            </w:tcBorders>
+            <w:shd w:fill="auto" w:val="clear"/>
+            <w:tcMar>
+              <w:left w:w="78" w:type="dxa"/>
             </w:tcMar>
           </w:tcPr>
           <w:p>
@@ -3512,7 +3513,7 @@
             </w:tcBorders>
             <w:shd w:fill="auto" w:val="clear"/>
             <w:tcMar>
-              <w:left w:w="83" w:type="dxa"/>
+              <w:left w:w="78" w:type="dxa"/>
             </w:tcMar>
           </w:tcPr>
           <w:p>
@@ -3530,18 +3531,18 @@
         </w:tc>
         <w:tc>
           <w:tcPr>
-            <w:tcW w:w="1711" w:type="dxa"/>
-            <w:tcBorders>
-              <w:top w:val="single" w:sz="4" w:space="0" w:color="000001"/>
-              <w:left w:val="single" w:sz="4" w:space="0" w:color="000001"/>
-              <w:bottom w:val="single" w:sz="4" w:space="0" w:color="000001"/>
-              <w:right w:val="single" w:sz="4" w:space="0" w:color="000001"/>
-              <w:insideH w:val="single" w:sz="4" w:space="0" w:color="000001"/>
-              <w:insideV w:val="single" w:sz="4" w:space="0" w:color="000001"/>
-            </w:tcBorders>
-            <w:shd w:fill="auto" w:val="clear"/>
-            <w:tcMar>
-              <w:left w:w="83" w:type="dxa"/>
+            <w:tcW w:w="1712" w:type="dxa"/>
+            <w:tcBorders>
+              <w:top w:val="single" w:sz="4" w:space="0" w:color="000001"/>
+              <w:left w:val="single" w:sz="4" w:space="0" w:color="000001"/>
+              <w:bottom w:val="single" w:sz="4" w:space="0" w:color="000001"/>
+              <w:right w:val="single" w:sz="4" w:space="0" w:color="000001"/>
+              <w:insideH w:val="single" w:sz="4" w:space="0" w:color="000001"/>
+              <w:insideV w:val="single" w:sz="4" w:space="0" w:color="000001"/>
+            </w:tcBorders>
+            <w:shd w:fill="auto" w:val="clear"/>
+            <w:tcMar>
+              <w:left w:w="78" w:type="dxa"/>
             </w:tcMar>
           </w:tcPr>
           <w:p>
@@ -3569,7 +3570,7 @@
             </w:tcBorders>
             <w:shd w:fill="auto" w:val="clear"/>
             <w:tcMar>
-              <w:left w:w="83" w:type="dxa"/>
+              <w:left w:w="78" w:type="dxa"/>
             </w:tcMar>
           </w:tcPr>
           <w:p>
@@ -3589,18 +3590,18 @@
         <w:trPr/>
         <w:tc>
           <w:tcPr>
-            <w:tcW w:w="1121" w:type="dxa"/>
-            <w:tcBorders>
-              <w:top w:val="single" w:sz="4" w:space="0" w:color="000001"/>
-              <w:left w:val="single" w:sz="4" w:space="0" w:color="000001"/>
-              <w:bottom w:val="single" w:sz="4" w:space="0" w:color="000001"/>
-              <w:right w:val="single" w:sz="4" w:space="0" w:color="000001"/>
-              <w:insideH w:val="single" w:sz="4" w:space="0" w:color="000001"/>
-              <w:insideV w:val="single" w:sz="4" w:space="0" w:color="000001"/>
-            </w:tcBorders>
-            <w:shd w:fill="auto" w:val="clear"/>
-            <w:tcMar>
-              <w:left w:w="83" w:type="dxa"/>
+            <w:tcW w:w="1120" w:type="dxa"/>
+            <w:tcBorders>
+              <w:top w:val="single" w:sz="4" w:space="0" w:color="000001"/>
+              <w:left w:val="single" w:sz="4" w:space="0" w:color="000001"/>
+              <w:bottom w:val="single" w:sz="4" w:space="0" w:color="000001"/>
+              <w:right w:val="single" w:sz="4" w:space="0" w:color="000001"/>
+              <w:insideH w:val="single" w:sz="4" w:space="0" w:color="000001"/>
+              <w:insideV w:val="single" w:sz="4" w:space="0" w:color="000001"/>
+            </w:tcBorders>
+            <w:shd w:fill="auto" w:val="clear"/>
+            <w:tcMar>
+              <w:left w:w="78" w:type="dxa"/>
             </w:tcMar>
           </w:tcPr>
           <w:p>
@@ -3628,7 +3629,7 @@
             </w:tcBorders>
             <w:shd w:fill="auto" w:val="clear"/>
             <w:tcMar>
-              <w:left w:w="83" w:type="dxa"/>
+              <w:left w:w="78" w:type="dxa"/>
             </w:tcMar>
           </w:tcPr>
           <w:p>
@@ -3646,18 +3647,18 @@
         </w:tc>
         <w:tc>
           <w:tcPr>
-            <w:tcW w:w="1711" w:type="dxa"/>
-            <w:tcBorders>
-              <w:top w:val="single" w:sz="4" w:space="0" w:color="000001"/>
-              <w:left w:val="single" w:sz="4" w:space="0" w:color="000001"/>
-              <w:bottom w:val="single" w:sz="4" w:space="0" w:color="000001"/>
-              <w:right w:val="single" w:sz="4" w:space="0" w:color="000001"/>
-              <w:insideH w:val="single" w:sz="4" w:space="0" w:color="000001"/>
-              <w:insideV w:val="single" w:sz="4" w:space="0" w:color="000001"/>
-            </w:tcBorders>
-            <w:shd w:fill="auto" w:val="clear"/>
-            <w:tcMar>
-              <w:left w:w="83" w:type="dxa"/>
+            <w:tcW w:w="1712" w:type="dxa"/>
+            <w:tcBorders>
+              <w:top w:val="single" w:sz="4" w:space="0" w:color="000001"/>
+              <w:left w:val="single" w:sz="4" w:space="0" w:color="000001"/>
+              <w:bottom w:val="single" w:sz="4" w:space="0" w:color="000001"/>
+              <w:right w:val="single" w:sz="4" w:space="0" w:color="000001"/>
+              <w:insideH w:val="single" w:sz="4" w:space="0" w:color="000001"/>
+              <w:insideV w:val="single" w:sz="4" w:space="0" w:color="000001"/>
+            </w:tcBorders>
+            <w:shd w:fill="auto" w:val="clear"/>
+            <w:tcMar>
+              <w:left w:w="78" w:type="dxa"/>
             </w:tcMar>
           </w:tcPr>
           <w:p>
@@ -3686,7 +3687,7 @@
             </w:tcBorders>
             <w:shd w:fill="auto" w:val="clear"/>
             <w:tcMar>
-              <w:left w:w="83" w:type="dxa"/>
+              <w:left w:w="78" w:type="dxa"/>
             </w:tcMar>
           </w:tcPr>
           <w:p>
@@ -3707,18 +3708,18 @@
         <w:trPr/>
         <w:tc>
           <w:tcPr>
-            <w:tcW w:w="1121" w:type="dxa"/>
-            <w:tcBorders>
-              <w:top w:val="single" w:sz="4" w:space="0" w:color="000001"/>
-              <w:left w:val="single" w:sz="4" w:space="0" w:color="000001"/>
-              <w:bottom w:val="single" w:sz="4" w:space="0" w:color="000001"/>
-              <w:right w:val="single" w:sz="4" w:space="0" w:color="000001"/>
-              <w:insideH w:val="single" w:sz="4" w:space="0" w:color="000001"/>
-              <w:insideV w:val="single" w:sz="4" w:space="0" w:color="000001"/>
-            </w:tcBorders>
-            <w:shd w:fill="auto" w:val="clear"/>
-            <w:tcMar>
-              <w:left w:w="83" w:type="dxa"/>
+            <w:tcW w:w="1120" w:type="dxa"/>
+            <w:tcBorders>
+              <w:top w:val="single" w:sz="4" w:space="0" w:color="000001"/>
+              <w:left w:val="single" w:sz="4" w:space="0" w:color="000001"/>
+              <w:bottom w:val="single" w:sz="4" w:space="0" w:color="000001"/>
+              <w:right w:val="single" w:sz="4" w:space="0" w:color="000001"/>
+              <w:insideH w:val="single" w:sz="4" w:space="0" w:color="000001"/>
+              <w:insideV w:val="single" w:sz="4" w:space="0" w:color="000001"/>
+            </w:tcBorders>
+            <w:shd w:fill="auto" w:val="clear"/>
+            <w:tcMar>
+              <w:left w:w="78" w:type="dxa"/>
             </w:tcMar>
           </w:tcPr>
           <w:p>
@@ -3746,7 +3747,7 @@
             </w:tcBorders>
             <w:shd w:fill="auto" w:val="clear"/>
             <w:tcMar>
-              <w:left w:w="83" w:type="dxa"/>
+              <w:left w:w="78" w:type="dxa"/>
             </w:tcMar>
           </w:tcPr>
           <w:p>
@@ -3764,18 +3765,18 @@
         </w:tc>
         <w:tc>
           <w:tcPr>
-            <w:tcW w:w="1711" w:type="dxa"/>
-            <w:tcBorders>
-              <w:top w:val="single" w:sz="4" w:space="0" w:color="000001"/>
-              <w:left w:val="single" w:sz="4" w:space="0" w:color="000001"/>
-              <w:bottom w:val="single" w:sz="4" w:space="0" w:color="000001"/>
-              <w:right w:val="single" w:sz="4" w:space="0" w:color="000001"/>
-              <w:insideH w:val="single" w:sz="4" w:space="0" w:color="000001"/>
-              <w:insideV w:val="single" w:sz="4" w:space="0" w:color="000001"/>
-            </w:tcBorders>
-            <w:shd w:fill="auto" w:val="clear"/>
-            <w:tcMar>
-              <w:left w:w="83" w:type="dxa"/>
+            <w:tcW w:w="1712" w:type="dxa"/>
+            <w:tcBorders>
+              <w:top w:val="single" w:sz="4" w:space="0" w:color="000001"/>
+              <w:left w:val="single" w:sz="4" w:space="0" w:color="000001"/>
+              <w:bottom w:val="single" w:sz="4" w:space="0" w:color="000001"/>
+              <w:right w:val="single" w:sz="4" w:space="0" w:color="000001"/>
+              <w:insideH w:val="single" w:sz="4" w:space="0" w:color="000001"/>
+              <w:insideV w:val="single" w:sz="4" w:space="0" w:color="000001"/>
+            </w:tcBorders>
+            <w:shd w:fill="auto" w:val="clear"/>
+            <w:tcMar>
+              <w:left w:w="78" w:type="dxa"/>
             </w:tcMar>
           </w:tcPr>
           <w:p>
@@ -3804,7 +3805,7 @@
             </w:tcBorders>
             <w:shd w:fill="auto" w:val="clear"/>
             <w:tcMar>
-              <w:left w:w="83" w:type="dxa"/>
+              <w:left w:w="78" w:type="dxa"/>
             </w:tcMar>
           </w:tcPr>
           <w:p>
@@ -3825,18 +3826,18 @@
         <w:trPr/>
         <w:tc>
           <w:tcPr>
-            <w:tcW w:w="1121" w:type="dxa"/>
-            <w:tcBorders>
-              <w:top w:val="single" w:sz="4" w:space="0" w:color="000001"/>
-              <w:left w:val="single" w:sz="4" w:space="0" w:color="000001"/>
-              <w:bottom w:val="single" w:sz="4" w:space="0" w:color="000001"/>
-              <w:right w:val="single" w:sz="4" w:space="0" w:color="000001"/>
-              <w:insideH w:val="single" w:sz="4" w:space="0" w:color="000001"/>
-              <w:insideV w:val="single" w:sz="4" w:space="0" w:color="000001"/>
-            </w:tcBorders>
-            <w:shd w:fill="auto" w:val="clear"/>
-            <w:tcMar>
-              <w:left w:w="83" w:type="dxa"/>
+            <w:tcW w:w="1120" w:type="dxa"/>
+            <w:tcBorders>
+              <w:top w:val="single" w:sz="4" w:space="0" w:color="000001"/>
+              <w:left w:val="single" w:sz="4" w:space="0" w:color="000001"/>
+              <w:bottom w:val="single" w:sz="4" w:space="0" w:color="000001"/>
+              <w:right w:val="single" w:sz="4" w:space="0" w:color="000001"/>
+              <w:insideH w:val="single" w:sz="4" w:space="0" w:color="000001"/>
+              <w:insideV w:val="single" w:sz="4" w:space="0" w:color="000001"/>
+            </w:tcBorders>
+            <w:shd w:fill="auto" w:val="clear"/>
+            <w:tcMar>
+              <w:left w:w="78" w:type="dxa"/>
             </w:tcMar>
           </w:tcPr>
           <w:p>
@@ -3864,7 +3865,7 @@
             </w:tcBorders>
             <w:shd w:fill="auto" w:val="clear"/>
             <w:tcMar>
-              <w:left w:w="83" w:type="dxa"/>
+              <w:left w:w="78" w:type="dxa"/>
             </w:tcMar>
           </w:tcPr>
           <w:p>
@@ -3882,18 +3883,18 @@
         </w:tc>
         <w:tc>
           <w:tcPr>
-            <w:tcW w:w="1711" w:type="dxa"/>
-            <w:tcBorders>
-              <w:top w:val="single" w:sz="4" w:space="0" w:color="000001"/>
-              <w:left w:val="single" w:sz="4" w:space="0" w:color="000001"/>
-              <w:bottom w:val="single" w:sz="4" w:space="0" w:color="000001"/>
-              <w:right w:val="single" w:sz="4" w:space="0" w:color="000001"/>
-              <w:insideH w:val="single" w:sz="4" w:space="0" w:color="000001"/>
-              <w:insideV w:val="single" w:sz="4" w:space="0" w:color="000001"/>
-            </w:tcBorders>
-            <w:shd w:fill="auto" w:val="clear"/>
-            <w:tcMar>
-              <w:left w:w="83" w:type="dxa"/>
+            <w:tcW w:w="1712" w:type="dxa"/>
+            <w:tcBorders>
+              <w:top w:val="single" w:sz="4" w:space="0" w:color="000001"/>
+              <w:left w:val="single" w:sz="4" w:space="0" w:color="000001"/>
+              <w:bottom w:val="single" w:sz="4" w:space="0" w:color="000001"/>
+              <w:right w:val="single" w:sz="4" w:space="0" w:color="000001"/>
+              <w:insideH w:val="single" w:sz="4" w:space="0" w:color="000001"/>
+              <w:insideV w:val="single" w:sz="4" w:space="0" w:color="000001"/>
+            </w:tcBorders>
+            <w:shd w:fill="auto" w:val="clear"/>
+            <w:tcMar>
+              <w:left w:w="78" w:type="dxa"/>
             </w:tcMar>
           </w:tcPr>
           <w:p>
@@ -3922,7 +3923,7 @@
             </w:tcBorders>
             <w:shd w:fill="auto" w:val="clear"/>
             <w:tcMar>
-              <w:left w:w="83" w:type="dxa"/>
+              <w:left w:w="78" w:type="dxa"/>
             </w:tcMar>
           </w:tcPr>
           <w:p>
@@ -3943,18 +3944,18 @@
         <w:trPr/>
         <w:tc>
           <w:tcPr>
-            <w:tcW w:w="1121" w:type="dxa"/>
-            <w:tcBorders>
-              <w:top w:val="single" w:sz="4" w:space="0" w:color="000001"/>
-              <w:left w:val="single" w:sz="4" w:space="0" w:color="000001"/>
-              <w:bottom w:val="single" w:sz="4" w:space="0" w:color="000001"/>
-              <w:right w:val="single" w:sz="4" w:space="0" w:color="000001"/>
-              <w:insideH w:val="single" w:sz="4" w:space="0" w:color="000001"/>
-              <w:insideV w:val="single" w:sz="4" w:space="0" w:color="000001"/>
-            </w:tcBorders>
-            <w:shd w:fill="auto" w:val="clear"/>
-            <w:tcMar>
-              <w:left w:w="83" w:type="dxa"/>
+            <w:tcW w:w="1120" w:type="dxa"/>
+            <w:tcBorders>
+              <w:top w:val="single" w:sz="4" w:space="0" w:color="000001"/>
+              <w:left w:val="single" w:sz="4" w:space="0" w:color="000001"/>
+              <w:bottom w:val="single" w:sz="4" w:space="0" w:color="000001"/>
+              <w:right w:val="single" w:sz="4" w:space="0" w:color="000001"/>
+              <w:insideH w:val="single" w:sz="4" w:space="0" w:color="000001"/>
+              <w:insideV w:val="single" w:sz="4" w:space="0" w:color="000001"/>
+            </w:tcBorders>
+            <w:shd w:fill="auto" w:val="clear"/>
+            <w:tcMar>
+              <w:left w:w="78" w:type="dxa"/>
             </w:tcMar>
           </w:tcPr>
           <w:p>
@@ -3983,7 +3984,7 @@
             </w:tcBorders>
             <w:shd w:fill="auto" w:val="clear"/>
             <w:tcMar>
-              <w:left w:w="83" w:type="dxa"/>
+              <w:left w:w="78" w:type="dxa"/>
             </w:tcMar>
           </w:tcPr>
           <w:p>
@@ -4001,18 +4002,18 @@
         </w:tc>
         <w:tc>
           <w:tcPr>
-            <w:tcW w:w="1711" w:type="dxa"/>
-            <w:tcBorders>
-              <w:top w:val="single" w:sz="4" w:space="0" w:color="000001"/>
-              <w:left w:val="single" w:sz="4" w:space="0" w:color="000001"/>
-              <w:bottom w:val="single" w:sz="4" w:space="0" w:color="000001"/>
-              <w:right w:val="single" w:sz="4" w:space="0" w:color="000001"/>
-              <w:insideH w:val="single" w:sz="4" w:space="0" w:color="000001"/>
-              <w:insideV w:val="single" w:sz="4" w:space="0" w:color="000001"/>
-            </w:tcBorders>
-            <w:shd w:fill="auto" w:val="clear"/>
-            <w:tcMar>
-              <w:left w:w="83" w:type="dxa"/>
+            <w:tcW w:w="1712" w:type="dxa"/>
+            <w:tcBorders>
+              <w:top w:val="single" w:sz="4" w:space="0" w:color="000001"/>
+              <w:left w:val="single" w:sz="4" w:space="0" w:color="000001"/>
+              <w:bottom w:val="single" w:sz="4" w:space="0" w:color="000001"/>
+              <w:right w:val="single" w:sz="4" w:space="0" w:color="000001"/>
+              <w:insideH w:val="single" w:sz="4" w:space="0" w:color="000001"/>
+              <w:insideV w:val="single" w:sz="4" w:space="0" w:color="000001"/>
+            </w:tcBorders>
+            <w:shd w:fill="auto" w:val="clear"/>
+            <w:tcMar>
+              <w:left w:w="78" w:type="dxa"/>
             </w:tcMar>
           </w:tcPr>
           <w:p>
@@ -4040,7 +4041,7 @@
             </w:tcBorders>
             <w:shd w:fill="auto" w:val="clear"/>
             <w:tcMar>
-              <w:left w:w="83" w:type="dxa"/>
+              <w:left w:w="78" w:type="dxa"/>
             </w:tcMar>
           </w:tcPr>
           <w:p>
@@ -4060,18 +4061,18 @@
         <w:trPr/>
         <w:tc>
           <w:tcPr>
-            <w:tcW w:w="1121" w:type="dxa"/>
-            <w:tcBorders>
-              <w:top w:val="single" w:sz="4" w:space="0" w:color="000001"/>
-              <w:left w:val="single" w:sz="4" w:space="0" w:color="000001"/>
-              <w:bottom w:val="single" w:sz="4" w:space="0" w:color="000001"/>
-              <w:right w:val="single" w:sz="4" w:space="0" w:color="000001"/>
-              <w:insideH w:val="single" w:sz="4" w:space="0" w:color="000001"/>
-              <w:insideV w:val="single" w:sz="4" w:space="0" w:color="000001"/>
-            </w:tcBorders>
-            <w:shd w:fill="auto" w:val="clear"/>
-            <w:tcMar>
-              <w:left w:w="83" w:type="dxa"/>
+            <w:tcW w:w="1120" w:type="dxa"/>
+            <w:tcBorders>
+              <w:top w:val="single" w:sz="4" w:space="0" w:color="000001"/>
+              <w:left w:val="single" w:sz="4" w:space="0" w:color="000001"/>
+              <w:bottom w:val="single" w:sz="4" w:space="0" w:color="000001"/>
+              <w:right w:val="single" w:sz="4" w:space="0" w:color="000001"/>
+              <w:insideH w:val="single" w:sz="4" w:space="0" w:color="000001"/>
+              <w:insideV w:val="single" w:sz="4" w:space="0" w:color="000001"/>
+            </w:tcBorders>
+            <w:shd w:fill="auto" w:val="clear"/>
+            <w:tcMar>
+              <w:left w:w="78" w:type="dxa"/>
             </w:tcMar>
           </w:tcPr>
           <w:p>
@@ -4099,7 +4100,7 @@
             </w:tcBorders>
             <w:shd w:fill="auto" w:val="clear"/>
             <w:tcMar>
-              <w:left w:w="83" w:type="dxa"/>
+              <w:left w:w="78" w:type="dxa"/>
             </w:tcMar>
           </w:tcPr>
           <w:p>
@@ -4120,18 +4121,18 @@
         </w:tc>
         <w:tc>
           <w:tcPr>
-            <w:tcW w:w="1711" w:type="dxa"/>
-            <w:tcBorders>
-              <w:top w:val="single" w:sz="4" w:space="0" w:color="000001"/>
-              <w:left w:val="single" w:sz="4" w:space="0" w:color="000001"/>
-              <w:bottom w:val="single" w:sz="4" w:space="0" w:color="000001"/>
-              <w:right w:val="single" w:sz="4" w:space="0" w:color="000001"/>
-              <w:insideH w:val="single" w:sz="4" w:space="0" w:color="000001"/>
-              <w:insideV w:val="single" w:sz="4" w:space="0" w:color="000001"/>
-            </w:tcBorders>
-            <w:shd w:fill="auto" w:val="clear"/>
-            <w:tcMar>
-              <w:left w:w="83" w:type="dxa"/>
+            <w:tcW w:w="1712" w:type="dxa"/>
+            <w:tcBorders>
+              <w:top w:val="single" w:sz="4" w:space="0" w:color="000001"/>
+              <w:left w:val="single" w:sz="4" w:space="0" w:color="000001"/>
+              <w:bottom w:val="single" w:sz="4" w:space="0" w:color="000001"/>
+              <w:right w:val="single" w:sz="4" w:space="0" w:color="000001"/>
+              <w:insideH w:val="single" w:sz="4" w:space="0" w:color="000001"/>
+              <w:insideV w:val="single" w:sz="4" w:space="0" w:color="000001"/>
+            </w:tcBorders>
+            <w:shd w:fill="auto" w:val="clear"/>
+            <w:tcMar>
+              <w:left w:w="78" w:type="dxa"/>
             </w:tcMar>
           </w:tcPr>
           <w:p>
@@ -4160,7 +4161,7 @@
             </w:tcBorders>
             <w:shd w:fill="auto" w:val="clear"/>
             <w:tcMar>
-              <w:left w:w="83" w:type="dxa"/>
+              <w:left w:w="78" w:type="dxa"/>
             </w:tcMar>
           </w:tcPr>
           <w:p>
@@ -4180,18 +4181,18 @@
         <w:trPr/>
         <w:tc>
           <w:tcPr>
-            <w:tcW w:w="1121" w:type="dxa"/>
-            <w:tcBorders>
-              <w:top w:val="single" w:sz="4" w:space="0" w:color="000001"/>
-              <w:left w:val="single" w:sz="4" w:space="0" w:color="000001"/>
-              <w:bottom w:val="single" w:sz="4" w:space="0" w:color="000001"/>
-              <w:right w:val="single" w:sz="4" w:space="0" w:color="000001"/>
-              <w:insideH w:val="single" w:sz="4" w:space="0" w:color="000001"/>
-              <w:insideV w:val="single" w:sz="4" w:space="0" w:color="000001"/>
-            </w:tcBorders>
-            <w:shd w:fill="auto" w:val="clear"/>
-            <w:tcMar>
-              <w:left w:w="83" w:type="dxa"/>
+            <w:tcW w:w="1120" w:type="dxa"/>
+            <w:tcBorders>
+              <w:top w:val="single" w:sz="4" w:space="0" w:color="000001"/>
+              <w:left w:val="single" w:sz="4" w:space="0" w:color="000001"/>
+              <w:bottom w:val="single" w:sz="4" w:space="0" w:color="000001"/>
+              <w:right w:val="single" w:sz="4" w:space="0" w:color="000001"/>
+              <w:insideH w:val="single" w:sz="4" w:space="0" w:color="000001"/>
+              <w:insideV w:val="single" w:sz="4" w:space="0" w:color="000001"/>
+            </w:tcBorders>
+            <w:shd w:fill="auto" w:val="clear"/>
+            <w:tcMar>
+              <w:left w:w="78" w:type="dxa"/>
             </w:tcMar>
           </w:tcPr>
           <w:p>
@@ -4219,7 +4220,7 @@
             </w:tcBorders>
             <w:shd w:fill="auto" w:val="clear"/>
             <w:tcMar>
-              <w:left w:w="83" w:type="dxa"/>
+              <w:left w:w="78" w:type="dxa"/>
             </w:tcMar>
           </w:tcPr>
           <w:p>
@@ -4237,18 +4238,18 @@
         </w:tc>
         <w:tc>
           <w:tcPr>
-            <w:tcW w:w="1711" w:type="dxa"/>
-            <w:tcBorders>
-              <w:top w:val="single" w:sz="4" w:space="0" w:color="000001"/>
-              <w:left w:val="single" w:sz="4" w:space="0" w:color="000001"/>
-              <w:bottom w:val="single" w:sz="4" w:space="0" w:color="000001"/>
-              <w:right w:val="single" w:sz="4" w:space="0" w:color="000001"/>
-              <w:insideH w:val="single" w:sz="4" w:space="0" w:color="000001"/>
-              <w:insideV w:val="single" w:sz="4" w:space="0" w:color="000001"/>
-            </w:tcBorders>
-            <w:shd w:fill="auto" w:val="clear"/>
-            <w:tcMar>
-              <w:left w:w="83" w:type="dxa"/>
+            <w:tcW w:w="1712" w:type="dxa"/>
+            <w:tcBorders>
+              <w:top w:val="single" w:sz="4" w:space="0" w:color="000001"/>
+              <w:left w:val="single" w:sz="4" w:space="0" w:color="000001"/>
+              <w:bottom w:val="single" w:sz="4" w:space="0" w:color="000001"/>
+              <w:right w:val="single" w:sz="4" w:space="0" w:color="000001"/>
+              <w:insideH w:val="single" w:sz="4" w:space="0" w:color="000001"/>
+              <w:insideV w:val="single" w:sz="4" w:space="0" w:color="000001"/>
+            </w:tcBorders>
+            <w:shd w:fill="auto" w:val="clear"/>
+            <w:tcMar>
+              <w:left w:w="78" w:type="dxa"/>
             </w:tcMar>
           </w:tcPr>
           <w:p>
@@ -4277,7 +4278,7 @@
             </w:tcBorders>
             <w:shd w:fill="auto" w:val="clear"/>
             <w:tcMar>
-              <w:left w:w="83" w:type="dxa"/>
+              <w:left w:w="78" w:type="dxa"/>
             </w:tcMar>
           </w:tcPr>
           <w:p>
@@ -4297,18 +4298,18 @@
         <w:trPr/>
         <w:tc>
           <w:tcPr>
-            <w:tcW w:w="1121" w:type="dxa"/>
-            <w:tcBorders>
-              <w:top w:val="single" w:sz="4" w:space="0" w:color="000001"/>
-              <w:left w:val="single" w:sz="4" w:space="0" w:color="000001"/>
-              <w:bottom w:val="single" w:sz="4" w:space="0" w:color="000001"/>
-              <w:right w:val="single" w:sz="4" w:space="0" w:color="000001"/>
-              <w:insideH w:val="single" w:sz="4" w:space="0" w:color="000001"/>
-              <w:insideV w:val="single" w:sz="4" w:space="0" w:color="000001"/>
-            </w:tcBorders>
-            <w:shd w:fill="auto" w:val="clear"/>
-            <w:tcMar>
-              <w:left w:w="83" w:type="dxa"/>
+            <w:tcW w:w="1120" w:type="dxa"/>
+            <w:tcBorders>
+              <w:top w:val="single" w:sz="4" w:space="0" w:color="000001"/>
+              <w:left w:val="single" w:sz="4" w:space="0" w:color="000001"/>
+              <w:bottom w:val="single" w:sz="4" w:space="0" w:color="000001"/>
+              <w:right w:val="single" w:sz="4" w:space="0" w:color="000001"/>
+              <w:insideH w:val="single" w:sz="4" w:space="0" w:color="000001"/>
+              <w:insideV w:val="single" w:sz="4" w:space="0" w:color="000001"/>
+            </w:tcBorders>
+            <w:shd w:fill="auto" w:val="clear"/>
+            <w:tcMar>
+              <w:left w:w="78" w:type="dxa"/>
             </w:tcMar>
           </w:tcPr>
           <w:p>
@@ -4337,7 +4338,7 @@
             </w:tcBorders>
             <w:shd w:fill="auto" w:val="clear"/>
             <w:tcMar>
-              <w:left w:w="83" w:type="dxa"/>
+              <w:left w:w="78" w:type="dxa"/>
             </w:tcMar>
           </w:tcPr>
           <w:p>
@@ -4355,18 +4356,18 @@
         </w:tc>
         <w:tc>
           <w:tcPr>
-            <w:tcW w:w="1711" w:type="dxa"/>
-            <w:tcBorders>
-              <w:top w:val="single" w:sz="4" w:space="0" w:color="000001"/>
-              <w:left w:val="single" w:sz="4" w:space="0" w:color="000001"/>
-              <w:bottom w:val="single" w:sz="4" w:space="0" w:color="000001"/>
-              <w:right w:val="single" w:sz="4" w:space="0" w:color="000001"/>
-              <w:insideH w:val="single" w:sz="4" w:space="0" w:color="000001"/>
-              <w:insideV w:val="single" w:sz="4" w:space="0" w:color="000001"/>
-            </w:tcBorders>
-            <w:shd w:fill="auto" w:val="clear"/>
-            <w:tcMar>
-              <w:left w:w="83" w:type="dxa"/>
+            <w:tcW w:w="1712" w:type="dxa"/>
+            <w:tcBorders>
+              <w:top w:val="single" w:sz="4" w:space="0" w:color="000001"/>
+              <w:left w:val="single" w:sz="4" w:space="0" w:color="000001"/>
+              <w:bottom w:val="single" w:sz="4" w:space="0" w:color="000001"/>
+              <w:right w:val="single" w:sz="4" w:space="0" w:color="000001"/>
+              <w:insideH w:val="single" w:sz="4" w:space="0" w:color="000001"/>
+              <w:insideV w:val="single" w:sz="4" w:space="0" w:color="000001"/>
+            </w:tcBorders>
+            <w:shd w:fill="auto" w:val="clear"/>
+            <w:tcMar>
+              <w:left w:w="78" w:type="dxa"/>
             </w:tcMar>
           </w:tcPr>
           <w:p>
@@ -4394,7 +4395,7 @@
             </w:tcBorders>
             <w:shd w:fill="auto" w:val="clear"/>
             <w:tcMar>
-              <w:left w:w="83" w:type="dxa"/>
+              <w:left w:w="78" w:type="dxa"/>
             </w:tcMar>
           </w:tcPr>
           <w:p>
@@ -4414,18 +4415,18 @@
         <w:trPr/>
         <w:tc>
           <w:tcPr>
-            <w:tcW w:w="1121" w:type="dxa"/>
-            <w:tcBorders>
-              <w:top w:val="single" w:sz="4" w:space="0" w:color="000001"/>
-              <w:left w:val="single" w:sz="4" w:space="0" w:color="000001"/>
-              <w:bottom w:val="single" w:sz="4" w:space="0" w:color="000001"/>
-              <w:right w:val="single" w:sz="4" w:space="0" w:color="000001"/>
-              <w:insideH w:val="single" w:sz="4" w:space="0" w:color="000001"/>
-              <w:insideV w:val="single" w:sz="4" w:space="0" w:color="000001"/>
-            </w:tcBorders>
-            <w:shd w:fill="auto" w:val="clear"/>
-            <w:tcMar>
-              <w:left w:w="83" w:type="dxa"/>
+            <w:tcW w:w="1120" w:type="dxa"/>
+            <w:tcBorders>
+              <w:top w:val="single" w:sz="4" w:space="0" w:color="000001"/>
+              <w:left w:val="single" w:sz="4" w:space="0" w:color="000001"/>
+              <w:bottom w:val="single" w:sz="4" w:space="0" w:color="000001"/>
+              <w:right w:val="single" w:sz="4" w:space="0" w:color="000001"/>
+              <w:insideH w:val="single" w:sz="4" w:space="0" w:color="000001"/>
+              <w:insideV w:val="single" w:sz="4" w:space="0" w:color="000001"/>
+            </w:tcBorders>
+            <w:shd w:fill="auto" w:val="clear"/>
+            <w:tcMar>
+              <w:left w:w="78" w:type="dxa"/>
             </w:tcMar>
           </w:tcPr>
           <w:p>
@@ -4453,7 +4454,7 @@
             </w:tcBorders>
             <w:shd w:fill="auto" w:val="clear"/>
             <w:tcMar>
-              <w:left w:w="83" w:type="dxa"/>
+              <w:left w:w="78" w:type="dxa"/>
             </w:tcMar>
           </w:tcPr>
           <w:p>
@@ -4471,18 +4472,18 @@
         </w:tc>
         <w:tc>
           <w:tcPr>
-            <w:tcW w:w="1711" w:type="dxa"/>
-            <w:tcBorders>
-              <w:top w:val="single" w:sz="4" w:space="0" w:color="000001"/>
-              <w:left w:val="single" w:sz="4" w:space="0" w:color="000001"/>
-              <w:bottom w:val="single" w:sz="4" w:space="0" w:color="000001"/>
-              <w:right w:val="single" w:sz="4" w:space="0" w:color="000001"/>
-              <w:insideH w:val="single" w:sz="4" w:space="0" w:color="000001"/>
-              <w:insideV w:val="single" w:sz="4" w:space="0" w:color="000001"/>
-            </w:tcBorders>
-            <w:shd w:fill="auto" w:val="clear"/>
-            <w:tcMar>
-              <w:left w:w="83" w:type="dxa"/>
+            <w:tcW w:w="1712" w:type="dxa"/>
+            <w:tcBorders>
+              <w:top w:val="single" w:sz="4" w:space="0" w:color="000001"/>
+              <w:left w:val="single" w:sz="4" w:space="0" w:color="000001"/>
+              <w:bottom w:val="single" w:sz="4" w:space="0" w:color="000001"/>
+              <w:right w:val="single" w:sz="4" w:space="0" w:color="000001"/>
+              <w:insideH w:val="single" w:sz="4" w:space="0" w:color="000001"/>
+              <w:insideV w:val="single" w:sz="4" w:space="0" w:color="000001"/>
+            </w:tcBorders>
+            <w:shd w:fill="auto" w:val="clear"/>
+            <w:tcMar>
+              <w:left w:w="78" w:type="dxa"/>
             </w:tcMar>
           </w:tcPr>
           <w:p>
@@ -4511,7 +4512,7 @@
             </w:tcBorders>
             <w:shd w:fill="auto" w:val="clear"/>
             <w:tcMar>
-              <w:left w:w="83" w:type="dxa"/>
+              <w:left w:w="78" w:type="dxa"/>
             </w:tcMar>
           </w:tcPr>
           <w:p>
@@ -4531,18 +4532,18 @@
         <w:trPr/>
         <w:tc>
           <w:tcPr>
-            <w:tcW w:w="1121" w:type="dxa"/>
-            <w:tcBorders>
-              <w:top w:val="single" w:sz="4" w:space="0" w:color="000001"/>
-              <w:left w:val="single" w:sz="4" w:space="0" w:color="000001"/>
-              <w:bottom w:val="single" w:sz="4" w:space="0" w:color="000001"/>
-              <w:right w:val="single" w:sz="4" w:space="0" w:color="000001"/>
-              <w:insideH w:val="single" w:sz="4" w:space="0" w:color="000001"/>
-              <w:insideV w:val="single" w:sz="4" w:space="0" w:color="000001"/>
-            </w:tcBorders>
-            <w:shd w:fill="auto" w:val="clear"/>
-            <w:tcMar>
-              <w:left w:w="83" w:type="dxa"/>
+            <w:tcW w:w="1120" w:type="dxa"/>
+            <w:tcBorders>
+              <w:top w:val="single" w:sz="4" w:space="0" w:color="000001"/>
+              <w:left w:val="single" w:sz="4" w:space="0" w:color="000001"/>
+              <w:bottom w:val="single" w:sz="4" w:space="0" w:color="000001"/>
+              <w:right w:val="single" w:sz="4" w:space="0" w:color="000001"/>
+              <w:insideH w:val="single" w:sz="4" w:space="0" w:color="000001"/>
+              <w:insideV w:val="single" w:sz="4" w:space="0" w:color="000001"/>
+            </w:tcBorders>
+            <w:shd w:fill="auto" w:val="clear"/>
+            <w:tcMar>
+              <w:left w:w="78" w:type="dxa"/>
             </w:tcMar>
           </w:tcPr>
           <w:p>
@@ -4570,7 +4571,7 @@
             </w:tcBorders>
             <w:shd w:fill="auto" w:val="clear"/>
             <w:tcMar>
-              <w:left w:w="83" w:type="dxa"/>
+              <w:left w:w="78" w:type="dxa"/>
             </w:tcMar>
           </w:tcPr>
           <w:p>
@@ -4588,18 +4589,18 @@
         </w:tc>
         <w:tc>
           <w:tcPr>
-            <w:tcW w:w="1711" w:type="dxa"/>
-            <w:tcBorders>
-              <w:top w:val="single" w:sz="4" w:space="0" w:color="000001"/>
-              <w:left w:val="single" w:sz="4" w:space="0" w:color="000001"/>
-              <w:bottom w:val="single" w:sz="4" w:space="0" w:color="000001"/>
-              <w:right w:val="single" w:sz="4" w:space="0" w:color="000001"/>
-              <w:insideH w:val="single" w:sz="4" w:space="0" w:color="000001"/>
-              <w:insideV w:val="single" w:sz="4" w:space="0" w:color="000001"/>
-            </w:tcBorders>
-            <w:shd w:fill="auto" w:val="clear"/>
-            <w:tcMar>
-              <w:left w:w="83" w:type="dxa"/>
+            <w:tcW w:w="1712" w:type="dxa"/>
+            <w:tcBorders>
+              <w:top w:val="single" w:sz="4" w:space="0" w:color="000001"/>
+              <w:left w:val="single" w:sz="4" w:space="0" w:color="000001"/>
+              <w:bottom w:val="single" w:sz="4" w:space="0" w:color="000001"/>
+              <w:right w:val="single" w:sz="4" w:space="0" w:color="000001"/>
+              <w:insideH w:val="single" w:sz="4" w:space="0" w:color="000001"/>
+              <w:insideV w:val="single" w:sz="4" w:space="0" w:color="000001"/>
+            </w:tcBorders>
+            <w:shd w:fill="auto" w:val="clear"/>
+            <w:tcMar>
+              <w:left w:w="78" w:type="dxa"/>
             </w:tcMar>
           </w:tcPr>
           <w:p>
@@ -4628,7 +4629,7 @@
             </w:tcBorders>
             <w:shd w:fill="auto" w:val="clear"/>
             <w:tcMar>
-              <w:left w:w="83" w:type="dxa"/>
+              <w:left w:w="78" w:type="dxa"/>
             </w:tcMar>
           </w:tcPr>
           <w:p>
@@ -4648,18 +4649,18 @@
         <w:trPr/>
         <w:tc>
           <w:tcPr>
-            <w:tcW w:w="1121" w:type="dxa"/>
-            <w:tcBorders>
-              <w:top w:val="single" w:sz="4" w:space="0" w:color="000001"/>
-              <w:left w:val="single" w:sz="4" w:space="0" w:color="000001"/>
-              <w:bottom w:val="single" w:sz="4" w:space="0" w:color="000001"/>
-              <w:right w:val="single" w:sz="4" w:space="0" w:color="000001"/>
-              <w:insideH w:val="single" w:sz="4" w:space="0" w:color="000001"/>
-              <w:insideV w:val="single" w:sz="4" w:space="0" w:color="000001"/>
-            </w:tcBorders>
-            <w:shd w:fill="auto" w:val="clear"/>
-            <w:tcMar>
-              <w:left w:w="83" w:type="dxa"/>
+            <w:tcW w:w="1120" w:type="dxa"/>
+            <w:tcBorders>
+              <w:top w:val="single" w:sz="4" w:space="0" w:color="000001"/>
+              <w:left w:val="single" w:sz="4" w:space="0" w:color="000001"/>
+              <w:bottom w:val="single" w:sz="4" w:space="0" w:color="000001"/>
+              <w:right w:val="single" w:sz="4" w:space="0" w:color="000001"/>
+              <w:insideH w:val="single" w:sz="4" w:space="0" w:color="000001"/>
+              <w:insideV w:val="single" w:sz="4" w:space="0" w:color="000001"/>
+            </w:tcBorders>
+            <w:shd w:fill="auto" w:val="clear"/>
+            <w:tcMar>
+              <w:left w:w="78" w:type="dxa"/>
             </w:tcMar>
           </w:tcPr>
           <w:p>
@@ -4687,7 +4688,7 @@
             </w:tcBorders>
             <w:shd w:fill="auto" w:val="clear"/>
             <w:tcMar>
-              <w:left w:w="83" w:type="dxa"/>
+              <w:left w:w="78" w:type="dxa"/>
             </w:tcMar>
           </w:tcPr>
           <w:p>
@@ -4705,18 +4706,18 @@
         </w:tc>
         <w:tc>
           <w:tcPr>
-            <w:tcW w:w="1711" w:type="dxa"/>
-            <w:tcBorders>
-              <w:top w:val="single" w:sz="4" w:space="0" w:color="000001"/>
-              <w:left w:val="single" w:sz="4" w:space="0" w:color="000001"/>
-              <w:bottom w:val="single" w:sz="4" w:space="0" w:color="000001"/>
-              <w:right w:val="single" w:sz="4" w:space="0" w:color="000001"/>
-              <w:insideH w:val="single" w:sz="4" w:space="0" w:color="000001"/>
-              <w:insideV w:val="single" w:sz="4" w:space="0" w:color="000001"/>
-            </w:tcBorders>
-            <w:shd w:fill="auto" w:val="clear"/>
-            <w:tcMar>
-              <w:left w:w="83" w:type="dxa"/>
+            <w:tcW w:w="1712" w:type="dxa"/>
+            <w:tcBorders>
+              <w:top w:val="single" w:sz="4" w:space="0" w:color="000001"/>
+              <w:left w:val="single" w:sz="4" w:space="0" w:color="000001"/>
+              <w:bottom w:val="single" w:sz="4" w:space="0" w:color="000001"/>
+              <w:right w:val="single" w:sz="4" w:space="0" w:color="000001"/>
+              <w:insideH w:val="single" w:sz="4" w:space="0" w:color="000001"/>
+              <w:insideV w:val="single" w:sz="4" w:space="0" w:color="000001"/>
+            </w:tcBorders>
+            <w:shd w:fill="auto" w:val="clear"/>
+            <w:tcMar>
+              <w:left w:w="78" w:type="dxa"/>
             </w:tcMar>
           </w:tcPr>
           <w:p>
@@ -4745,7 +4746,7 @@
             </w:tcBorders>
             <w:shd w:fill="auto" w:val="clear"/>
             <w:tcMar>
-              <w:left w:w="83" w:type="dxa"/>
+              <w:left w:w="78" w:type="dxa"/>
             </w:tcMar>
           </w:tcPr>
           <w:p>
@@ -4958,23 +4959,23 @@
         </w:tblBorders>
         <w:tblCellMar>
           <w:top w:w="0" w:type="dxa"/>
-          <w:left w:w="83" w:type="dxa"/>
+          <w:left w:w="78" w:type="dxa"/>
           <w:bottom w:w="0" w:type="dxa"/>
           <w:right w:w="108" w:type="dxa"/>
         </w:tblCellMar>
         <w:tblLook w:noVBand="1" w:val="04a0" w:noHBand="0" w:lastColumn="0" w:firstColumn="1" w:lastRow="0" w:firstRow="1"/>
       </w:tblPr>
       <w:tblGrid>
-        <w:gridCol w:w="1121"/>
+        <w:gridCol w:w="1120"/>
         <w:gridCol w:w="6166"/>
-        <w:gridCol w:w="1711"/>
+        <w:gridCol w:w="1712"/>
         <w:gridCol w:w="1171"/>
       </w:tblGrid>
       <w:tr>
         <w:trPr/>
         <w:tc>
           <w:tcPr>
-            <w:tcW w:w="1121" w:type="dxa"/>
+            <w:tcW w:w="1120" w:type="dxa"/>
             <w:tcBorders>
               <w:top w:val="single" w:sz="4" w:space="0" w:color="000001"/>
               <w:left w:val="single" w:sz="4" w:space="0" w:color="000001"/>
@@ -4985,7 +4986,7 @@
             </w:tcBorders>
             <w:shd w:color="auto" w:fill="D9D9D9" w:val="clear"/>
             <w:tcMar>
-              <w:left w:w="83" w:type="dxa"/>
+              <w:left w:w="78" w:type="dxa"/>
             </w:tcMar>
           </w:tcPr>
           <w:p>
@@ -5015,7 +5016,7 @@
             </w:tcBorders>
             <w:shd w:color="auto" w:fill="D9D9D9" w:val="clear"/>
             <w:tcMar>
-              <w:left w:w="83" w:type="dxa"/>
+              <w:left w:w="78" w:type="dxa"/>
             </w:tcMar>
           </w:tcPr>
           <w:p>
@@ -5034,7 +5035,7 @@
         </w:tc>
         <w:tc>
           <w:tcPr>
-            <w:tcW w:w="1711" w:type="dxa"/>
+            <w:tcW w:w="1712" w:type="dxa"/>
             <w:tcBorders>
               <w:top w:val="single" w:sz="4" w:space="0" w:color="000001"/>
               <w:left w:val="single" w:sz="4" w:space="0" w:color="000001"/>
@@ -5045,7 +5046,7 @@
             </w:tcBorders>
             <w:shd w:color="auto" w:fill="D9D9D9" w:val="clear"/>
             <w:tcMar>
-              <w:left w:w="83" w:type="dxa"/>
+              <w:left w:w="78" w:type="dxa"/>
             </w:tcMar>
             <w:vAlign w:val="center"/>
           </w:tcPr>
@@ -5090,7 +5091,7 @@
             </w:tcBorders>
             <w:shd w:color="auto" w:fill="D9D9D9" w:val="clear"/>
             <w:tcMar>
-              <w:left w:w="83" w:type="dxa"/>
+              <w:left w:w="78" w:type="dxa"/>
             </w:tcMar>
           </w:tcPr>
           <w:p>
@@ -5126,18 +5127,18 @@
         <w:trPr/>
         <w:tc>
           <w:tcPr>
-            <w:tcW w:w="1121" w:type="dxa"/>
-            <w:tcBorders>
-              <w:top w:val="single" w:sz="4" w:space="0" w:color="000001"/>
-              <w:left w:val="single" w:sz="4" w:space="0" w:color="000001"/>
-              <w:bottom w:val="single" w:sz="4" w:space="0" w:color="000001"/>
-              <w:right w:val="single" w:sz="4" w:space="0" w:color="000001"/>
-              <w:insideH w:val="single" w:sz="4" w:space="0" w:color="000001"/>
-              <w:insideV w:val="single" w:sz="4" w:space="0" w:color="000001"/>
-            </w:tcBorders>
-            <w:shd w:fill="auto" w:val="clear"/>
-            <w:tcMar>
-              <w:left w:w="83" w:type="dxa"/>
+            <w:tcW w:w="1120" w:type="dxa"/>
+            <w:tcBorders>
+              <w:top w:val="single" w:sz="4" w:space="0" w:color="000001"/>
+              <w:left w:val="single" w:sz="4" w:space="0" w:color="000001"/>
+              <w:bottom w:val="single" w:sz="4" w:space="0" w:color="000001"/>
+              <w:right w:val="single" w:sz="4" w:space="0" w:color="000001"/>
+              <w:insideH w:val="single" w:sz="4" w:space="0" w:color="000001"/>
+              <w:insideV w:val="single" w:sz="4" w:space="0" w:color="000001"/>
+            </w:tcBorders>
+            <w:shd w:fill="auto" w:val="clear"/>
+            <w:tcMar>
+              <w:left w:w="78" w:type="dxa"/>
             </w:tcMar>
           </w:tcPr>
           <w:p>
@@ -5166,7 +5167,7 @@
             </w:tcBorders>
             <w:shd w:fill="auto" w:val="clear"/>
             <w:tcMar>
-              <w:left w:w="83" w:type="dxa"/>
+              <w:left w:w="78" w:type="dxa"/>
             </w:tcMar>
           </w:tcPr>
           <w:p>
@@ -5184,18 +5185,18 @@
         </w:tc>
         <w:tc>
           <w:tcPr>
-            <w:tcW w:w="1711" w:type="dxa"/>
-            <w:tcBorders>
-              <w:top w:val="single" w:sz="4" w:space="0" w:color="000001"/>
-              <w:left w:val="single" w:sz="4" w:space="0" w:color="000001"/>
-              <w:bottom w:val="single" w:sz="4" w:space="0" w:color="000001"/>
-              <w:right w:val="single" w:sz="4" w:space="0" w:color="000001"/>
-              <w:insideH w:val="single" w:sz="4" w:space="0" w:color="000001"/>
-              <w:insideV w:val="single" w:sz="4" w:space="0" w:color="000001"/>
-            </w:tcBorders>
-            <w:shd w:fill="auto" w:val="clear"/>
-            <w:tcMar>
-              <w:left w:w="83" w:type="dxa"/>
+            <w:tcW w:w="1712" w:type="dxa"/>
+            <w:tcBorders>
+              <w:top w:val="single" w:sz="4" w:space="0" w:color="000001"/>
+              <w:left w:val="single" w:sz="4" w:space="0" w:color="000001"/>
+              <w:bottom w:val="single" w:sz="4" w:space="0" w:color="000001"/>
+              <w:right w:val="single" w:sz="4" w:space="0" w:color="000001"/>
+              <w:insideH w:val="single" w:sz="4" w:space="0" w:color="000001"/>
+              <w:insideV w:val="single" w:sz="4" w:space="0" w:color="000001"/>
+            </w:tcBorders>
+            <w:shd w:fill="auto" w:val="clear"/>
+            <w:tcMar>
+              <w:left w:w="78" w:type="dxa"/>
             </w:tcMar>
           </w:tcPr>
           <w:p>
@@ -5223,7 +5224,7 @@
             </w:tcBorders>
             <w:shd w:fill="auto" w:val="clear"/>
             <w:tcMar>
-              <w:left w:w="83" w:type="dxa"/>
+              <w:left w:w="78" w:type="dxa"/>
             </w:tcMar>
           </w:tcPr>
           <w:p>
@@ -5243,18 +5244,18 @@
         <w:trPr/>
         <w:tc>
           <w:tcPr>
-            <w:tcW w:w="1121" w:type="dxa"/>
-            <w:tcBorders>
-              <w:top w:val="single" w:sz="4" w:space="0" w:color="000001"/>
-              <w:left w:val="single" w:sz="4" w:space="0" w:color="000001"/>
-              <w:bottom w:val="single" w:sz="4" w:space="0" w:color="000001"/>
-              <w:right w:val="single" w:sz="4" w:space="0" w:color="000001"/>
-              <w:insideH w:val="single" w:sz="4" w:space="0" w:color="000001"/>
-              <w:insideV w:val="single" w:sz="4" w:space="0" w:color="000001"/>
-            </w:tcBorders>
-            <w:shd w:fill="auto" w:val="clear"/>
-            <w:tcMar>
-              <w:left w:w="83" w:type="dxa"/>
+            <w:tcW w:w="1120" w:type="dxa"/>
+            <w:tcBorders>
+              <w:top w:val="single" w:sz="4" w:space="0" w:color="000001"/>
+              <w:left w:val="single" w:sz="4" w:space="0" w:color="000001"/>
+              <w:bottom w:val="single" w:sz="4" w:space="0" w:color="000001"/>
+              <w:right w:val="single" w:sz="4" w:space="0" w:color="000001"/>
+              <w:insideH w:val="single" w:sz="4" w:space="0" w:color="000001"/>
+              <w:insideV w:val="single" w:sz="4" w:space="0" w:color="000001"/>
+            </w:tcBorders>
+            <w:shd w:fill="auto" w:val="clear"/>
+            <w:tcMar>
+              <w:left w:w="78" w:type="dxa"/>
             </w:tcMar>
           </w:tcPr>
           <w:p>
@@ -5282,7 +5283,7 @@
             </w:tcBorders>
             <w:shd w:fill="auto" w:val="clear"/>
             <w:tcMar>
-              <w:left w:w="83" w:type="dxa"/>
+              <w:left w:w="78" w:type="dxa"/>
             </w:tcMar>
           </w:tcPr>
           <w:p>
@@ -5300,18 +5301,18 @@
         </w:tc>
         <w:tc>
           <w:tcPr>
-            <w:tcW w:w="1711" w:type="dxa"/>
-            <w:tcBorders>
-              <w:top w:val="single" w:sz="4" w:space="0" w:color="000001"/>
-              <w:left w:val="single" w:sz="4" w:space="0" w:color="000001"/>
-              <w:bottom w:val="single" w:sz="4" w:space="0" w:color="000001"/>
-              <w:right w:val="single" w:sz="4" w:space="0" w:color="000001"/>
-              <w:insideH w:val="single" w:sz="4" w:space="0" w:color="000001"/>
-              <w:insideV w:val="single" w:sz="4" w:space="0" w:color="000001"/>
-            </w:tcBorders>
-            <w:shd w:fill="auto" w:val="clear"/>
-            <w:tcMar>
-              <w:left w:w="83" w:type="dxa"/>
+            <w:tcW w:w="1712" w:type="dxa"/>
+            <w:tcBorders>
+              <w:top w:val="single" w:sz="4" w:space="0" w:color="000001"/>
+              <w:left w:val="single" w:sz="4" w:space="0" w:color="000001"/>
+              <w:bottom w:val="single" w:sz="4" w:space="0" w:color="000001"/>
+              <w:right w:val="single" w:sz="4" w:space="0" w:color="000001"/>
+              <w:insideH w:val="single" w:sz="4" w:space="0" w:color="000001"/>
+              <w:insideV w:val="single" w:sz="4" w:space="0" w:color="000001"/>
+            </w:tcBorders>
+            <w:shd w:fill="auto" w:val="clear"/>
+            <w:tcMar>
+              <w:left w:w="78" w:type="dxa"/>
             </w:tcMar>
           </w:tcPr>
           <w:p>
@@ -5340,7 +5341,7 @@
             </w:tcBorders>
             <w:shd w:fill="auto" w:val="clear"/>
             <w:tcMar>
-              <w:left w:w="83" w:type="dxa"/>
+              <w:left w:w="78" w:type="dxa"/>
             </w:tcMar>
           </w:tcPr>
           <w:p>
@@ -5361,18 +5362,18 @@
         <w:trPr/>
         <w:tc>
           <w:tcPr>
-            <w:tcW w:w="1121" w:type="dxa"/>
-            <w:tcBorders>
-              <w:top w:val="single" w:sz="4" w:space="0" w:color="000001"/>
-              <w:left w:val="single" w:sz="4" w:space="0" w:color="000001"/>
-              <w:bottom w:val="single" w:sz="4" w:space="0" w:color="000001"/>
-              <w:right w:val="single" w:sz="4" w:space="0" w:color="000001"/>
-              <w:insideH w:val="single" w:sz="4" w:space="0" w:color="000001"/>
-              <w:insideV w:val="single" w:sz="4" w:space="0" w:color="000001"/>
-            </w:tcBorders>
-            <w:shd w:fill="auto" w:val="clear"/>
-            <w:tcMar>
-              <w:left w:w="83" w:type="dxa"/>
+            <w:tcW w:w="1120" w:type="dxa"/>
+            <w:tcBorders>
+              <w:top w:val="single" w:sz="4" w:space="0" w:color="000001"/>
+              <w:left w:val="single" w:sz="4" w:space="0" w:color="000001"/>
+              <w:bottom w:val="single" w:sz="4" w:space="0" w:color="000001"/>
+              <w:right w:val="single" w:sz="4" w:space="0" w:color="000001"/>
+              <w:insideH w:val="single" w:sz="4" w:space="0" w:color="000001"/>
+              <w:insideV w:val="single" w:sz="4" w:space="0" w:color="000001"/>
+            </w:tcBorders>
+            <w:shd w:fill="auto" w:val="clear"/>
+            <w:tcMar>
+              <w:left w:w="78" w:type="dxa"/>
             </w:tcMar>
           </w:tcPr>
           <w:p>
@@ -5400,7 +5401,7 @@
             </w:tcBorders>
             <w:shd w:fill="auto" w:val="clear"/>
             <w:tcMar>
-              <w:left w:w="83" w:type="dxa"/>
+              <w:left w:w="78" w:type="dxa"/>
             </w:tcMar>
           </w:tcPr>
           <w:p>
@@ -5418,18 +5419,18 @@
         </w:tc>
         <w:tc>
           <w:tcPr>
-            <w:tcW w:w="1711" w:type="dxa"/>
-            <w:tcBorders>
-              <w:top w:val="single" w:sz="4" w:space="0" w:color="000001"/>
-              <w:left w:val="single" w:sz="4" w:space="0" w:color="000001"/>
-              <w:bottom w:val="single" w:sz="4" w:space="0" w:color="000001"/>
-              <w:right w:val="single" w:sz="4" w:space="0" w:color="000001"/>
-              <w:insideH w:val="single" w:sz="4" w:space="0" w:color="000001"/>
-              <w:insideV w:val="single" w:sz="4" w:space="0" w:color="000001"/>
-            </w:tcBorders>
-            <w:shd w:fill="auto" w:val="clear"/>
-            <w:tcMar>
-              <w:left w:w="83" w:type="dxa"/>
+            <w:tcW w:w="1712" w:type="dxa"/>
+            <w:tcBorders>
+              <w:top w:val="single" w:sz="4" w:space="0" w:color="000001"/>
+              <w:left w:val="single" w:sz="4" w:space="0" w:color="000001"/>
+              <w:bottom w:val="single" w:sz="4" w:space="0" w:color="000001"/>
+              <w:right w:val="single" w:sz="4" w:space="0" w:color="000001"/>
+              <w:insideH w:val="single" w:sz="4" w:space="0" w:color="000001"/>
+              <w:insideV w:val="single" w:sz="4" w:space="0" w:color="000001"/>
+            </w:tcBorders>
+            <w:shd w:fill="auto" w:val="clear"/>
+            <w:tcMar>
+              <w:left w:w="78" w:type="dxa"/>
             </w:tcMar>
           </w:tcPr>
           <w:p>
@@ -5458,7 +5459,7 @@
             </w:tcBorders>
             <w:shd w:fill="auto" w:val="clear"/>
             <w:tcMar>
-              <w:left w:w="83" w:type="dxa"/>
+              <w:left w:w="78" w:type="dxa"/>
             </w:tcMar>
           </w:tcPr>
           <w:p>
@@ -5479,18 +5480,18 @@
         <w:trPr/>
         <w:tc>
           <w:tcPr>
-            <w:tcW w:w="1121" w:type="dxa"/>
-            <w:tcBorders>
-              <w:top w:val="single" w:sz="4" w:space="0" w:color="000001"/>
-              <w:left w:val="single" w:sz="4" w:space="0" w:color="000001"/>
-              <w:bottom w:val="single" w:sz="4" w:space="0" w:color="000001"/>
-              <w:right w:val="single" w:sz="4" w:space="0" w:color="000001"/>
-              <w:insideH w:val="single" w:sz="4" w:space="0" w:color="000001"/>
-              <w:insideV w:val="single" w:sz="4" w:space="0" w:color="000001"/>
-            </w:tcBorders>
-            <w:shd w:fill="auto" w:val="clear"/>
-            <w:tcMar>
-              <w:left w:w="83" w:type="dxa"/>
+            <w:tcW w:w="1120" w:type="dxa"/>
+            <w:tcBorders>
+              <w:top w:val="single" w:sz="4" w:space="0" w:color="000001"/>
+              <w:left w:val="single" w:sz="4" w:space="0" w:color="000001"/>
+              <w:bottom w:val="single" w:sz="4" w:space="0" w:color="000001"/>
+              <w:right w:val="single" w:sz="4" w:space="0" w:color="000001"/>
+              <w:insideH w:val="single" w:sz="4" w:space="0" w:color="000001"/>
+              <w:insideV w:val="single" w:sz="4" w:space="0" w:color="000001"/>
+            </w:tcBorders>
+            <w:shd w:fill="auto" w:val="clear"/>
+            <w:tcMar>
+              <w:left w:w="78" w:type="dxa"/>
             </w:tcMar>
           </w:tcPr>
           <w:p>
@@ -5518,7 +5519,7 @@
             </w:tcBorders>
             <w:shd w:fill="auto" w:val="clear"/>
             <w:tcMar>
-              <w:left w:w="83" w:type="dxa"/>
+              <w:left w:w="78" w:type="dxa"/>
             </w:tcMar>
           </w:tcPr>
           <w:p>
@@ -5536,18 +5537,18 @@
         </w:tc>
         <w:tc>
           <w:tcPr>
-            <w:tcW w:w="1711" w:type="dxa"/>
-            <w:tcBorders>
-              <w:top w:val="single" w:sz="4" w:space="0" w:color="000001"/>
-              <w:left w:val="single" w:sz="4" w:space="0" w:color="000001"/>
-              <w:bottom w:val="single" w:sz="4" w:space="0" w:color="000001"/>
-              <w:right w:val="single" w:sz="4" w:space="0" w:color="000001"/>
-              <w:insideH w:val="single" w:sz="4" w:space="0" w:color="000001"/>
-              <w:insideV w:val="single" w:sz="4" w:space="0" w:color="000001"/>
-            </w:tcBorders>
-            <w:shd w:fill="auto" w:val="clear"/>
-            <w:tcMar>
-              <w:left w:w="83" w:type="dxa"/>
+            <w:tcW w:w="1712" w:type="dxa"/>
+            <w:tcBorders>
+              <w:top w:val="single" w:sz="4" w:space="0" w:color="000001"/>
+              <w:left w:val="single" w:sz="4" w:space="0" w:color="000001"/>
+              <w:bottom w:val="single" w:sz="4" w:space="0" w:color="000001"/>
+              <w:right w:val="single" w:sz="4" w:space="0" w:color="000001"/>
+              <w:insideH w:val="single" w:sz="4" w:space="0" w:color="000001"/>
+              <w:insideV w:val="single" w:sz="4" w:space="0" w:color="000001"/>
+            </w:tcBorders>
+            <w:shd w:fill="auto" w:val="clear"/>
+            <w:tcMar>
+              <w:left w:w="78" w:type="dxa"/>
             </w:tcMar>
           </w:tcPr>
           <w:p>
@@ -5576,7 +5577,7 @@
             </w:tcBorders>
             <w:shd w:fill="auto" w:val="clear"/>
             <w:tcMar>
-              <w:left w:w="83" w:type="dxa"/>
+              <w:left w:w="78" w:type="dxa"/>
             </w:tcMar>
           </w:tcPr>
           <w:p>
@@ -5597,18 +5598,18 @@
         <w:trPr/>
         <w:tc>
           <w:tcPr>
-            <w:tcW w:w="1121" w:type="dxa"/>
-            <w:tcBorders>
-              <w:top w:val="single" w:sz="4" w:space="0" w:color="000001"/>
-              <w:left w:val="single" w:sz="4" w:space="0" w:color="000001"/>
-              <w:bottom w:val="single" w:sz="4" w:space="0" w:color="000001"/>
-              <w:right w:val="single" w:sz="4" w:space="0" w:color="000001"/>
-              <w:insideH w:val="single" w:sz="4" w:space="0" w:color="000001"/>
-              <w:insideV w:val="single" w:sz="4" w:space="0" w:color="000001"/>
-            </w:tcBorders>
-            <w:shd w:fill="auto" w:val="clear"/>
-            <w:tcMar>
-              <w:left w:w="83" w:type="dxa"/>
+            <w:tcW w:w="1120" w:type="dxa"/>
+            <w:tcBorders>
+              <w:top w:val="single" w:sz="4" w:space="0" w:color="000001"/>
+              <w:left w:val="single" w:sz="4" w:space="0" w:color="000001"/>
+              <w:bottom w:val="single" w:sz="4" w:space="0" w:color="000001"/>
+              <w:right w:val="single" w:sz="4" w:space="0" w:color="000001"/>
+              <w:insideH w:val="single" w:sz="4" w:space="0" w:color="000001"/>
+              <w:insideV w:val="single" w:sz="4" w:space="0" w:color="000001"/>
+            </w:tcBorders>
+            <w:shd w:fill="auto" w:val="clear"/>
+            <w:tcMar>
+              <w:left w:w="78" w:type="dxa"/>
             </w:tcMar>
           </w:tcPr>
           <w:p>
@@ -5637,7 +5638,7 @@
             </w:tcBorders>
             <w:shd w:fill="auto" w:val="clear"/>
             <w:tcMar>
-              <w:left w:w="83" w:type="dxa"/>
+              <w:left w:w="78" w:type="dxa"/>
             </w:tcMar>
           </w:tcPr>
           <w:p>
@@ -5655,18 +5656,18 @@
         </w:tc>
         <w:tc>
           <w:tcPr>
-            <w:tcW w:w="1711" w:type="dxa"/>
-            <w:tcBorders>
-              <w:top w:val="single" w:sz="4" w:space="0" w:color="000001"/>
-              <w:left w:val="single" w:sz="4" w:space="0" w:color="000001"/>
-              <w:bottom w:val="single" w:sz="4" w:space="0" w:color="000001"/>
-              <w:right w:val="single" w:sz="4" w:space="0" w:color="000001"/>
-              <w:insideH w:val="single" w:sz="4" w:space="0" w:color="000001"/>
-              <w:insideV w:val="single" w:sz="4" w:space="0" w:color="000001"/>
-            </w:tcBorders>
-            <w:shd w:fill="auto" w:val="clear"/>
-            <w:tcMar>
-              <w:left w:w="83" w:type="dxa"/>
+            <w:tcW w:w="1712" w:type="dxa"/>
+            <w:tcBorders>
+              <w:top w:val="single" w:sz="4" w:space="0" w:color="000001"/>
+              <w:left w:val="single" w:sz="4" w:space="0" w:color="000001"/>
+              <w:bottom w:val="single" w:sz="4" w:space="0" w:color="000001"/>
+              <w:right w:val="single" w:sz="4" w:space="0" w:color="000001"/>
+              <w:insideH w:val="single" w:sz="4" w:space="0" w:color="000001"/>
+              <w:insideV w:val="single" w:sz="4" w:space="0" w:color="000001"/>
+            </w:tcBorders>
+            <w:shd w:fill="auto" w:val="clear"/>
+            <w:tcMar>
+              <w:left w:w="78" w:type="dxa"/>
             </w:tcMar>
           </w:tcPr>
           <w:p>
@@ -5694,7 +5695,7 @@
             </w:tcBorders>
             <w:shd w:fill="auto" w:val="clear"/>
             <w:tcMar>
-              <w:left w:w="83" w:type="dxa"/>
+              <w:left w:w="78" w:type="dxa"/>
             </w:tcMar>
           </w:tcPr>
           <w:p>
@@ -5714,18 +5715,18 @@
         <w:trPr/>
         <w:tc>
           <w:tcPr>
-            <w:tcW w:w="1121" w:type="dxa"/>
-            <w:tcBorders>
-              <w:top w:val="single" w:sz="4" w:space="0" w:color="000001"/>
-              <w:left w:val="single" w:sz="4" w:space="0" w:color="000001"/>
-              <w:bottom w:val="single" w:sz="4" w:space="0" w:color="000001"/>
-              <w:right w:val="single" w:sz="4" w:space="0" w:color="000001"/>
-              <w:insideH w:val="single" w:sz="4" w:space="0" w:color="000001"/>
-              <w:insideV w:val="single" w:sz="4" w:space="0" w:color="000001"/>
-            </w:tcBorders>
-            <w:shd w:fill="auto" w:val="clear"/>
-            <w:tcMar>
-              <w:left w:w="83" w:type="dxa"/>
+            <w:tcW w:w="1120" w:type="dxa"/>
+            <w:tcBorders>
+              <w:top w:val="single" w:sz="4" w:space="0" w:color="000001"/>
+              <w:left w:val="single" w:sz="4" w:space="0" w:color="000001"/>
+              <w:bottom w:val="single" w:sz="4" w:space="0" w:color="000001"/>
+              <w:right w:val="single" w:sz="4" w:space="0" w:color="000001"/>
+              <w:insideH w:val="single" w:sz="4" w:space="0" w:color="000001"/>
+              <w:insideV w:val="single" w:sz="4" w:space="0" w:color="000001"/>
+            </w:tcBorders>
+            <w:shd w:fill="auto" w:val="clear"/>
+            <w:tcMar>
+              <w:left w:w="78" w:type="dxa"/>
             </w:tcMar>
           </w:tcPr>
           <w:p>
@@ -5753,7 +5754,7 @@
             </w:tcBorders>
             <w:shd w:fill="auto" w:val="clear"/>
             <w:tcMar>
-              <w:left w:w="83" w:type="dxa"/>
+              <w:left w:w="78" w:type="dxa"/>
             </w:tcMar>
           </w:tcPr>
           <w:p>
@@ -5774,18 +5775,18 @@
         </w:tc>
         <w:tc>
           <w:tcPr>
-            <w:tcW w:w="1711" w:type="dxa"/>
-            <w:tcBorders>
-              <w:top w:val="single" w:sz="4" w:space="0" w:color="000001"/>
-              <w:left w:val="single" w:sz="4" w:space="0" w:color="000001"/>
-              <w:bottom w:val="single" w:sz="4" w:space="0" w:color="000001"/>
-              <w:right w:val="single" w:sz="4" w:space="0" w:color="000001"/>
-              <w:insideH w:val="single" w:sz="4" w:space="0" w:color="000001"/>
-              <w:insideV w:val="single" w:sz="4" w:space="0" w:color="000001"/>
-            </w:tcBorders>
-            <w:shd w:fill="auto" w:val="clear"/>
-            <w:tcMar>
-              <w:left w:w="83" w:type="dxa"/>
+            <w:tcW w:w="1712" w:type="dxa"/>
+            <w:tcBorders>
+              <w:top w:val="single" w:sz="4" w:space="0" w:color="000001"/>
+              <w:left w:val="single" w:sz="4" w:space="0" w:color="000001"/>
+              <w:bottom w:val="single" w:sz="4" w:space="0" w:color="000001"/>
+              <w:right w:val="single" w:sz="4" w:space="0" w:color="000001"/>
+              <w:insideH w:val="single" w:sz="4" w:space="0" w:color="000001"/>
+              <w:insideV w:val="single" w:sz="4" w:space="0" w:color="000001"/>
+            </w:tcBorders>
+            <w:shd w:fill="auto" w:val="clear"/>
+            <w:tcMar>
+              <w:left w:w="78" w:type="dxa"/>
             </w:tcMar>
           </w:tcPr>
           <w:p>
@@ -5814,7 +5815,7 @@
             </w:tcBorders>
             <w:shd w:fill="auto" w:val="clear"/>
             <w:tcMar>
-              <w:left w:w="83" w:type="dxa"/>
+              <w:left w:w="78" w:type="dxa"/>
             </w:tcMar>
           </w:tcPr>
           <w:p>
@@ -5834,18 +5835,18 @@
         <w:trPr/>
         <w:tc>
           <w:tcPr>
-            <w:tcW w:w="1121" w:type="dxa"/>
-            <w:tcBorders>
-              <w:top w:val="single" w:sz="4" w:space="0" w:color="000001"/>
-              <w:left w:val="single" w:sz="4" w:space="0" w:color="000001"/>
-              <w:bottom w:val="single" w:sz="4" w:space="0" w:color="000001"/>
-              <w:right w:val="single" w:sz="4" w:space="0" w:color="000001"/>
-              <w:insideH w:val="single" w:sz="4" w:space="0" w:color="000001"/>
-              <w:insideV w:val="single" w:sz="4" w:space="0" w:color="000001"/>
-            </w:tcBorders>
-            <w:shd w:fill="auto" w:val="clear"/>
-            <w:tcMar>
-              <w:left w:w="83" w:type="dxa"/>
+            <w:tcW w:w="1120" w:type="dxa"/>
+            <w:tcBorders>
+              <w:top w:val="single" w:sz="4" w:space="0" w:color="000001"/>
+              <w:left w:val="single" w:sz="4" w:space="0" w:color="000001"/>
+              <w:bottom w:val="single" w:sz="4" w:space="0" w:color="000001"/>
+              <w:right w:val="single" w:sz="4" w:space="0" w:color="000001"/>
+              <w:insideH w:val="single" w:sz="4" w:space="0" w:color="000001"/>
+              <w:insideV w:val="single" w:sz="4" w:space="0" w:color="000001"/>
+            </w:tcBorders>
+            <w:shd w:fill="auto" w:val="clear"/>
+            <w:tcMar>
+              <w:left w:w="78" w:type="dxa"/>
             </w:tcMar>
           </w:tcPr>
           <w:p>
@@ -5873,7 +5874,7 @@
             </w:tcBorders>
             <w:shd w:fill="auto" w:val="clear"/>
             <w:tcMar>
-              <w:left w:w="83" w:type="dxa"/>
+              <w:left w:w="78" w:type="dxa"/>
             </w:tcMar>
           </w:tcPr>
           <w:p>
@@ -5891,18 +5892,18 @@
         </w:tc>
         <w:tc>
           <w:tcPr>
-            <w:tcW w:w="1711" w:type="dxa"/>
-            <w:tcBorders>
-              <w:top w:val="single" w:sz="4" w:space="0" w:color="000001"/>
-              <w:left w:val="single" w:sz="4" w:space="0" w:color="000001"/>
-              <w:bottom w:val="single" w:sz="4" w:space="0" w:color="000001"/>
-              <w:right w:val="single" w:sz="4" w:space="0" w:color="000001"/>
-              <w:insideH w:val="single" w:sz="4" w:space="0" w:color="000001"/>
-              <w:insideV w:val="single" w:sz="4" w:space="0" w:color="000001"/>
-            </w:tcBorders>
-            <w:shd w:fill="auto" w:val="clear"/>
-            <w:tcMar>
-              <w:left w:w="83" w:type="dxa"/>
+            <w:tcW w:w="1712" w:type="dxa"/>
+            <w:tcBorders>
+              <w:top w:val="single" w:sz="4" w:space="0" w:color="000001"/>
+              <w:left w:val="single" w:sz="4" w:space="0" w:color="000001"/>
+              <w:bottom w:val="single" w:sz="4" w:space="0" w:color="000001"/>
+              <w:right w:val="single" w:sz="4" w:space="0" w:color="000001"/>
+              <w:insideH w:val="single" w:sz="4" w:space="0" w:color="000001"/>
+              <w:insideV w:val="single" w:sz="4" w:space="0" w:color="000001"/>
+            </w:tcBorders>
+            <w:shd w:fill="auto" w:val="clear"/>
+            <w:tcMar>
+              <w:left w:w="78" w:type="dxa"/>
             </w:tcMar>
           </w:tcPr>
           <w:p>
@@ -5931,7 +5932,7 @@
             </w:tcBorders>
             <w:shd w:fill="auto" w:val="clear"/>
             <w:tcMar>
-              <w:left w:w="83" w:type="dxa"/>
+              <w:left w:w="78" w:type="dxa"/>
             </w:tcMar>
           </w:tcPr>
           <w:p>
@@ -5951,18 +5952,18 @@
         <w:trPr/>
         <w:tc>
           <w:tcPr>
-            <w:tcW w:w="1121" w:type="dxa"/>
-            <w:tcBorders>
-              <w:top w:val="single" w:sz="4" w:space="0" w:color="000001"/>
-              <w:left w:val="single" w:sz="4" w:space="0" w:color="000001"/>
-              <w:bottom w:val="single" w:sz="4" w:space="0" w:color="000001"/>
-              <w:right w:val="single" w:sz="4" w:space="0" w:color="000001"/>
-              <w:insideH w:val="single" w:sz="4" w:space="0" w:color="000001"/>
-              <w:insideV w:val="single" w:sz="4" w:space="0" w:color="000001"/>
-            </w:tcBorders>
-            <w:shd w:fill="auto" w:val="clear"/>
-            <w:tcMar>
-              <w:left w:w="83" w:type="dxa"/>
+            <w:tcW w:w="1120" w:type="dxa"/>
+            <w:tcBorders>
+              <w:top w:val="single" w:sz="4" w:space="0" w:color="000001"/>
+              <w:left w:val="single" w:sz="4" w:space="0" w:color="000001"/>
+              <w:bottom w:val="single" w:sz="4" w:space="0" w:color="000001"/>
+              <w:right w:val="single" w:sz="4" w:space="0" w:color="000001"/>
+              <w:insideH w:val="single" w:sz="4" w:space="0" w:color="000001"/>
+              <w:insideV w:val="single" w:sz="4" w:space="0" w:color="000001"/>
+            </w:tcBorders>
+            <w:shd w:fill="auto" w:val="clear"/>
+            <w:tcMar>
+              <w:left w:w="78" w:type="dxa"/>
             </w:tcMar>
           </w:tcPr>
           <w:p>
@@ -5991,7 +5992,7 @@
             </w:tcBorders>
             <w:shd w:fill="auto" w:val="clear"/>
             <w:tcMar>
-              <w:left w:w="83" w:type="dxa"/>
+              <w:left w:w="78" w:type="dxa"/>
             </w:tcMar>
           </w:tcPr>
           <w:p>
@@ -6009,18 +6010,18 @@
         </w:tc>
         <w:tc>
           <w:tcPr>
-            <w:tcW w:w="1711" w:type="dxa"/>
-            <w:tcBorders>
-              <w:top w:val="single" w:sz="4" w:space="0" w:color="000001"/>
-              <w:left w:val="single" w:sz="4" w:space="0" w:color="000001"/>
-              <w:bottom w:val="single" w:sz="4" w:space="0" w:color="000001"/>
-              <w:right w:val="single" w:sz="4" w:space="0" w:color="000001"/>
-              <w:insideH w:val="single" w:sz="4" w:space="0" w:color="000001"/>
-              <w:insideV w:val="single" w:sz="4" w:space="0" w:color="000001"/>
-            </w:tcBorders>
-            <w:shd w:fill="auto" w:val="clear"/>
-            <w:tcMar>
-              <w:left w:w="83" w:type="dxa"/>
+            <w:tcW w:w="1712" w:type="dxa"/>
+            <w:tcBorders>
+              <w:top w:val="single" w:sz="4" w:space="0" w:color="000001"/>
+              <w:left w:val="single" w:sz="4" w:space="0" w:color="000001"/>
+              <w:bottom w:val="single" w:sz="4" w:space="0" w:color="000001"/>
+              <w:right w:val="single" w:sz="4" w:space="0" w:color="000001"/>
+              <w:insideH w:val="single" w:sz="4" w:space="0" w:color="000001"/>
+              <w:insideV w:val="single" w:sz="4" w:space="0" w:color="000001"/>
+            </w:tcBorders>
+            <w:shd w:fill="auto" w:val="clear"/>
+            <w:tcMar>
+              <w:left w:w="78" w:type="dxa"/>
             </w:tcMar>
           </w:tcPr>
           <w:p>
@@ -6048,7 +6049,7 @@
             </w:tcBorders>
             <w:shd w:fill="auto" w:val="clear"/>
             <w:tcMar>
-              <w:left w:w="83" w:type="dxa"/>
+              <w:left w:w="78" w:type="dxa"/>
             </w:tcMar>
           </w:tcPr>
           <w:p>
@@ -6068,18 +6069,18 @@
         <w:trPr/>
         <w:tc>
           <w:tcPr>
-            <w:tcW w:w="1121" w:type="dxa"/>
-            <w:tcBorders>
-              <w:top w:val="single" w:sz="4" w:space="0" w:color="000001"/>
-              <w:left w:val="single" w:sz="4" w:space="0" w:color="000001"/>
-              <w:bottom w:val="single" w:sz="4" w:space="0" w:color="000001"/>
-              <w:right w:val="single" w:sz="4" w:space="0" w:color="000001"/>
-              <w:insideH w:val="single" w:sz="4" w:space="0" w:color="000001"/>
-              <w:insideV w:val="single" w:sz="4" w:space="0" w:color="000001"/>
-            </w:tcBorders>
-            <w:shd w:fill="auto" w:val="clear"/>
-            <w:tcMar>
-              <w:left w:w="83" w:type="dxa"/>
+            <w:tcW w:w="1120" w:type="dxa"/>
+            <w:tcBorders>
+              <w:top w:val="single" w:sz="4" w:space="0" w:color="000001"/>
+              <w:left w:val="single" w:sz="4" w:space="0" w:color="000001"/>
+              <w:bottom w:val="single" w:sz="4" w:space="0" w:color="000001"/>
+              <w:right w:val="single" w:sz="4" w:space="0" w:color="000001"/>
+              <w:insideH w:val="single" w:sz="4" w:space="0" w:color="000001"/>
+              <w:insideV w:val="single" w:sz="4" w:space="0" w:color="000001"/>
+            </w:tcBorders>
+            <w:shd w:fill="auto" w:val="clear"/>
+            <w:tcMar>
+              <w:left w:w="78" w:type="dxa"/>
             </w:tcMar>
           </w:tcPr>
           <w:p>
@@ -6107,7 +6108,7 @@
             </w:tcBorders>
             <w:shd w:fill="auto" w:val="clear"/>
             <w:tcMar>
-              <w:left w:w="83" w:type="dxa"/>
+              <w:left w:w="78" w:type="dxa"/>
             </w:tcMar>
           </w:tcPr>
           <w:p>
@@ -6125,18 +6126,18 @@
         </w:tc>
         <w:tc>
           <w:tcPr>
-            <w:tcW w:w="1711" w:type="dxa"/>
-            <w:tcBorders>
-              <w:top w:val="single" w:sz="4" w:space="0" w:color="000001"/>
-              <w:left w:val="single" w:sz="4" w:space="0" w:color="000001"/>
-              <w:bottom w:val="single" w:sz="4" w:space="0" w:color="000001"/>
-              <w:right w:val="single" w:sz="4" w:space="0" w:color="000001"/>
-              <w:insideH w:val="single" w:sz="4" w:space="0" w:color="000001"/>
-              <w:insideV w:val="single" w:sz="4" w:space="0" w:color="000001"/>
-            </w:tcBorders>
-            <w:shd w:fill="auto" w:val="clear"/>
-            <w:tcMar>
-              <w:left w:w="83" w:type="dxa"/>
+            <w:tcW w:w="1712" w:type="dxa"/>
+            <w:tcBorders>
+              <w:top w:val="single" w:sz="4" w:space="0" w:color="000001"/>
+              <w:left w:val="single" w:sz="4" w:space="0" w:color="000001"/>
+              <w:bottom w:val="single" w:sz="4" w:space="0" w:color="000001"/>
+              <w:right w:val="single" w:sz="4" w:space="0" w:color="000001"/>
+              <w:insideH w:val="single" w:sz="4" w:space="0" w:color="000001"/>
+              <w:insideV w:val="single" w:sz="4" w:space="0" w:color="000001"/>
+            </w:tcBorders>
+            <w:shd w:fill="auto" w:val="clear"/>
+            <w:tcMar>
+              <w:left w:w="78" w:type="dxa"/>
             </w:tcMar>
           </w:tcPr>
           <w:p>
@@ -6165,7 +6166,7 @@
             </w:tcBorders>
             <w:shd w:fill="auto" w:val="clear"/>
             <w:tcMar>
-              <w:left w:w="83" w:type="dxa"/>
+              <w:left w:w="78" w:type="dxa"/>
             </w:tcMar>
           </w:tcPr>
           <w:p>
@@ -6185,18 +6186,18 @@
         <w:trPr/>
         <w:tc>
           <w:tcPr>
-            <w:tcW w:w="1121" w:type="dxa"/>
-            <w:tcBorders>
-              <w:top w:val="single" w:sz="4" w:space="0" w:color="000001"/>
-              <w:left w:val="single" w:sz="4" w:space="0" w:color="000001"/>
-              <w:bottom w:val="single" w:sz="4" w:space="0" w:color="000001"/>
-              <w:right w:val="single" w:sz="4" w:space="0" w:color="000001"/>
-              <w:insideH w:val="single" w:sz="4" w:space="0" w:color="000001"/>
-              <w:insideV w:val="single" w:sz="4" w:space="0" w:color="000001"/>
-            </w:tcBorders>
-            <w:shd w:fill="auto" w:val="clear"/>
-            <w:tcMar>
-              <w:left w:w="83" w:type="dxa"/>
+            <w:tcW w:w="1120" w:type="dxa"/>
+            <w:tcBorders>
+              <w:top w:val="single" w:sz="4" w:space="0" w:color="000001"/>
+              <w:left w:val="single" w:sz="4" w:space="0" w:color="000001"/>
+              <w:bottom w:val="single" w:sz="4" w:space="0" w:color="000001"/>
+              <w:right w:val="single" w:sz="4" w:space="0" w:color="000001"/>
+              <w:insideH w:val="single" w:sz="4" w:space="0" w:color="000001"/>
+              <w:insideV w:val="single" w:sz="4" w:space="0" w:color="000001"/>
+            </w:tcBorders>
+            <w:shd w:fill="auto" w:val="clear"/>
+            <w:tcMar>
+              <w:left w:w="78" w:type="dxa"/>
             </w:tcMar>
           </w:tcPr>
           <w:p>
@@ -6224,7 +6225,7 @@
             </w:tcBorders>
             <w:shd w:fill="auto" w:val="clear"/>
             <w:tcMar>
-              <w:left w:w="83" w:type="dxa"/>
+              <w:left w:w="78" w:type="dxa"/>
             </w:tcMar>
           </w:tcPr>
           <w:p>
@@ -6242,18 +6243,18 @@
         </w:tc>
         <w:tc>
           <w:tcPr>
-            <w:tcW w:w="1711" w:type="dxa"/>
-            <w:tcBorders>
-              <w:top w:val="single" w:sz="4" w:space="0" w:color="000001"/>
-              <w:left w:val="single" w:sz="4" w:space="0" w:color="000001"/>
-              <w:bottom w:val="single" w:sz="4" w:space="0" w:color="000001"/>
-              <w:right w:val="single" w:sz="4" w:space="0" w:color="000001"/>
-              <w:insideH w:val="single" w:sz="4" w:space="0" w:color="000001"/>
-              <w:insideV w:val="single" w:sz="4" w:space="0" w:color="000001"/>
-            </w:tcBorders>
-            <w:shd w:fill="auto" w:val="clear"/>
-            <w:tcMar>
-              <w:left w:w="83" w:type="dxa"/>
+            <w:tcW w:w="1712" w:type="dxa"/>
+            <w:tcBorders>
+              <w:top w:val="single" w:sz="4" w:space="0" w:color="000001"/>
+              <w:left w:val="single" w:sz="4" w:space="0" w:color="000001"/>
+              <w:bottom w:val="single" w:sz="4" w:space="0" w:color="000001"/>
+              <w:right w:val="single" w:sz="4" w:space="0" w:color="000001"/>
+              <w:insideH w:val="single" w:sz="4" w:space="0" w:color="000001"/>
+              <w:insideV w:val="single" w:sz="4" w:space="0" w:color="000001"/>
+            </w:tcBorders>
+            <w:shd w:fill="auto" w:val="clear"/>
+            <w:tcMar>
+              <w:left w:w="78" w:type="dxa"/>
             </w:tcMar>
           </w:tcPr>
           <w:p>
@@ -6282,7 +6283,7 @@
             </w:tcBorders>
             <w:shd w:fill="auto" w:val="clear"/>
             <w:tcMar>
-              <w:left w:w="83" w:type="dxa"/>
+              <w:left w:w="78" w:type="dxa"/>
             </w:tcMar>
           </w:tcPr>
           <w:p>
@@ -6302,18 +6303,18 @@
         <w:trPr/>
         <w:tc>
           <w:tcPr>
-            <w:tcW w:w="1121" w:type="dxa"/>
-            <w:tcBorders>
-              <w:top w:val="single" w:sz="4" w:space="0" w:color="000001"/>
-              <w:left w:val="single" w:sz="4" w:space="0" w:color="000001"/>
-              <w:bottom w:val="single" w:sz="4" w:space="0" w:color="000001"/>
-              <w:right w:val="single" w:sz="4" w:space="0" w:color="000001"/>
-              <w:insideH w:val="single" w:sz="4" w:space="0" w:color="000001"/>
-              <w:insideV w:val="single" w:sz="4" w:space="0" w:color="000001"/>
-            </w:tcBorders>
-            <w:shd w:fill="auto" w:val="clear"/>
-            <w:tcMar>
-              <w:left w:w="83" w:type="dxa"/>
+            <w:tcW w:w="1120" w:type="dxa"/>
+            <w:tcBorders>
+              <w:top w:val="single" w:sz="4" w:space="0" w:color="000001"/>
+              <w:left w:val="single" w:sz="4" w:space="0" w:color="000001"/>
+              <w:bottom w:val="single" w:sz="4" w:space="0" w:color="000001"/>
+              <w:right w:val="single" w:sz="4" w:space="0" w:color="000001"/>
+              <w:insideH w:val="single" w:sz="4" w:space="0" w:color="000001"/>
+              <w:insideV w:val="single" w:sz="4" w:space="0" w:color="000001"/>
+            </w:tcBorders>
+            <w:shd w:fill="auto" w:val="clear"/>
+            <w:tcMar>
+              <w:left w:w="78" w:type="dxa"/>
             </w:tcMar>
           </w:tcPr>
           <w:p>
@@ -6341,7 +6342,7 @@
             </w:tcBorders>
             <w:shd w:fill="auto" w:val="clear"/>
             <w:tcMar>
-              <w:left w:w="83" w:type="dxa"/>
+              <w:left w:w="78" w:type="dxa"/>
             </w:tcMar>
           </w:tcPr>
           <w:p>
@@ -6359,18 +6360,18 @@
         </w:tc>
         <w:tc>
           <w:tcPr>
-            <w:tcW w:w="1711" w:type="dxa"/>
-            <w:tcBorders>
-              <w:top w:val="single" w:sz="4" w:space="0" w:color="000001"/>
-              <w:left w:val="single" w:sz="4" w:space="0" w:color="000001"/>
-              <w:bottom w:val="single" w:sz="4" w:space="0" w:color="000001"/>
-              <w:right w:val="single" w:sz="4" w:space="0" w:color="000001"/>
-              <w:insideH w:val="single" w:sz="4" w:space="0" w:color="000001"/>
-              <w:insideV w:val="single" w:sz="4" w:space="0" w:color="000001"/>
-            </w:tcBorders>
-            <w:shd w:fill="auto" w:val="clear"/>
-            <w:tcMar>
-              <w:left w:w="83" w:type="dxa"/>
+            <w:tcW w:w="1712" w:type="dxa"/>
+            <w:tcBorders>
+              <w:top w:val="single" w:sz="4" w:space="0" w:color="000001"/>
+              <w:left w:val="single" w:sz="4" w:space="0" w:color="000001"/>
+              <w:bottom w:val="single" w:sz="4" w:space="0" w:color="000001"/>
+              <w:right w:val="single" w:sz="4" w:space="0" w:color="000001"/>
+              <w:insideH w:val="single" w:sz="4" w:space="0" w:color="000001"/>
+              <w:insideV w:val="single" w:sz="4" w:space="0" w:color="000001"/>
+            </w:tcBorders>
+            <w:shd w:fill="auto" w:val="clear"/>
+            <w:tcMar>
+              <w:left w:w="78" w:type="dxa"/>
             </w:tcMar>
           </w:tcPr>
           <w:p>
@@ -6399,7 +6400,7 @@
             </w:tcBorders>
             <w:shd w:fill="auto" w:val="clear"/>
             <w:tcMar>
-              <w:left w:w="83" w:type="dxa"/>
+              <w:left w:w="78" w:type="dxa"/>
             </w:tcMar>
           </w:tcPr>
           <w:p>
@@ -6465,23 +6466,23 @@
         </w:tblBorders>
         <w:tblCellMar>
           <w:top w:w="0" w:type="dxa"/>
-          <w:left w:w="83" w:type="dxa"/>
+          <w:left w:w="78" w:type="dxa"/>
           <w:bottom w:w="0" w:type="dxa"/>
           <w:right w:w="108" w:type="dxa"/>
         </w:tblCellMar>
         <w:tblLook w:noVBand="1" w:val="04a0" w:noHBand="0" w:lastColumn="0" w:firstColumn="1" w:lastRow="0" w:firstRow="1"/>
       </w:tblPr>
       <w:tblGrid>
-        <w:gridCol w:w="1121"/>
+        <w:gridCol w:w="1120"/>
         <w:gridCol w:w="6166"/>
-        <w:gridCol w:w="1711"/>
+        <w:gridCol w:w="1712"/>
         <w:gridCol w:w="1171"/>
       </w:tblGrid>
       <w:tr>
         <w:trPr/>
         <w:tc>
           <w:tcPr>
-            <w:tcW w:w="1121" w:type="dxa"/>
+            <w:tcW w:w="1120" w:type="dxa"/>
             <w:tcBorders>
               <w:top w:val="single" w:sz="4" w:space="0" w:color="000001"/>
               <w:left w:val="single" w:sz="4" w:space="0" w:color="000001"/>
@@ -6492,7 +6493,7 @@
             </w:tcBorders>
             <w:shd w:color="auto" w:fill="D9D9D9" w:val="clear"/>
             <w:tcMar>
-              <w:left w:w="83" w:type="dxa"/>
+              <w:left w:w="78" w:type="dxa"/>
             </w:tcMar>
           </w:tcPr>
           <w:p>
@@ -6522,7 +6523,7 @@
             </w:tcBorders>
             <w:shd w:color="auto" w:fill="D9D9D9" w:val="clear"/>
             <w:tcMar>
-              <w:left w:w="83" w:type="dxa"/>
+              <w:left w:w="78" w:type="dxa"/>
             </w:tcMar>
           </w:tcPr>
           <w:p>
@@ -6541,7 +6542,7 @@
         </w:tc>
         <w:tc>
           <w:tcPr>
-            <w:tcW w:w="1711" w:type="dxa"/>
+            <w:tcW w:w="1712" w:type="dxa"/>
             <w:tcBorders>
               <w:top w:val="single" w:sz="4" w:space="0" w:color="000001"/>
               <w:left w:val="single" w:sz="4" w:space="0" w:color="000001"/>
@@ -6552,7 +6553,7 @@
             </w:tcBorders>
             <w:shd w:color="auto" w:fill="D9D9D9" w:val="clear"/>
             <w:tcMar>
-              <w:left w:w="83" w:type="dxa"/>
+              <w:left w:w="78" w:type="dxa"/>
             </w:tcMar>
             <w:vAlign w:val="center"/>
           </w:tcPr>
@@ -6597,7 +6598,7 @@
             </w:tcBorders>
             <w:shd w:color="auto" w:fill="D9D9D9" w:val="clear"/>
             <w:tcMar>
-              <w:left w:w="83" w:type="dxa"/>
+              <w:left w:w="78" w:type="dxa"/>
             </w:tcMar>
           </w:tcPr>
           <w:p>
@@ -6633,18 +6634,18 @@
         <w:trPr/>
         <w:tc>
           <w:tcPr>
-            <w:tcW w:w="1121" w:type="dxa"/>
-            <w:tcBorders>
-              <w:top w:val="single" w:sz="4" w:space="0" w:color="000001"/>
-              <w:left w:val="single" w:sz="4" w:space="0" w:color="000001"/>
-              <w:bottom w:val="single" w:sz="4" w:space="0" w:color="000001"/>
-              <w:right w:val="single" w:sz="4" w:space="0" w:color="000001"/>
-              <w:insideH w:val="single" w:sz="4" w:space="0" w:color="000001"/>
-              <w:insideV w:val="single" w:sz="4" w:space="0" w:color="000001"/>
-            </w:tcBorders>
-            <w:shd w:fill="auto" w:val="clear"/>
-            <w:tcMar>
-              <w:left w:w="83" w:type="dxa"/>
+            <w:tcW w:w="1120" w:type="dxa"/>
+            <w:tcBorders>
+              <w:top w:val="single" w:sz="4" w:space="0" w:color="000001"/>
+              <w:left w:val="single" w:sz="4" w:space="0" w:color="000001"/>
+              <w:bottom w:val="single" w:sz="4" w:space="0" w:color="000001"/>
+              <w:right w:val="single" w:sz="4" w:space="0" w:color="000001"/>
+              <w:insideH w:val="single" w:sz="4" w:space="0" w:color="000001"/>
+              <w:insideV w:val="single" w:sz="4" w:space="0" w:color="000001"/>
+            </w:tcBorders>
+            <w:shd w:fill="auto" w:val="clear"/>
+            <w:tcMar>
+              <w:left w:w="78" w:type="dxa"/>
             </w:tcMar>
           </w:tcPr>
           <w:p>
@@ -6673,7 +6674,7 @@
             </w:tcBorders>
             <w:shd w:fill="auto" w:val="clear"/>
             <w:tcMar>
-              <w:left w:w="83" w:type="dxa"/>
+              <w:left w:w="78" w:type="dxa"/>
             </w:tcMar>
           </w:tcPr>
           <w:p>
@@ -6691,18 +6692,18 @@
         </w:tc>
         <w:tc>
           <w:tcPr>
-            <w:tcW w:w="1711" w:type="dxa"/>
-            <w:tcBorders>
-              <w:top w:val="single" w:sz="4" w:space="0" w:color="000001"/>
-              <w:left w:val="single" w:sz="4" w:space="0" w:color="000001"/>
-              <w:bottom w:val="single" w:sz="4" w:space="0" w:color="000001"/>
-              <w:right w:val="single" w:sz="4" w:space="0" w:color="000001"/>
-              <w:insideH w:val="single" w:sz="4" w:space="0" w:color="000001"/>
-              <w:insideV w:val="single" w:sz="4" w:space="0" w:color="000001"/>
-            </w:tcBorders>
-            <w:shd w:fill="auto" w:val="clear"/>
-            <w:tcMar>
-              <w:left w:w="83" w:type="dxa"/>
+            <w:tcW w:w="1712" w:type="dxa"/>
+            <w:tcBorders>
+              <w:top w:val="single" w:sz="4" w:space="0" w:color="000001"/>
+              <w:left w:val="single" w:sz="4" w:space="0" w:color="000001"/>
+              <w:bottom w:val="single" w:sz="4" w:space="0" w:color="000001"/>
+              <w:right w:val="single" w:sz="4" w:space="0" w:color="000001"/>
+              <w:insideH w:val="single" w:sz="4" w:space="0" w:color="000001"/>
+              <w:insideV w:val="single" w:sz="4" w:space="0" w:color="000001"/>
+            </w:tcBorders>
+            <w:shd w:fill="auto" w:val="clear"/>
+            <w:tcMar>
+              <w:left w:w="78" w:type="dxa"/>
             </w:tcMar>
           </w:tcPr>
           <w:p>
@@ -6730,7 +6731,7 @@
             </w:tcBorders>
             <w:shd w:fill="auto" w:val="clear"/>
             <w:tcMar>
-              <w:left w:w="83" w:type="dxa"/>
+              <w:left w:w="78" w:type="dxa"/>
             </w:tcMar>
           </w:tcPr>
           <w:p>
@@ -6750,18 +6751,18 @@
         <w:trPr/>
         <w:tc>
           <w:tcPr>
-            <w:tcW w:w="1121" w:type="dxa"/>
-            <w:tcBorders>
-              <w:top w:val="single" w:sz="4" w:space="0" w:color="000001"/>
-              <w:left w:val="single" w:sz="4" w:space="0" w:color="000001"/>
-              <w:bottom w:val="single" w:sz="4" w:space="0" w:color="000001"/>
-              <w:right w:val="single" w:sz="4" w:space="0" w:color="000001"/>
-              <w:insideH w:val="single" w:sz="4" w:space="0" w:color="000001"/>
-              <w:insideV w:val="single" w:sz="4" w:space="0" w:color="000001"/>
-            </w:tcBorders>
-            <w:shd w:fill="auto" w:val="clear"/>
-            <w:tcMar>
-              <w:left w:w="83" w:type="dxa"/>
+            <w:tcW w:w="1120" w:type="dxa"/>
+            <w:tcBorders>
+              <w:top w:val="single" w:sz="4" w:space="0" w:color="000001"/>
+              <w:left w:val="single" w:sz="4" w:space="0" w:color="000001"/>
+              <w:bottom w:val="single" w:sz="4" w:space="0" w:color="000001"/>
+              <w:right w:val="single" w:sz="4" w:space="0" w:color="000001"/>
+              <w:insideH w:val="single" w:sz="4" w:space="0" w:color="000001"/>
+              <w:insideV w:val="single" w:sz="4" w:space="0" w:color="000001"/>
+            </w:tcBorders>
+            <w:shd w:fill="auto" w:val="clear"/>
+            <w:tcMar>
+              <w:left w:w="78" w:type="dxa"/>
             </w:tcMar>
           </w:tcPr>
           <w:p>
@@ -6789,7 +6790,7 @@
             </w:tcBorders>
             <w:shd w:fill="auto" w:val="clear"/>
             <w:tcMar>
-              <w:left w:w="83" w:type="dxa"/>
+              <w:left w:w="78" w:type="dxa"/>
             </w:tcMar>
           </w:tcPr>
           <w:p>
@@ -6810,18 +6811,18 @@
         </w:tc>
         <w:tc>
           <w:tcPr>
-            <w:tcW w:w="1711" w:type="dxa"/>
-            <w:tcBorders>
-              <w:top w:val="single" w:sz="4" w:space="0" w:color="000001"/>
-              <w:left w:val="single" w:sz="4" w:space="0" w:color="000001"/>
-              <w:bottom w:val="single" w:sz="4" w:space="0" w:color="000001"/>
-              <w:right w:val="single" w:sz="4" w:space="0" w:color="000001"/>
-              <w:insideH w:val="single" w:sz="4" w:space="0" w:color="000001"/>
-              <w:insideV w:val="single" w:sz="4" w:space="0" w:color="000001"/>
-            </w:tcBorders>
-            <w:shd w:fill="auto" w:val="clear"/>
-            <w:tcMar>
-              <w:left w:w="83" w:type="dxa"/>
+            <w:tcW w:w="1712" w:type="dxa"/>
+            <w:tcBorders>
+              <w:top w:val="single" w:sz="4" w:space="0" w:color="000001"/>
+              <w:left w:val="single" w:sz="4" w:space="0" w:color="000001"/>
+              <w:bottom w:val="single" w:sz="4" w:space="0" w:color="000001"/>
+              <w:right w:val="single" w:sz="4" w:space="0" w:color="000001"/>
+              <w:insideH w:val="single" w:sz="4" w:space="0" w:color="000001"/>
+              <w:insideV w:val="single" w:sz="4" w:space="0" w:color="000001"/>
+            </w:tcBorders>
+            <w:shd w:fill="auto" w:val="clear"/>
+            <w:tcMar>
+              <w:left w:w="78" w:type="dxa"/>
             </w:tcMar>
           </w:tcPr>
           <w:p>
@@ -6850,7 +6851,7 @@
             </w:tcBorders>
             <w:shd w:fill="auto" w:val="clear"/>
             <w:tcMar>
-              <w:left w:w="83" w:type="dxa"/>
+              <w:left w:w="78" w:type="dxa"/>
             </w:tcMar>
           </w:tcPr>
           <w:p>
@@ -6871,18 +6872,18 @@
         <w:trPr/>
         <w:tc>
           <w:tcPr>
-            <w:tcW w:w="1121" w:type="dxa"/>
-            <w:tcBorders>
-              <w:top w:val="single" w:sz="4" w:space="0" w:color="000001"/>
-              <w:left w:val="single" w:sz="4" w:space="0" w:color="000001"/>
-              <w:bottom w:val="single" w:sz="4" w:space="0" w:color="000001"/>
-              <w:right w:val="single" w:sz="4" w:space="0" w:color="000001"/>
-              <w:insideH w:val="single" w:sz="4" w:space="0" w:color="000001"/>
-              <w:insideV w:val="single" w:sz="4" w:space="0" w:color="000001"/>
-            </w:tcBorders>
-            <w:shd w:fill="auto" w:val="clear"/>
-            <w:tcMar>
-              <w:left w:w="83" w:type="dxa"/>
+            <w:tcW w:w="1120" w:type="dxa"/>
+            <w:tcBorders>
+              <w:top w:val="single" w:sz="4" w:space="0" w:color="000001"/>
+              <w:left w:val="single" w:sz="4" w:space="0" w:color="000001"/>
+              <w:bottom w:val="single" w:sz="4" w:space="0" w:color="000001"/>
+              <w:right w:val="single" w:sz="4" w:space="0" w:color="000001"/>
+              <w:insideH w:val="single" w:sz="4" w:space="0" w:color="000001"/>
+              <w:insideV w:val="single" w:sz="4" w:space="0" w:color="000001"/>
+            </w:tcBorders>
+            <w:shd w:fill="auto" w:val="clear"/>
+            <w:tcMar>
+              <w:left w:w="78" w:type="dxa"/>
             </w:tcMar>
           </w:tcPr>
           <w:p>
@@ -6910,7 +6911,7 @@
             </w:tcBorders>
             <w:shd w:fill="auto" w:val="clear"/>
             <w:tcMar>
-              <w:left w:w="83" w:type="dxa"/>
+              <w:left w:w="78" w:type="dxa"/>
             </w:tcMar>
           </w:tcPr>
           <w:p>
@@ -6928,18 +6929,18 @@
         </w:tc>
         <w:tc>
           <w:tcPr>
-            <w:tcW w:w="1711" w:type="dxa"/>
-            <w:tcBorders>
-              <w:top w:val="single" w:sz="4" w:space="0" w:color="000001"/>
-              <w:left w:val="single" w:sz="4" w:space="0" w:color="000001"/>
-              <w:bottom w:val="single" w:sz="4" w:space="0" w:color="000001"/>
-              <w:right w:val="single" w:sz="4" w:space="0" w:color="000001"/>
-              <w:insideH w:val="single" w:sz="4" w:space="0" w:color="000001"/>
-              <w:insideV w:val="single" w:sz="4" w:space="0" w:color="000001"/>
-            </w:tcBorders>
-            <w:shd w:fill="auto" w:val="clear"/>
-            <w:tcMar>
-              <w:left w:w="83" w:type="dxa"/>
+            <w:tcW w:w="1712" w:type="dxa"/>
+            <w:tcBorders>
+              <w:top w:val="single" w:sz="4" w:space="0" w:color="000001"/>
+              <w:left w:val="single" w:sz="4" w:space="0" w:color="000001"/>
+              <w:bottom w:val="single" w:sz="4" w:space="0" w:color="000001"/>
+              <w:right w:val="single" w:sz="4" w:space="0" w:color="000001"/>
+              <w:insideH w:val="single" w:sz="4" w:space="0" w:color="000001"/>
+              <w:insideV w:val="single" w:sz="4" w:space="0" w:color="000001"/>
+            </w:tcBorders>
+            <w:shd w:fill="auto" w:val="clear"/>
+            <w:tcMar>
+              <w:left w:w="78" w:type="dxa"/>
             </w:tcMar>
           </w:tcPr>
           <w:p>
@@ -6968,7 +6969,7 @@
             </w:tcBorders>
             <w:shd w:fill="auto" w:val="clear"/>
             <w:tcMar>
-              <w:left w:w="83" w:type="dxa"/>
+              <w:left w:w="78" w:type="dxa"/>
             </w:tcMar>
           </w:tcPr>
           <w:p>
@@ -6989,18 +6990,18 @@
         <w:trPr/>
         <w:tc>
           <w:tcPr>
-            <w:tcW w:w="1121" w:type="dxa"/>
-            <w:tcBorders>
-              <w:top w:val="single" w:sz="4" w:space="0" w:color="000001"/>
-              <w:left w:val="single" w:sz="4" w:space="0" w:color="000001"/>
-              <w:bottom w:val="single" w:sz="4" w:space="0" w:color="000001"/>
-              <w:right w:val="single" w:sz="4" w:space="0" w:color="000001"/>
-              <w:insideH w:val="single" w:sz="4" w:space="0" w:color="000001"/>
-              <w:insideV w:val="single" w:sz="4" w:space="0" w:color="000001"/>
-            </w:tcBorders>
-            <w:shd w:fill="auto" w:val="clear"/>
-            <w:tcMar>
-              <w:left w:w="83" w:type="dxa"/>
+            <w:tcW w:w="1120" w:type="dxa"/>
+            <w:tcBorders>
+              <w:top w:val="single" w:sz="4" w:space="0" w:color="000001"/>
+              <w:left w:val="single" w:sz="4" w:space="0" w:color="000001"/>
+              <w:bottom w:val="single" w:sz="4" w:space="0" w:color="000001"/>
+              <w:right w:val="single" w:sz="4" w:space="0" w:color="000001"/>
+              <w:insideH w:val="single" w:sz="4" w:space="0" w:color="000001"/>
+              <w:insideV w:val="single" w:sz="4" w:space="0" w:color="000001"/>
+            </w:tcBorders>
+            <w:shd w:fill="auto" w:val="clear"/>
+            <w:tcMar>
+              <w:left w:w="78" w:type="dxa"/>
             </w:tcMar>
           </w:tcPr>
           <w:p>
@@ -7029,7 +7030,7 @@
             </w:tcBorders>
             <w:shd w:fill="auto" w:val="clear"/>
             <w:tcMar>
-              <w:left w:w="83" w:type="dxa"/>
+              <w:left w:w="78" w:type="dxa"/>
             </w:tcMar>
           </w:tcPr>
           <w:p>
@@ -7046,18 +7047,18 @@
         </w:tc>
         <w:tc>
           <w:tcPr>
-            <w:tcW w:w="1711" w:type="dxa"/>
-            <w:tcBorders>
-              <w:top w:val="single" w:sz="4" w:space="0" w:color="000001"/>
-              <w:left w:val="single" w:sz="4" w:space="0" w:color="000001"/>
-              <w:bottom w:val="single" w:sz="4" w:space="0" w:color="000001"/>
-              <w:right w:val="single" w:sz="4" w:space="0" w:color="000001"/>
-              <w:insideH w:val="single" w:sz="4" w:space="0" w:color="000001"/>
-              <w:insideV w:val="single" w:sz="4" w:space="0" w:color="000001"/>
-            </w:tcBorders>
-            <w:shd w:fill="auto" w:val="clear"/>
-            <w:tcMar>
-              <w:left w:w="83" w:type="dxa"/>
+            <w:tcW w:w="1712" w:type="dxa"/>
+            <w:tcBorders>
+              <w:top w:val="single" w:sz="4" w:space="0" w:color="000001"/>
+              <w:left w:val="single" w:sz="4" w:space="0" w:color="000001"/>
+              <w:bottom w:val="single" w:sz="4" w:space="0" w:color="000001"/>
+              <w:right w:val="single" w:sz="4" w:space="0" w:color="000001"/>
+              <w:insideH w:val="single" w:sz="4" w:space="0" w:color="000001"/>
+              <w:insideV w:val="single" w:sz="4" w:space="0" w:color="000001"/>
+            </w:tcBorders>
+            <w:shd w:fill="auto" w:val="clear"/>
+            <w:tcMar>
+              <w:left w:w="78" w:type="dxa"/>
             </w:tcMar>
           </w:tcPr>
           <w:p>
@@ -7085,7 +7086,7 @@
             </w:tcBorders>
             <w:shd w:fill="auto" w:val="clear"/>
             <w:tcMar>
-              <w:left w:w="83" w:type="dxa"/>
+              <w:left w:w="78" w:type="dxa"/>
             </w:tcMar>
           </w:tcPr>
           <w:p>
@@ -7105,18 +7106,18 @@
         <w:trPr/>
         <w:tc>
           <w:tcPr>
-            <w:tcW w:w="1121" w:type="dxa"/>
-            <w:tcBorders>
-              <w:top w:val="single" w:sz="4" w:space="0" w:color="000001"/>
-              <w:left w:val="single" w:sz="4" w:space="0" w:color="000001"/>
-              <w:bottom w:val="single" w:sz="4" w:space="0" w:color="000001"/>
-              <w:right w:val="single" w:sz="4" w:space="0" w:color="000001"/>
-              <w:insideH w:val="single" w:sz="4" w:space="0" w:color="000001"/>
-              <w:insideV w:val="single" w:sz="4" w:space="0" w:color="000001"/>
-            </w:tcBorders>
-            <w:shd w:fill="auto" w:val="clear"/>
-            <w:tcMar>
-              <w:left w:w="83" w:type="dxa"/>
+            <w:tcW w:w="1120" w:type="dxa"/>
+            <w:tcBorders>
+              <w:top w:val="single" w:sz="4" w:space="0" w:color="000001"/>
+              <w:left w:val="single" w:sz="4" w:space="0" w:color="000001"/>
+              <w:bottom w:val="single" w:sz="4" w:space="0" w:color="000001"/>
+              <w:right w:val="single" w:sz="4" w:space="0" w:color="000001"/>
+              <w:insideH w:val="single" w:sz="4" w:space="0" w:color="000001"/>
+              <w:insideV w:val="single" w:sz="4" w:space="0" w:color="000001"/>
+            </w:tcBorders>
+            <w:shd w:fill="auto" w:val="clear"/>
+            <w:tcMar>
+              <w:left w:w="78" w:type="dxa"/>
             </w:tcMar>
           </w:tcPr>
           <w:p>
@@ -7144,7 +7145,7 @@
             </w:tcBorders>
             <w:shd w:fill="auto" w:val="clear"/>
             <w:tcMar>
-              <w:left w:w="83" w:type="dxa"/>
+              <w:left w:w="78" w:type="dxa"/>
             </w:tcMar>
           </w:tcPr>
           <w:p>
@@ -7162,18 +7163,18 @@
         </w:tc>
         <w:tc>
           <w:tcPr>
-            <w:tcW w:w="1711" w:type="dxa"/>
-            <w:tcBorders>
-              <w:top w:val="single" w:sz="4" w:space="0" w:color="000001"/>
-              <w:left w:val="single" w:sz="4" w:space="0" w:color="000001"/>
-              <w:bottom w:val="single" w:sz="4" w:space="0" w:color="000001"/>
-              <w:right w:val="single" w:sz="4" w:space="0" w:color="000001"/>
-              <w:insideH w:val="single" w:sz="4" w:space="0" w:color="000001"/>
-              <w:insideV w:val="single" w:sz="4" w:space="0" w:color="000001"/>
-            </w:tcBorders>
-            <w:shd w:fill="auto" w:val="clear"/>
-            <w:tcMar>
-              <w:left w:w="83" w:type="dxa"/>
+            <w:tcW w:w="1712" w:type="dxa"/>
+            <w:tcBorders>
+              <w:top w:val="single" w:sz="4" w:space="0" w:color="000001"/>
+              <w:left w:val="single" w:sz="4" w:space="0" w:color="000001"/>
+              <w:bottom w:val="single" w:sz="4" w:space="0" w:color="000001"/>
+              <w:right w:val="single" w:sz="4" w:space="0" w:color="000001"/>
+              <w:insideH w:val="single" w:sz="4" w:space="0" w:color="000001"/>
+              <w:insideV w:val="single" w:sz="4" w:space="0" w:color="000001"/>
+            </w:tcBorders>
+            <w:shd w:fill="auto" w:val="clear"/>
+            <w:tcMar>
+              <w:left w:w="78" w:type="dxa"/>
             </w:tcMar>
           </w:tcPr>
           <w:p>
@@ -7202,7 +7203,7 @@
             </w:tcBorders>
             <w:shd w:fill="auto" w:val="clear"/>
             <w:tcMar>
-              <w:left w:w="83" w:type="dxa"/>
+              <w:left w:w="78" w:type="dxa"/>
             </w:tcMar>
           </w:tcPr>
           <w:p>
@@ -7222,18 +7223,18 @@
         <w:trPr/>
         <w:tc>
           <w:tcPr>
-            <w:tcW w:w="1121" w:type="dxa"/>
-            <w:tcBorders>
-              <w:top w:val="single" w:sz="4" w:space="0" w:color="000001"/>
-              <w:left w:val="single" w:sz="4" w:space="0" w:color="000001"/>
-              <w:bottom w:val="single" w:sz="4" w:space="0" w:color="000001"/>
-              <w:right w:val="single" w:sz="4" w:space="0" w:color="000001"/>
-              <w:insideH w:val="single" w:sz="4" w:space="0" w:color="000001"/>
-              <w:insideV w:val="single" w:sz="4" w:space="0" w:color="000001"/>
-            </w:tcBorders>
-            <w:shd w:fill="auto" w:val="clear"/>
-            <w:tcMar>
-              <w:left w:w="83" w:type="dxa"/>
+            <w:tcW w:w="1120" w:type="dxa"/>
+            <w:tcBorders>
+              <w:top w:val="single" w:sz="4" w:space="0" w:color="000001"/>
+              <w:left w:val="single" w:sz="4" w:space="0" w:color="000001"/>
+              <w:bottom w:val="single" w:sz="4" w:space="0" w:color="000001"/>
+              <w:right w:val="single" w:sz="4" w:space="0" w:color="000001"/>
+              <w:insideH w:val="single" w:sz="4" w:space="0" w:color="000001"/>
+              <w:insideV w:val="single" w:sz="4" w:space="0" w:color="000001"/>
+            </w:tcBorders>
+            <w:shd w:fill="auto" w:val="clear"/>
+            <w:tcMar>
+              <w:left w:w="78" w:type="dxa"/>
             </w:tcMar>
           </w:tcPr>
           <w:p>
@@ -7261,7 +7262,7 @@
             </w:tcBorders>
             <w:shd w:fill="auto" w:val="clear"/>
             <w:tcMar>
-              <w:left w:w="83" w:type="dxa"/>
+              <w:left w:w="78" w:type="dxa"/>
             </w:tcMar>
           </w:tcPr>
           <w:p>
@@ -7282,18 +7283,18 @@
         </w:tc>
         <w:tc>
           <w:tcPr>
-            <w:tcW w:w="1711" w:type="dxa"/>
-            <w:tcBorders>
-              <w:top w:val="single" w:sz="4" w:space="0" w:color="000001"/>
-              <w:left w:val="single" w:sz="4" w:space="0" w:color="000001"/>
-              <w:bottom w:val="single" w:sz="4" w:space="0" w:color="000001"/>
-              <w:right w:val="single" w:sz="4" w:space="0" w:color="000001"/>
-              <w:insideH w:val="single" w:sz="4" w:space="0" w:color="000001"/>
-              <w:insideV w:val="single" w:sz="4" w:space="0" w:color="000001"/>
-            </w:tcBorders>
-            <w:shd w:fill="auto" w:val="clear"/>
-            <w:tcMar>
-              <w:left w:w="83" w:type="dxa"/>
+            <w:tcW w:w="1712" w:type="dxa"/>
+            <w:tcBorders>
+              <w:top w:val="single" w:sz="4" w:space="0" w:color="000001"/>
+              <w:left w:val="single" w:sz="4" w:space="0" w:color="000001"/>
+              <w:bottom w:val="single" w:sz="4" w:space="0" w:color="000001"/>
+              <w:right w:val="single" w:sz="4" w:space="0" w:color="000001"/>
+              <w:insideH w:val="single" w:sz="4" w:space="0" w:color="000001"/>
+              <w:insideV w:val="single" w:sz="4" w:space="0" w:color="000001"/>
+            </w:tcBorders>
+            <w:shd w:fill="auto" w:val="clear"/>
+            <w:tcMar>
+              <w:left w:w="78" w:type="dxa"/>
             </w:tcMar>
           </w:tcPr>
           <w:p>
@@ -7322,7 +7323,7 @@
             </w:tcBorders>
             <w:shd w:fill="auto" w:val="clear"/>
             <w:tcMar>
-              <w:left w:w="83" w:type="dxa"/>
+              <w:left w:w="78" w:type="dxa"/>
             </w:tcMar>
           </w:tcPr>
           <w:p>
@@ -7342,18 +7343,18 @@
         <w:trPr/>
         <w:tc>
           <w:tcPr>
-            <w:tcW w:w="1121" w:type="dxa"/>
-            <w:tcBorders>
-              <w:top w:val="single" w:sz="4" w:space="0" w:color="000001"/>
-              <w:left w:val="single" w:sz="4" w:space="0" w:color="000001"/>
-              <w:bottom w:val="single" w:sz="4" w:space="0" w:color="000001"/>
-              <w:right w:val="single" w:sz="4" w:space="0" w:color="000001"/>
-              <w:insideH w:val="single" w:sz="4" w:space="0" w:color="000001"/>
-              <w:insideV w:val="single" w:sz="4" w:space="0" w:color="000001"/>
-            </w:tcBorders>
-            <w:shd w:fill="auto" w:val="clear"/>
-            <w:tcMar>
-              <w:left w:w="83" w:type="dxa"/>
+            <w:tcW w:w="1120" w:type="dxa"/>
+            <w:tcBorders>
+              <w:top w:val="single" w:sz="4" w:space="0" w:color="000001"/>
+              <w:left w:val="single" w:sz="4" w:space="0" w:color="000001"/>
+              <w:bottom w:val="single" w:sz="4" w:space="0" w:color="000001"/>
+              <w:right w:val="single" w:sz="4" w:space="0" w:color="000001"/>
+              <w:insideH w:val="single" w:sz="4" w:space="0" w:color="000001"/>
+              <w:insideV w:val="single" w:sz="4" w:space="0" w:color="000001"/>
+            </w:tcBorders>
+            <w:shd w:fill="auto" w:val="clear"/>
+            <w:tcMar>
+              <w:left w:w="78" w:type="dxa"/>
             </w:tcMar>
           </w:tcPr>
           <w:p>
@@ -7382,7 +7383,7 @@
             </w:tcBorders>
             <w:shd w:fill="auto" w:val="clear"/>
             <w:tcMar>
-              <w:left w:w="83" w:type="dxa"/>
+              <w:left w:w="78" w:type="dxa"/>
             </w:tcMar>
           </w:tcPr>
           <w:p>
@@ -7400,18 +7401,18 @@
         </w:tc>
         <w:tc>
           <w:tcPr>
-            <w:tcW w:w="1711" w:type="dxa"/>
-            <w:tcBorders>
-              <w:top w:val="single" w:sz="4" w:space="0" w:color="000001"/>
-              <w:left w:val="single" w:sz="4" w:space="0" w:color="000001"/>
-              <w:bottom w:val="single" w:sz="4" w:space="0" w:color="000001"/>
-              <w:right w:val="single" w:sz="4" w:space="0" w:color="000001"/>
-              <w:insideH w:val="single" w:sz="4" w:space="0" w:color="000001"/>
-              <w:insideV w:val="single" w:sz="4" w:space="0" w:color="000001"/>
-            </w:tcBorders>
-            <w:shd w:fill="auto" w:val="clear"/>
-            <w:tcMar>
-              <w:left w:w="83" w:type="dxa"/>
+            <w:tcW w:w="1712" w:type="dxa"/>
+            <w:tcBorders>
+              <w:top w:val="single" w:sz="4" w:space="0" w:color="000001"/>
+              <w:left w:val="single" w:sz="4" w:space="0" w:color="000001"/>
+              <w:bottom w:val="single" w:sz="4" w:space="0" w:color="000001"/>
+              <w:right w:val="single" w:sz="4" w:space="0" w:color="000001"/>
+              <w:insideH w:val="single" w:sz="4" w:space="0" w:color="000001"/>
+              <w:insideV w:val="single" w:sz="4" w:space="0" w:color="000001"/>
+            </w:tcBorders>
+            <w:shd w:fill="auto" w:val="clear"/>
+            <w:tcMar>
+              <w:left w:w="78" w:type="dxa"/>
             </w:tcMar>
           </w:tcPr>
           <w:p>
@@ -7439,7 +7440,7 @@
             </w:tcBorders>
             <w:shd w:fill="auto" w:val="clear"/>
             <w:tcMar>
-              <w:left w:w="83" w:type="dxa"/>
+              <w:left w:w="78" w:type="dxa"/>
             </w:tcMar>
           </w:tcPr>
           <w:p>
@@ -7459,18 +7460,18 @@
         <w:trPr/>
         <w:tc>
           <w:tcPr>
-            <w:tcW w:w="1121" w:type="dxa"/>
-            <w:tcBorders>
-              <w:top w:val="single" w:sz="4" w:space="0" w:color="000001"/>
-              <w:left w:val="single" w:sz="4" w:space="0" w:color="000001"/>
-              <w:bottom w:val="single" w:sz="4" w:space="0" w:color="000001"/>
-              <w:right w:val="single" w:sz="4" w:space="0" w:color="000001"/>
-              <w:insideH w:val="single" w:sz="4" w:space="0" w:color="000001"/>
-              <w:insideV w:val="single" w:sz="4" w:space="0" w:color="000001"/>
-            </w:tcBorders>
-            <w:shd w:fill="auto" w:val="clear"/>
-            <w:tcMar>
-              <w:left w:w="83" w:type="dxa"/>
+            <w:tcW w:w="1120" w:type="dxa"/>
+            <w:tcBorders>
+              <w:top w:val="single" w:sz="4" w:space="0" w:color="000001"/>
+              <w:left w:val="single" w:sz="4" w:space="0" w:color="000001"/>
+              <w:bottom w:val="single" w:sz="4" w:space="0" w:color="000001"/>
+              <w:right w:val="single" w:sz="4" w:space="0" w:color="000001"/>
+              <w:insideH w:val="single" w:sz="4" w:space="0" w:color="000001"/>
+              <w:insideV w:val="single" w:sz="4" w:space="0" w:color="000001"/>
+            </w:tcBorders>
+            <w:shd w:fill="auto" w:val="clear"/>
+            <w:tcMar>
+              <w:left w:w="78" w:type="dxa"/>
             </w:tcMar>
           </w:tcPr>
           <w:p>
@@ -7498,7 +7499,7 @@
             </w:tcBorders>
             <w:shd w:fill="auto" w:val="clear"/>
             <w:tcMar>
-              <w:left w:w="83" w:type="dxa"/>
+              <w:left w:w="78" w:type="dxa"/>
             </w:tcMar>
           </w:tcPr>
           <w:p>
@@ -7516,18 +7517,18 @@
         </w:tc>
         <w:tc>
           <w:tcPr>
-            <w:tcW w:w="1711" w:type="dxa"/>
-            <w:tcBorders>
-              <w:top w:val="single" w:sz="4" w:space="0" w:color="000001"/>
-              <w:left w:val="single" w:sz="4" w:space="0" w:color="000001"/>
-              <w:bottom w:val="single" w:sz="4" w:space="0" w:color="000001"/>
-              <w:right w:val="single" w:sz="4" w:space="0" w:color="000001"/>
-              <w:insideH w:val="single" w:sz="4" w:space="0" w:color="000001"/>
-              <w:insideV w:val="single" w:sz="4" w:space="0" w:color="000001"/>
-            </w:tcBorders>
-            <w:shd w:fill="auto" w:val="clear"/>
-            <w:tcMar>
-              <w:left w:w="83" w:type="dxa"/>
+            <w:tcW w:w="1712" w:type="dxa"/>
+            <w:tcBorders>
+              <w:top w:val="single" w:sz="4" w:space="0" w:color="000001"/>
+              <w:left w:val="single" w:sz="4" w:space="0" w:color="000001"/>
+              <w:bottom w:val="single" w:sz="4" w:space="0" w:color="000001"/>
+              <w:right w:val="single" w:sz="4" w:space="0" w:color="000001"/>
+              <w:insideH w:val="single" w:sz="4" w:space="0" w:color="000001"/>
+              <w:insideV w:val="single" w:sz="4" w:space="0" w:color="000001"/>
+            </w:tcBorders>
+            <w:shd w:fill="auto" w:val="clear"/>
+            <w:tcMar>
+              <w:left w:w="78" w:type="dxa"/>
             </w:tcMar>
           </w:tcPr>
           <w:p>
@@ -7556,7 +7557,7 @@
             </w:tcBorders>
             <w:shd w:fill="auto" w:val="clear"/>
             <w:tcMar>
-              <w:left w:w="83" w:type="dxa"/>
+              <w:left w:w="78" w:type="dxa"/>
             </w:tcMar>
           </w:tcPr>
           <w:p>
@@ -7577,18 +7578,18 @@
         <w:trPr/>
         <w:tc>
           <w:tcPr>
-            <w:tcW w:w="1121" w:type="dxa"/>
-            <w:tcBorders>
-              <w:top w:val="single" w:sz="4" w:space="0" w:color="000001"/>
-              <w:left w:val="single" w:sz="4" w:space="0" w:color="000001"/>
-              <w:bottom w:val="single" w:sz="4" w:space="0" w:color="000001"/>
-              <w:right w:val="single" w:sz="4" w:space="0" w:color="000001"/>
-              <w:insideH w:val="single" w:sz="4" w:space="0" w:color="000001"/>
-              <w:insideV w:val="single" w:sz="4" w:space="0" w:color="000001"/>
-            </w:tcBorders>
-            <w:shd w:fill="auto" w:val="clear"/>
-            <w:tcMar>
-              <w:left w:w="83" w:type="dxa"/>
+            <w:tcW w:w="1120" w:type="dxa"/>
+            <w:tcBorders>
+              <w:top w:val="single" w:sz="4" w:space="0" w:color="000001"/>
+              <w:left w:val="single" w:sz="4" w:space="0" w:color="000001"/>
+              <w:bottom w:val="single" w:sz="4" w:space="0" w:color="000001"/>
+              <w:right w:val="single" w:sz="4" w:space="0" w:color="000001"/>
+              <w:insideH w:val="single" w:sz="4" w:space="0" w:color="000001"/>
+              <w:insideV w:val="single" w:sz="4" w:space="0" w:color="000001"/>
+            </w:tcBorders>
+            <w:shd w:fill="auto" w:val="clear"/>
+            <w:tcMar>
+              <w:left w:w="78" w:type="dxa"/>
             </w:tcMar>
           </w:tcPr>
           <w:p>
@@ -7616,7 +7617,7 @@
             </w:tcBorders>
             <w:shd w:fill="auto" w:val="clear"/>
             <w:tcMar>
-              <w:left w:w="83" w:type="dxa"/>
+              <w:left w:w="78" w:type="dxa"/>
             </w:tcMar>
           </w:tcPr>
           <w:p>
@@ -7634,18 +7635,18 @@
         </w:tc>
         <w:tc>
           <w:tcPr>
-            <w:tcW w:w="1711" w:type="dxa"/>
-            <w:tcBorders>
-              <w:top w:val="single" w:sz="4" w:space="0" w:color="000001"/>
-              <w:left w:val="single" w:sz="4" w:space="0" w:color="000001"/>
-              <w:bottom w:val="single" w:sz="4" w:space="0" w:color="000001"/>
-              <w:right w:val="single" w:sz="4" w:space="0" w:color="000001"/>
-              <w:insideH w:val="single" w:sz="4" w:space="0" w:color="000001"/>
-              <w:insideV w:val="single" w:sz="4" w:space="0" w:color="000001"/>
-            </w:tcBorders>
-            <w:shd w:fill="auto" w:val="clear"/>
-            <w:tcMar>
-              <w:left w:w="83" w:type="dxa"/>
+            <w:tcW w:w="1712" w:type="dxa"/>
+            <w:tcBorders>
+              <w:top w:val="single" w:sz="4" w:space="0" w:color="000001"/>
+              <w:left w:val="single" w:sz="4" w:space="0" w:color="000001"/>
+              <w:bottom w:val="single" w:sz="4" w:space="0" w:color="000001"/>
+              <w:right w:val="single" w:sz="4" w:space="0" w:color="000001"/>
+              <w:insideH w:val="single" w:sz="4" w:space="0" w:color="000001"/>
+              <w:insideV w:val="single" w:sz="4" w:space="0" w:color="000001"/>
+            </w:tcBorders>
+            <w:shd w:fill="auto" w:val="clear"/>
+            <w:tcMar>
+              <w:left w:w="78" w:type="dxa"/>
             </w:tcMar>
           </w:tcPr>
           <w:p>
@@ -7674,7 +7675,7 @@
             </w:tcBorders>
             <w:shd w:fill="auto" w:val="clear"/>
             <w:tcMar>
-              <w:left w:w="83" w:type="dxa"/>
+              <w:left w:w="78" w:type="dxa"/>
             </w:tcMar>
           </w:tcPr>
           <w:p>
@@ -7695,18 +7696,18 @@
         <w:trPr/>
         <w:tc>
           <w:tcPr>
-            <w:tcW w:w="1121" w:type="dxa"/>
-            <w:tcBorders>
-              <w:top w:val="single" w:sz="4" w:space="0" w:color="000001"/>
-              <w:left w:val="single" w:sz="4" w:space="0" w:color="000001"/>
-              <w:bottom w:val="single" w:sz="4" w:space="0" w:color="000001"/>
-              <w:right w:val="single" w:sz="4" w:space="0" w:color="000001"/>
-              <w:insideH w:val="single" w:sz="4" w:space="0" w:color="000001"/>
-              <w:insideV w:val="single" w:sz="4" w:space="0" w:color="000001"/>
-            </w:tcBorders>
-            <w:shd w:fill="auto" w:val="clear"/>
-            <w:tcMar>
-              <w:left w:w="83" w:type="dxa"/>
+            <w:tcW w:w="1120" w:type="dxa"/>
+            <w:tcBorders>
+              <w:top w:val="single" w:sz="4" w:space="0" w:color="000001"/>
+              <w:left w:val="single" w:sz="4" w:space="0" w:color="000001"/>
+              <w:bottom w:val="single" w:sz="4" w:space="0" w:color="000001"/>
+              <w:right w:val="single" w:sz="4" w:space="0" w:color="000001"/>
+              <w:insideH w:val="single" w:sz="4" w:space="0" w:color="000001"/>
+              <w:insideV w:val="single" w:sz="4" w:space="0" w:color="000001"/>
+            </w:tcBorders>
+            <w:shd w:fill="auto" w:val="clear"/>
+            <w:tcMar>
+              <w:left w:w="78" w:type="dxa"/>
             </w:tcMar>
           </w:tcPr>
           <w:p>
@@ -7734,7 +7735,7 @@
             </w:tcBorders>
             <w:shd w:fill="auto" w:val="clear"/>
             <w:tcMar>
-              <w:left w:w="83" w:type="dxa"/>
+              <w:left w:w="78" w:type="dxa"/>
             </w:tcMar>
           </w:tcPr>
           <w:p>
@@ -7752,18 +7753,18 @@
         </w:tc>
         <w:tc>
           <w:tcPr>
-            <w:tcW w:w="1711" w:type="dxa"/>
-            <w:tcBorders>
-              <w:top w:val="single" w:sz="4" w:space="0" w:color="000001"/>
-              <w:left w:val="single" w:sz="4" w:space="0" w:color="000001"/>
-              <w:bottom w:val="single" w:sz="4" w:space="0" w:color="000001"/>
-              <w:right w:val="single" w:sz="4" w:space="0" w:color="000001"/>
-              <w:insideH w:val="single" w:sz="4" w:space="0" w:color="000001"/>
-              <w:insideV w:val="single" w:sz="4" w:space="0" w:color="000001"/>
-            </w:tcBorders>
-            <w:shd w:fill="auto" w:val="clear"/>
-            <w:tcMar>
-              <w:left w:w="83" w:type="dxa"/>
+            <w:tcW w:w="1712" w:type="dxa"/>
+            <w:tcBorders>
+              <w:top w:val="single" w:sz="4" w:space="0" w:color="000001"/>
+              <w:left w:val="single" w:sz="4" w:space="0" w:color="000001"/>
+              <w:bottom w:val="single" w:sz="4" w:space="0" w:color="000001"/>
+              <w:right w:val="single" w:sz="4" w:space="0" w:color="000001"/>
+              <w:insideH w:val="single" w:sz="4" w:space="0" w:color="000001"/>
+              <w:insideV w:val="single" w:sz="4" w:space="0" w:color="000001"/>
+            </w:tcBorders>
+            <w:shd w:fill="auto" w:val="clear"/>
+            <w:tcMar>
+              <w:left w:w="78" w:type="dxa"/>
             </w:tcMar>
           </w:tcPr>
           <w:p>
@@ -7792,7 +7793,7 @@
             </w:tcBorders>
             <w:shd w:fill="auto" w:val="clear"/>
             <w:tcMar>
-              <w:left w:w="83" w:type="dxa"/>
+              <w:left w:w="78" w:type="dxa"/>
             </w:tcMar>
           </w:tcPr>
           <w:p>
@@ -7947,7 +7948,7 @@
         </w:tblBorders>
         <w:tblCellMar>
           <w:top w:w="0" w:type="dxa"/>
-          <w:left w:w="78" w:type="dxa"/>
+          <w:left w:w="73" w:type="dxa"/>
           <w:bottom w:w="0" w:type="dxa"/>
           <w:right w:w="108" w:type="dxa"/>
         </w:tblCellMar>
@@ -7973,7 +7974,7 @@
             </w:tcBorders>
             <w:shd w:color="auto" w:fill="D9D9D9"/>
             <w:tcMar>
-              <w:left w:w="78" w:type="dxa"/>
+              <w:left w:w="73" w:type="dxa"/>
             </w:tcMar>
           </w:tcPr>
           <w:p>
@@ -8003,7 +8004,7 @@
             </w:tcBorders>
             <w:shd w:color="auto" w:fill="D9D9D9"/>
             <w:tcMar>
-              <w:left w:w="78" w:type="dxa"/>
+              <w:left w:w="73" w:type="dxa"/>
             </w:tcMar>
           </w:tcPr>
           <w:p>
@@ -8033,7 +8034,7 @@
             </w:tcBorders>
             <w:shd w:color="auto" w:fill="D9D9D9"/>
             <w:tcMar>
-              <w:left w:w="78" w:type="dxa"/>
+              <w:left w:w="73" w:type="dxa"/>
             </w:tcMar>
             <w:vAlign w:val="center"/>
           </w:tcPr>
@@ -8079,7 +8080,7 @@
             </w:tcBorders>
             <w:shd w:color="auto" w:fill="D9D9D9"/>
             <w:tcMar>
-              <w:left w:w="78" w:type="dxa"/>
+              <w:left w:w="73" w:type="dxa"/>
             </w:tcMar>
           </w:tcPr>
           <w:p>
@@ -8127,7 +8128,7 @@
             </w:tcBorders>
             <w:shd w:fill="auto" w:val="clear"/>
             <w:tcMar>
-              <w:left w:w="78" w:type="dxa"/>
+              <w:left w:w="73" w:type="dxa"/>
             </w:tcMar>
           </w:tcPr>
           <w:p>
@@ -8156,7 +8157,7 @@
             </w:tcBorders>
             <w:shd w:fill="auto" w:val="clear"/>
             <w:tcMar>
-              <w:left w:w="78" w:type="dxa"/>
+              <w:left w:w="73" w:type="dxa"/>
             </w:tcMar>
           </w:tcPr>
           <w:p>
@@ -8184,7 +8185,7 @@
             </w:tcBorders>
             <w:shd w:fill="auto" w:val="clear"/>
             <w:tcMar>
-              <w:left w:w="78" w:type="dxa"/>
+              <w:left w:w="73" w:type="dxa"/>
             </w:tcMar>
           </w:tcPr>
           <w:p>
@@ -8212,7 +8213,7 @@
             </w:tcBorders>
             <w:shd w:fill="auto" w:val="clear"/>
             <w:tcMar>
-              <w:left w:w="78" w:type="dxa"/>
+              <w:left w:w="73" w:type="dxa"/>
             </w:tcMar>
           </w:tcPr>
           <w:p>
@@ -8243,7 +8244,7 @@
             </w:tcBorders>
             <w:shd w:fill="auto" w:val="clear"/>
             <w:tcMar>
-              <w:left w:w="78" w:type="dxa"/>
+              <w:left w:w="73" w:type="dxa"/>
             </w:tcMar>
           </w:tcPr>
           <w:p>
@@ -8271,7 +8272,7 @@
             </w:tcBorders>
             <w:shd w:fill="auto" w:val="clear"/>
             <w:tcMar>
-              <w:left w:w="78" w:type="dxa"/>
+              <w:left w:w="73" w:type="dxa"/>
             </w:tcMar>
           </w:tcPr>
           <w:p>
@@ -8300,7 +8301,7 @@
             </w:tcBorders>
             <w:shd w:fill="auto" w:val="clear"/>
             <w:tcMar>
-              <w:left w:w="78" w:type="dxa"/>
+              <w:left w:w="73" w:type="dxa"/>
             </w:tcMar>
           </w:tcPr>
           <w:p>
@@ -8329,7 +8330,7 @@
             </w:tcBorders>
             <w:shd w:fill="auto" w:val="clear"/>
             <w:tcMar>
-              <w:left w:w="78" w:type="dxa"/>
+              <w:left w:w="73" w:type="dxa"/>
             </w:tcMar>
           </w:tcPr>
           <w:p>
@@ -8361,7 +8362,7 @@
             </w:tcBorders>
             <w:shd w:fill="auto" w:val="clear"/>
             <w:tcMar>
-              <w:left w:w="78" w:type="dxa"/>
+              <w:left w:w="73" w:type="dxa"/>
             </w:tcMar>
           </w:tcPr>
           <w:p>
@@ -8389,7 +8390,7 @@
             </w:tcBorders>
             <w:shd w:fill="auto" w:val="clear"/>
             <w:tcMar>
-              <w:left w:w="78" w:type="dxa"/>
+              <w:left w:w="73" w:type="dxa"/>
             </w:tcMar>
           </w:tcPr>
           <w:p>
@@ -8421,7 +8422,7 @@
             </w:tcBorders>
             <w:shd w:fill="auto" w:val="clear"/>
             <w:tcMar>
-              <w:left w:w="78" w:type="dxa"/>
+              <w:left w:w="73" w:type="dxa"/>
             </w:tcMar>
           </w:tcPr>
           <w:p>
@@ -8450,7 +8451,7 @@
             </w:tcBorders>
             <w:shd w:fill="auto" w:val="clear"/>
             <w:tcMar>
-              <w:left w:w="78" w:type="dxa"/>
+              <w:left w:w="73" w:type="dxa"/>
             </w:tcMar>
           </w:tcPr>
           <w:p>
@@ -8482,7 +8483,7 @@
             </w:tcBorders>
             <w:shd w:fill="auto" w:val="clear"/>
             <w:tcMar>
-              <w:left w:w="78" w:type="dxa"/>
+              <w:left w:w="73" w:type="dxa"/>
             </w:tcMar>
           </w:tcPr>
           <w:p>
@@ -8511,7 +8512,7 @@
             </w:tcBorders>
             <w:shd w:fill="auto" w:val="clear"/>
             <w:tcMar>
-              <w:left w:w="78" w:type="dxa"/>
+              <w:left w:w="73" w:type="dxa"/>
             </w:tcMar>
           </w:tcPr>
           <w:p>
@@ -8540,7 +8541,7 @@
             </w:tcBorders>
             <w:shd w:fill="auto" w:val="clear"/>
             <w:tcMar>
-              <w:left w:w="78" w:type="dxa"/>
+              <w:left w:w="73" w:type="dxa"/>
             </w:tcMar>
           </w:tcPr>
           <w:p>
@@ -8568,7 +8569,7 @@
             </w:tcBorders>
             <w:shd w:fill="auto" w:val="clear"/>
             <w:tcMar>
-              <w:left w:w="78" w:type="dxa"/>
+              <w:left w:w="73" w:type="dxa"/>
             </w:tcMar>
           </w:tcPr>
           <w:p>
@@ -8599,7 +8600,7 @@
             </w:tcBorders>
             <w:shd w:fill="auto" w:val="clear"/>
             <w:tcMar>
-              <w:left w:w="78" w:type="dxa"/>
+              <w:left w:w="73" w:type="dxa"/>
             </w:tcMar>
           </w:tcPr>
           <w:p>
@@ -8627,7 +8628,7 @@
             </w:tcBorders>
             <w:shd w:fill="auto" w:val="clear"/>
             <w:tcMar>
-              <w:left w:w="78" w:type="dxa"/>
+              <w:left w:w="73" w:type="dxa"/>
             </w:tcMar>
           </w:tcPr>
           <w:p>
@@ -8656,7 +8657,7 @@
             </w:tcBorders>
             <w:shd w:fill="auto" w:val="clear"/>
             <w:tcMar>
-              <w:left w:w="78" w:type="dxa"/>
+              <w:left w:w="73" w:type="dxa"/>
             </w:tcMar>
           </w:tcPr>
           <w:p>
@@ -8685,7 +8686,7 @@
             </w:tcBorders>
             <w:shd w:fill="auto" w:val="clear"/>
             <w:tcMar>
-              <w:left w:w="78" w:type="dxa"/>
+              <w:left w:w="73" w:type="dxa"/>
             </w:tcMar>
           </w:tcPr>
           <w:p>
@@ -8717,7 +8718,7 @@
             </w:tcBorders>
             <w:shd w:fill="auto" w:val="clear"/>
             <w:tcMar>
-              <w:left w:w="78" w:type="dxa"/>
+              <w:left w:w="73" w:type="dxa"/>
             </w:tcMar>
           </w:tcPr>
           <w:p>
@@ -8745,7 +8746,7 @@
             </w:tcBorders>
             <w:shd w:fill="auto" w:val="clear"/>
             <w:tcMar>
-              <w:left w:w="78" w:type="dxa"/>
+              <w:left w:w="73" w:type="dxa"/>
             </w:tcMar>
           </w:tcPr>
           <w:p>
@@ -8774,7 +8775,7 @@
             </w:tcBorders>
             <w:shd w:fill="auto" w:val="clear"/>
             <w:tcMar>
-              <w:left w:w="78" w:type="dxa"/>
+              <w:left w:w="73" w:type="dxa"/>
             </w:tcMar>
           </w:tcPr>
           <w:p>
@@ -8803,7 +8804,7 @@
             </w:tcBorders>
             <w:shd w:fill="auto" w:val="clear"/>
             <w:tcMar>
-              <w:left w:w="78" w:type="dxa"/>
+              <w:left w:w="73" w:type="dxa"/>
             </w:tcMar>
           </w:tcPr>
           <w:p>
@@ -8835,7 +8836,7 @@
             </w:tcBorders>
             <w:shd w:fill="auto" w:val="clear"/>
             <w:tcMar>
-              <w:left w:w="78" w:type="dxa"/>
+              <w:left w:w="73" w:type="dxa"/>
             </w:tcMar>
           </w:tcPr>
           <w:p>
@@ -8863,7 +8864,7 @@
             </w:tcBorders>
             <w:shd w:fill="auto" w:val="clear"/>
             <w:tcMar>
-              <w:left w:w="78" w:type="dxa"/>
+              <w:left w:w="73" w:type="dxa"/>
             </w:tcMar>
           </w:tcPr>
           <w:p>
@@ -8892,7 +8893,7 @@
             </w:tcBorders>
             <w:shd w:fill="auto" w:val="clear"/>
             <w:tcMar>
-              <w:left w:w="78" w:type="dxa"/>
+              <w:left w:w="73" w:type="dxa"/>
             </w:tcMar>
           </w:tcPr>
           <w:p>
@@ -8921,7 +8922,7 @@
             </w:tcBorders>
             <w:shd w:fill="auto" w:val="clear"/>
             <w:tcMar>
-              <w:left w:w="78" w:type="dxa"/>
+              <w:left w:w="73" w:type="dxa"/>
             </w:tcMar>
           </w:tcPr>
           <w:p>
@@ -9324,7 +9325,7 @@
         </w:tblBorders>
         <w:tblCellMar>
           <w:top w:w="0" w:type="dxa"/>
-          <w:left w:w="78" w:type="dxa"/>
+          <w:left w:w="73" w:type="dxa"/>
           <w:bottom w:w="0" w:type="dxa"/>
           <w:right w:w="108" w:type="dxa"/>
         </w:tblCellMar>
@@ -9350,7 +9351,7 @@
             </w:tcBorders>
             <w:shd w:color="auto" w:fill="D9D9D9"/>
             <w:tcMar>
-              <w:left w:w="78" w:type="dxa"/>
+              <w:left w:w="73" w:type="dxa"/>
             </w:tcMar>
           </w:tcPr>
           <w:p>
@@ -9380,7 +9381,7 @@
             </w:tcBorders>
             <w:shd w:color="auto" w:fill="D9D9D9"/>
             <w:tcMar>
-              <w:left w:w="78" w:type="dxa"/>
+              <w:left w:w="73" w:type="dxa"/>
             </w:tcMar>
           </w:tcPr>
           <w:p>
@@ -9410,7 +9411,7 @@
             </w:tcBorders>
             <w:shd w:color="auto" w:fill="D9D9D9"/>
             <w:tcMar>
-              <w:left w:w="78" w:type="dxa"/>
+              <w:left w:w="73" w:type="dxa"/>
             </w:tcMar>
             <w:vAlign w:val="center"/>
           </w:tcPr>
@@ -9456,7 +9457,7 @@
             </w:tcBorders>
             <w:shd w:color="auto" w:fill="D9D9D9"/>
             <w:tcMar>
-              <w:left w:w="78" w:type="dxa"/>
+              <w:left w:w="73" w:type="dxa"/>
             </w:tcMar>
           </w:tcPr>
           <w:p>
@@ -9504,7 +9505,7 @@
             </w:tcBorders>
             <w:shd w:fill="auto" w:val="clear"/>
             <w:tcMar>
-              <w:left w:w="78" w:type="dxa"/>
+              <w:left w:w="73" w:type="dxa"/>
             </w:tcMar>
           </w:tcPr>
           <w:p>
@@ -9533,7 +9534,7 @@
             </w:tcBorders>
             <w:shd w:fill="auto" w:val="clear"/>
             <w:tcMar>
-              <w:left w:w="78" w:type="dxa"/>
+              <w:left w:w="73" w:type="dxa"/>
             </w:tcMar>
           </w:tcPr>
           <w:p>
@@ -9561,7 +9562,7 @@
             </w:tcBorders>
             <w:shd w:fill="auto" w:val="clear"/>
             <w:tcMar>
-              <w:left w:w="78" w:type="dxa"/>
+              <w:left w:w="73" w:type="dxa"/>
             </w:tcMar>
           </w:tcPr>
           <w:p>
@@ -9589,7 +9590,7 @@
             </w:tcBorders>
             <w:shd w:fill="auto" w:val="clear"/>
             <w:tcMar>
-              <w:left w:w="78" w:type="dxa"/>
+              <w:left w:w="73" w:type="dxa"/>
             </w:tcMar>
           </w:tcPr>
           <w:p>
@@ -9620,7 +9621,7 @@
             </w:tcBorders>
             <w:shd w:fill="auto" w:val="clear"/>
             <w:tcMar>
-              <w:left w:w="78" w:type="dxa"/>
+              <w:left w:w="73" w:type="dxa"/>
             </w:tcMar>
           </w:tcPr>
           <w:p>
@@ -9648,7 +9649,7 @@
             </w:tcBorders>
             <w:shd w:fill="auto" w:val="clear"/>
             <w:tcMar>
-              <w:left w:w="78" w:type="dxa"/>
+              <w:left w:w="73" w:type="dxa"/>
             </w:tcMar>
           </w:tcPr>
           <w:p>
@@ -9676,7 +9677,7 @@
             </w:tcBorders>
             <w:shd w:fill="auto" w:val="clear"/>
             <w:tcMar>
-              <w:left w:w="78" w:type="dxa"/>
+              <w:left w:w="73" w:type="dxa"/>
             </w:tcMar>
           </w:tcPr>
           <w:p>
@@ -9705,7 +9706,7 @@
             </w:tcBorders>
             <w:shd w:fill="auto" w:val="clear"/>
             <w:tcMar>
-              <w:left w:w="78" w:type="dxa"/>
+              <w:left w:w="73" w:type="dxa"/>
             </w:tcMar>
           </w:tcPr>
           <w:p>
@@ -9737,7 +9738,7 @@
             </w:tcBorders>
             <w:shd w:fill="auto" w:val="clear"/>
             <w:tcMar>
-              <w:left w:w="78" w:type="dxa"/>
+              <w:left w:w="73" w:type="dxa"/>
             </w:tcMar>
           </w:tcPr>
           <w:p>
@@ -9765,7 +9766,7 @@
             </w:tcBorders>
             <w:shd w:fill="auto" w:val="clear"/>
             <w:tcMar>
-              <w:left w:w="78" w:type="dxa"/>
+              <w:left w:w="73" w:type="dxa"/>
             </w:tcMar>
           </w:tcPr>
           <w:p>
@@ -9797,7 +9798,7 @@
             </w:tcBorders>
             <w:shd w:fill="auto" w:val="clear"/>
             <w:tcMar>
-              <w:left w:w="78" w:type="dxa"/>
+              <w:left w:w="73" w:type="dxa"/>
             </w:tcMar>
           </w:tcPr>
           <w:p>
@@ -9826,7 +9827,7 @@
             </w:tcBorders>
             <w:shd w:fill="auto" w:val="clear"/>
             <w:tcMar>
-              <w:left w:w="78" w:type="dxa"/>
+              <w:left w:w="73" w:type="dxa"/>
             </w:tcMar>
           </w:tcPr>
           <w:p>
@@ -9858,7 +9859,7 @@
             </w:tcBorders>
             <w:shd w:fill="auto" w:val="clear"/>
             <w:tcMar>
-              <w:left w:w="78" w:type="dxa"/>
+              <w:left w:w="73" w:type="dxa"/>
             </w:tcMar>
           </w:tcPr>
           <w:p>
@@ -9887,7 +9888,7 @@
             </w:tcBorders>
             <w:shd w:fill="auto" w:val="clear"/>
             <w:tcMar>
-              <w:left w:w="78" w:type="dxa"/>
+              <w:left w:w="73" w:type="dxa"/>
             </w:tcMar>
           </w:tcPr>
           <w:p>
@@ -9916,7 +9917,7 @@
             </w:tcBorders>
             <w:shd w:fill="auto" w:val="clear"/>
             <w:tcMar>
-              <w:left w:w="78" w:type="dxa"/>
+              <w:left w:w="73" w:type="dxa"/>
             </w:tcMar>
           </w:tcPr>
           <w:p>
@@ -9944,7 +9945,7 @@
             </w:tcBorders>
             <w:shd w:fill="auto" w:val="clear"/>
             <w:tcMar>
-              <w:left w:w="78" w:type="dxa"/>
+              <w:left w:w="73" w:type="dxa"/>
             </w:tcMar>
           </w:tcPr>
           <w:p>
@@ -9975,7 +9976,7 @@
             </w:tcBorders>
             <w:shd w:fill="auto" w:val="clear"/>
             <w:tcMar>
-              <w:left w:w="78" w:type="dxa"/>
+              <w:left w:w="73" w:type="dxa"/>
             </w:tcMar>
           </w:tcPr>
           <w:p>
@@ -10003,7 +10004,7 @@
             </w:tcBorders>
             <w:shd w:fill="auto" w:val="clear"/>
             <w:tcMar>
-              <w:left w:w="78" w:type="dxa"/>
+              <w:left w:w="73" w:type="dxa"/>
             </w:tcMar>
           </w:tcPr>
           <w:p>
@@ -10032,7 +10033,7 @@
             </w:tcBorders>
             <w:shd w:fill="auto" w:val="clear"/>
             <w:tcMar>
-              <w:left w:w="78" w:type="dxa"/>
+              <w:left w:w="73" w:type="dxa"/>
             </w:tcMar>
           </w:tcPr>
           <w:p>
@@ -10061,7 +10062,7 @@
             </w:tcBorders>
             <w:shd w:fill="auto" w:val="clear"/>
             <w:tcMar>
-              <w:left w:w="78" w:type="dxa"/>
+              <w:left w:w="73" w:type="dxa"/>
             </w:tcMar>
           </w:tcPr>
           <w:p>
@@ -10093,7 +10094,7 @@
             </w:tcBorders>
             <w:shd w:fill="auto" w:val="clear"/>
             <w:tcMar>
-              <w:left w:w="78" w:type="dxa"/>
+              <w:left w:w="73" w:type="dxa"/>
             </w:tcMar>
           </w:tcPr>
           <w:p>
@@ -10121,7 +10122,7 @@
             </w:tcBorders>
             <w:shd w:fill="auto" w:val="clear"/>
             <w:tcMar>
-              <w:left w:w="78" w:type="dxa"/>
+              <w:left w:w="73" w:type="dxa"/>
             </w:tcMar>
           </w:tcPr>
           <w:p>
@@ -10150,7 +10151,7 @@
             </w:tcBorders>
             <w:shd w:fill="auto" w:val="clear"/>
             <w:tcMar>
-              <w:left w:w="78" w:type="dxa"/>
+              <w:left w:w="73" w:type="dxa"/>
             </w:tcMar>
           </w:tcPr>
           <w:p>
@@ -10179,7 +10180,7 @@
             </w:tcBorders>
             <w:shd w:fill="auto" w:val="clear"/>
             <w:tcMar>
-              <w:left w:w="78" w:type="dxa"/>
+              <w:left w:w="73" w:type="dxa"/>
             </w:tcMar>
           </w:tcPr>
           <w:p>
@@ -10211,7 +10212,7 @@
             </w:tcBorders>
             <w:shd w:fill="auto" w:val="clear"/>
             <w:tcMar>
-              <w:left w:w="78" w:type="dxa"/>
+              <w:left w:w="73" w:type="dxa"/>
             </w:tcMar>
           </w:tcPr>
           <w:p>
@@ -10239,7 +10240,7 @@
             </w:tcBorders>
             <w:shd w:fill="auto" w:val="clear"/>
             <w:tcMar>
-              <w:left w:w="78" w:type="dxa"/>
+              <w:left w:w="73" w:type="dxa"/>
             </w:tcMar>
           </w:tcPr>
           <w:p>
@@ -10268,7 +10269,7 @@
             </w:tcBorders>
             <w:shd w:fill="auto" w:val="clear"/>
             <w:tcMar>
-              <w:left w:w="78" w:type="dxa"/>
+              <w:left w:w="73" w:type="dxa"/>
             </w:tcMar>
           </w:tcPr>
           <w:p>
@@ -10297,7 +10298,7 @@
             </w:tcBorders>
             <w:shd w:fill="auto" w:val="clear"/>
             <w:tcMar>
-              <w:left w:w="78" w:type="dxa"/>
+              <w:left w:w="73" w:type="dxa"/>
             </w:tcMar>
           </w:tcPr>
           <w:p>
@@ -10678,7 +10679,7 @@
         </w:tblBorders>
         <w:tblCellMar>
           <w:top w:w="0" w:type="dxa"/>
-          <w:left w:w="78" w:type="dxa"/>
+          <w:left w:w="73" w:type="dxa"/>
           <w:bottom w:w="0" w:type="dxa"/>
           <w:right w:w="108" w:type="dxa"/>
         </w:tblCellMar>
@@ -10704,7 +10705,7 @@
             </w:tcBorders>
             <w:shd w:color="auto" w:fill="D9D9D9"/>
             <w:tcMar>
-              <w:left w:w="78" w:type="dxa"/>
+              <w:left w:w="73" w:type="dxa"/>
             </w:tcMar>
           </w:tcPr>
           <w:p>
@@ -10734,7 +10735,7 @@
             </w:tcBorders>
             <w:shd w:color="auto" w:fill="D9D9D9"/>
             <w:tcMar>
-              <w:left w:w="78" w:type="dxa"/>
+              <w:left w:w="73" w:type="dxa"/>
             </w:tcMar>
           </w:tcPr>
           <w:p>
@@ -10764,7 +10765,7 @@
             </w:tcBorders>
             <w:shd w:color="auto" w:fill="D9D9D9"/>
             <w:tcMar>
-              <w:left w:w="78" w:type="dxa"/>
+              <w:left w:w="73" w:type="dxa"/>
             </w:tcMar>
             <w:vAlign w:val="center"/>
           </w:tcPr>
@@ -10810,7 +10811,7 @@
             </w:tcBorders>
             <w:shd w:color="auto" w:fill="D9D9D9"/>
             <w:tcMar>
-              <w:left w:w="78" w:type="dxa"/>
+              <w:left w:w="73" w:type="dxa"/>
             </w:tcMar>
           </w:tcPr>
           <w:p>
@@ -10858,7 +10859,7 @@
             </w:tcBorders>
             <w:shd w:fill="auto" w:val="clear"/>
             <w:tcMar>
-              <w:left w:w="78" w:type="dxa"/>
+              <w:left w:w="73" w:type="dxa"/>
             </w:tcMar>
           </w:tcPr>
           <w:p>
@@ -10887,7 +10888,7 @@
             </w:tcBorders>
             <w:shd w:fill="auto" w:val="clear"/>
             <w:tcMar>
-              <w:left w:w="78" w:type="dxa"/>
+              <w:left w:w="73" w:type="dxa"/>
             </w:tcMar>
           </w:tcPr>
           <w:p>
@@ -10915,7 +10916,7 @@
             </w:tcBorders>
             <w:shd w:fill="auto" w:val="clear"/>
             <w:tcMar>
-              <w:left w:w="78" w:type="dxa"/>
+              <w:left w:w="73" w:type="dxa"/>
             </w:tcMar>
           </w:tcPr>
           <w:p>
@@ -10943,7 +10944,7 @@
             </w:tcBorders>
             <w:shd w:fill="auto" w:val="clear"/>
             <w:tcMar>
-              <w:left w:w="78" w:type="dxa"/>
+              <w:left w:w="73" w:type="dxa"/>
             </w:tcMar>
           </w:tcPr>
           <w:p>
@@ -10974,7 +10975,7 @@
             </w:tcBorders>
             <w:shd w:fill="auto" w:val="clear"/>
             <w:tcMar>
-              <w:left w:w="78" w:type="dxa"/>
+              <w:left w:w="73" w:type="dxa"/>
             </w:tcMar>
           </w:tcPr>
           <w:p>
@@ -11002,7 +11003,7 @@
             </w:tcBorders>
             <w:shd w:fill="auto" w:val="clear"/>
             <w:tcMar>
-              <w:left w:w="78" w:type="dxa"/>
+              <w:left w:w="73" w:type="dxa"/>
             </w:tcMar>
           </w:tcPr>
           <w:p>
@@ -11030,7 +11031,7 @@
             </w:tcBorders>
             <w:shd w:fill="auto" w:val="clear"/>
             <w:tcMar>
-              <w:left w:w="78" w:type="dxa"/>
+              <w:left w:w="73" w:type="dxa"/>
             </w:tcMar>
           </w:tcPr>
           <w:p>
@@ -11059,18 +11060,19 @@
             </w:tcBorders>
             <w:shd w:fill="auto" w:val="clear"/>
             <w:tcMar>
-              <w:left w:w="78" w:type="dxa"/>
-            </w:tcMar>
-          </w:tcPr>
-          <w:p>
-            <w:pPr>
-              <w:pStyle w:val="Normal"/>
-              <w:spacing w:before="0" w:after="160"/>
-              <w:jc w:val="center"/>
-              <w:rPr/>
-            </w:pPr>
-            <w:r>
-              <w:rPr/>
+              <w:left w:w="73" w:type="dxa"/>
+            </w:tcMar>
+          </w:tcPr>
+          <w:p>
+            <w:pPr>
+              <w:pStyle w:val="Normal"/>
+              <w:spacing w:before="0" w:after="160"/>
+              <w:jc w:val="center"/>
+              <w:rPr/>
+            </w:pPr>
+            <w:r>
+              <w:rPr/>
+              <w:t>4</w:t>
             </w:r>
           </w:p>
         </w:tc>
@@ -11090,7 +11092,7 @@
             </w:tcBorders>
             <w:shd w:fill="auto" w:val="clear"/>
             <w:tcMar>
-              <w:left w:w="78" w:type="dxa"/>
+              <w:left w:w="73" w:type="dxa"/>
             </w:tcMar>
           </w:tcPr>
           <w:p>
@@ -11118,7 +11120,7 @@
             </w:tcBorders>
             <w:shd w:fill="auto" w:val="clear"/>
             <w:tcMar>
-              <w:left w:w="78" w:type="dxa"/>
+              <w:left w:w="73" w:type="dxa"/>
             </w:tcMar>
           </w:tcPr>
           <w:p>
@@ -11150,7 +11152,7 @@
             </w:tcBorders>
             <w:shd w:fill="auto" w:val="clear"/>
             <w:tcMar>
-              <w:left w:w="78" w:type="dxa"/>
+              <w:left w:w="73" w:type="dxa"/>
             </w:tcMar>
           </w:tcPr>
           <w:p>
@@ -11179,18 +11181,19 @@
             </w:tcBorders>
             <w:shd w:fill="auto" w:val="clear"/>
             <w:tcMar>
-              <w:left w:w="78" w:type="dxa"/>
-            </w:tcMar>
-          </w:tcPr>
-          <w:p>
-            <w:pPr>
-              <w:pStyle w:val="Normal"/>
-              <w:spacing w:before="0" w:after="160"/>
-              <w:jc w:val="center"/>
-              <w:rPr/>
-            </w:pPr>
-            <w:r>
-              <w:rPr/>
+              <w:left w:w="73" w:type="dxa"/>
+            </w:tcMar>
+          </w:tcPr>
+          <w:p>
+            <w:pPr>
+              <w:pStyle w:val="Normal"/>
+              <w:spacing w:before="0" w:after="160"/>
+              <w:jc w:val="center"/>
+              <w:rPr/>
+            </w:pPr>
+            <w:r>
+              <w:rPr/>
+              <w:t>1</w:t>
             </w:r>
           </w:p>
         </w:tc>
@@ -11210,7 +11213,7 @@
             </w:tcBorders>
             <w:shd w:fill="auto" w:val="clear"/>
             <w:tcMar>
-              <w:left w:w="78" w:type="dxa"/>
+              <w:left w:w="73" w:type="dxa"/>
             </w:tcMar>
           </w:tcPr>
           <w:p>
@@ -11239,7 +11242,7 @@
             </w:tcBorders>
             <w:shd w:fill="auto" w:val="clear"/>
             <w:tcMar>
-              <w:left w:w="78" w:type="dxa"/>
+              <w:left w:w="73" w:type="dxa"/>
             </w:tcMar>
           </w:tcPr>
           <w:p>
@@ -11268,7 +11271,7 @@
             </w:tcBorders>
             <w:shd w:fill="auto" w:val="clear"/>
             <w:tcMar>
-              <w:left w:w="78" w:type="dxa"/>
+              <w:left w:w="73" w:type="dxa"/>
             </w:tcMar>
           </w:tcPr>
           <w:p>
@@ -11296,7 +11299,7 @@
             </w:tcBorders>
             <w:shd w:fill="auto" w:val="clear"/>
             <w:tcMar>
-              <w:left w:w="78" w:type="dxa"/>
+              <w:left w:w="73" w:type="dxa"/>
             </w:tcMar>
           </w:tcPr>
           <w:p>
@@ -11327,7 +11330,7 @@
             </w:tcBorders>
             <w:shd w:fill="auto" w:val="clear"/>
             <w:tcMar>
-              <w:left w:w="78" w:type="dxa"/>
+              <w:left w:w="73" w:type="dxa"/>
             </w:tcMar>
           </w:tcPr>
           <w:p>
@@ -11355,7 +11358,7 @@
             </w:tcBorders>
             <w:shd w:fill="auto" w:val="clear"/>
             <w:tcMar>
-              <w:left w:w="78" w:type="dxa"/>
+              <w:left w:w="73" w:type="dxa"/>
             </w:tcMar>
           </w:tcPr>
           <w:p>
@@ -11384,7 +11387,7 @@
             </w:tcBorders>
             <w:shd w:fill="auto" w:val="clear"/>
             <w:tcMar>
-              <w:left w:w="78" w:type="dxa"/>
+              <w:left w:w="73" w:type="dxa"/>
             </w:tcMar>
           </w:tcPr>
           <w:p>
@@ -11413,18 +11416,19 @@
             </w:tcBorders>
             <w:shd w:fill="auto" w:val="clear"/>
             <w:tcMar>
-              <w:left w:w="78" w:type="dxa"/>
-            </w:tcMar>
-          </w:tcPr>
-          <w:p>
-            <w:pPr>
-              <w:pStyle w:val="Normal"/>
-              <w:spacing w:before="0" w:after="160"/>
-              <w:jc w:val="center"/>
-              <w:rPr/>
-            </w:pPr>
-            <w:r>
-              <w:rPr/>
+              <w:left w:w="73" w:type="dxa"/>
+            </w:tcMar>
+          </w:tcPr>
+          <w:p>
+            <w:pPr>
+              <w:pStyle w:val="Normal"/>
+              <w:spacing w:before="0" w:after="160"/>
+              <w:jc w:val="center"/>
+              <w:rPr/>
+            </w:pPr>
+            <w:r>
+              <w:rPr/>
+              <w:t>6</w:t>
             </w:r>
           </w:p>
         </w:tc>
@@ -11444,7 +11448,7 @@
             </w:tcBorders>
             <w:shd w:fill="auto" w:val="clear"/>
             <w:tcMar>
-              <w:left w:w="78" w:type="dxa"/>
+              <w:left w:w="73" w:type="dxa"/>
             </w:tcMar>
           </w:tcPr>
           <w:p>
@@ -11472,7 +11476,7 @@
             </w:tcBorders>
             <w:shd w:fill="auto" w:val="clear"/>
             <w:tcMar>
-              <w:left w:w="78" w:type="dxa"/>
+              <w:left w:w="73" w:type="dxa"/>
             </w:tcMar>
           </w:tcPr>
           <w:p>
@@ -11501,7 +11505,7 @@
             </w:tcBorders>
             <w:shd w:fill="auto" w:val="clear"/>
             <w:tcMar>
-              <w:left w:w="78" w:type="dxa"/>
+              <w:left w:w="73" w:type="dxa"/>
             </w:tcMar>
           </w:tcPr>
           <w:p>
@@ -11530,18 +11534,19 @@
             </w:tcBorders>
             <w:shd w:fill="auto" w:val="clear"/>
             <w:tcMar>
-              <w:left w:w="78" w:type="dxa"/>
-            </w:tcMar>
-          </w:tcPr>
-          <w:p>
-            <w:pPr>
-              <w:pStyle w:val="Normal"/>
-              <w:spacing w:before="0" w:after="160"/>
-              <w:jc w:val="center"/>
-              <w:rPr/>
-            </w:pPr>
-            <w:r>
-              <w:rPr/>
+              <w:left w:w="73" w:type="dxa"/>
+            </w:tcMar>
+          </w:tcPr>
+          <w:p>
+            <w:pPr>
+              <w:pStyle w:val="Normal"/>
+              <w:spacing w:before="0" w:after="160"/>
+              <w:jc w:val="center"/>
+              <w:rPr/>
+            </w:pPr>
+            <w:r>
+              <w:rPr/>
+              <w:t>3</w:t>
             </w:r>
           </w:p>
         </w:tc>
@@ -11561,7 +11566,7 @@
             </w:tcBorders>
             <w:shd w:fill="auto" w:val="clear"/>
             <w:tcMar>
-              <w:left w:w="78" w:type="dxa"/>
+              <w:left w:w="73" w:type="dxa"/>
             </w:tcMar>
           </w:tcPr>
           <w:p>
@@ -11590,7 +11595,7 @@
             </w:tcBorders>
             <w:shd w:fill="auto" w:val="clear"/>
             <w:tcMar>
-              <w:left w:w="78" w:type="dxa"/>
+              <w:left w:w="73" w:type="dxa"/>
             </w:tcMar>
           </w:tcPr>
           <w:p>
@@ -11619,7 +11624,7 @@
             </w:tcBorders>
             <w:shd w:fill="auto" w:val="clear"/>
             <w:tcMar>
-              <w:left w:w="78" w:type="dxa"/>
+              <w:left w:w="73" w:type="dxa"/>
             </w:tcMar>
           </w:tcPr>
           <w:p>
@@ -11647,7 +11652,7 @@
             </w:tcBorders>
             <w:shd w:fill="auto" w:val="clear"/>
             <w:tcMar>
-              <w:left w:w="78" w:type="dxa"/>
+              <w:left w:w="73" w:type="dxa"/>
             </w:tcMar>
           </w:tcPr>
           <w:p>
@@ -11678,7 +11683,7 @@
             </w:tcBorders>
             <w:shd w:fill="auto" w:val="clear"/>
             <w:tcMar>
-              <w:left w:w="78" w:type="dxa"/>
+              <w:left w:w="73" w:type="dxa"/>
             </w:tcMar>
           </w:tcPr>
           <w:p>
@@ -11706,7 +11711,7 @@
             </w:tcBorders>
             <w:shd w:fill="auto" w:val="clear"/>
             <w:tcMar>
-              <w:left w:w="78" w:type="dxa"/>
+              <w:left w:w="73" w:type="dxa"/>
             </w:tcMar>
           </w:tcPr>
           <w:p>
@@ -11735,7 +11740,7 @@
             </w:tcBorders>
             <w:shd w:fill="auto" w:val="clear"/>
             <w:tcMar>
-              <w:left w:w="78" w:type="dxa"/>
+              <w:left w:w="73" w:type="dxa"/>
             </w:tcMar>
           </w:tcPr>
           <w:p>
@@ -11764,7 +11769,7 @@
             </w:tcBorders>
             <w:shd w:fill="auto" w:val="clear"/>
             <w:tcMar>
-              <w:left w:w="78" w:type="dxa"/>
+              <w:left w:w="73" w:type="dxa"/>
             </w:tcMar>
           </w:tcPr>
           <w:p>
@@ -11795,7 +11800,7 @@
             </w:tcBorders>
             <w:shd w:fill="auto" w:val="clear"/>
             <w:tcMar>
-              <w:left w:w="78" w:type="dxa"/>
+              <w:left w:w="73" w:type="dxa"/>
             </w:tcMar>
           </w:tcPr>
           <w:p>
@@ -11823,7 +11828,7 @@
             </w:tcBorders>
             <w:shd w:fill="auto" w:val="clear"/>
             <w:tcMar>
-              <w:left w:w="78" w:type="dxa"/>
+              <w:left w:w="73" w:type="dxa"/>
             </w:tcMar>
           </w:tcPr>
           <w:p>
@@ -11852,7 +11857,7 @@
             </w:tcBorders>
             <w:shd w:fill="auto" w:val="clear"/>
             <w:tcMar>
-              <w:left w:w="78" w:type="dxa"/>
+              <w:left w:w="73" w:type="dxa"/>
             </w:tcMar>
           </w:tcPr>
           <w:p>
@@ -11881,7 +11886,7 @@
             </w:tcBorders>
             <w:shd w:fill="auto" w:val="clear"/>
             <w:tcMar>
-              <w:left w:w="78" w:type="dxa"/>
+              <w:left w:w="73" w:type="dxa"/>
             </w:tcMar>
           </w:tcPr>
           <w:p>

</xml_diff>